<commit_message>
- Ajouts au projet
</commit_message>
<xml_diff>
--- a/Documentation/D-mazieroma-TPI-rapportDeProjet.docx
+++ b/Documentation/D-mazieroma-TPI-rapportDeProjet.docx
@@ -196,15 +196,7 @@
         <w:pStyle w:val="Citationintense"/>
       </w:pPr>
       <w:r>
-        <w:t xml:space="preserve">Expert N°2 : </w:t>
-      </w:r>
-      <w:proofErr w:type="spellStart"/>
-      <w:r>
-        <w:t>Moren</w:t>
-      </w:r>
-      <w:proofErr w:type="spellEnd"/>
-      <w:r>
-        <w:t xml:space="preserve"> Auxilio</w:t>
+        <w:t>Expert N°2 : Moren Auxilio</w:t>
       </w:r>
       <w:r>
         <w:t xml:space="preserve"> - </w:t>
@@ -5339,9 +5331,9 @@
       <w:pPr>
         <w:pStyle w:val="Titre2"/>
       </w:pPr>
-      <w:bookmarkStart w:id="4" w:name="_Toc532179969"/>
-      <w:bookmarkStart w:id="5" w:name="_Toc165969639"/>
-      <w:bookmarkStart w:id="6" w:name="_Toc482353696"/>
+      <w:bookmarkStart w:id="4" w:name="_Toc482353696"/>
+      <w:bookmarkStart w:id="5" w:name="_Toc532179969"/>
+      <w:bookmarkStart w:id="6" w:name="_Toc165969639"/>
       <w:r>
         <w:t>T</w:t>
       </w:r>
@@ -5351,7 +5343,7 @@
       <w:r>
         <w:t>e</w:t>
       </w:r>
-      <w:bookmarkEnd w:id="6"/>
+      <w:bookmarkEnd w:id="4"/>
     </w:p>
     <w:p>
       <w:pPr>
@@ -5560,19 +5552,9 @@
               <w:ind w:left="0"/>
               <w:jc w:val="left"/>
             </w:pPr>
-            <w:proofErr w:type="spellStart"/>
-            <w:r>
-              <w:t>ReSharper</w:t>
-            </w:r>
-            <w:proofErr w:type="spellEnd"/>
-            <w:r>
-              <w:t xml:space="preserve"> </w:t>
-            </w:r>
-            <w:proofErr w:type="spellStart"/>
-            <w:r>
-              <w:t>Ultimate</w:t>
-            </w:r>
-            <w:proofErr w:type="spellEnd"/>
+            <w:r>
+              <w:t>ReSharper Ultimate</w:t>
+            </w:r>
           </w:p>
         </w:tc>
       </w:tr>
@@ -5664,8 +5646,8 @@
         <w:lastRenderedPageBreak/>
         <w:t>Planification</w:t>
       </w:r>
-      <w:bookmarkEnd w:id="4"/>
       <w:bookmarkEnd w:id="5"/>
+      <w:bookmarkEnd w:id="6"/>
       <w:r>
         <w:t xml:space="preserve"> Initiale</w:t>
       </w:r>
@@ -9684,10 +9666,73 @@
           <w:noProof/>
         </w:rPr>
         <w:lastRenderedPageBreak/>
+        <w:drawing>
+          <wp:anchor distT="0" distB="0" distL="114300" distR="114300" simplePos="0" relativeHeight="251700224" behindDoc="0" locked="0" layoutInCell="1" allowOverlap="1" wp14:anchorId="13B0AA0C" wp14:editId="0CDD19C9">
+            <wp:simplePos x="0" y="0"/>
+            <wp:positionH relativeFrom="column">
+              <wp:posOffset>918845</wp:posOffset>
+            </wp:positionH>
+            <wp:positionV relativeFrom="paragraph">
+              <wp:posOffset>611505</wp:posOffset>
+            </wp:positionV>
+            <wp:extent cx="5254625" cy="3449320"/>
+            <wp:effectExtent l="0" t="0" r="3175" b="0"/>
+            <wp:wrapTopAndBottom/>
+            <wp:docPr id="198" name="Image 198"/>
+            <wp:cNvGraphicFramePr>
+              <a:graphicFrameLocks xmlns:a="http://schemas.openxmlformats.org/drawingml/2006/main" noChangeAspect="1"/>
+            </wp:cNvGraphicFramePr>
+            <a:graphic xmlns:a="http://schemas.openxmlformats.org/drawingml/2006/main">
+              <a:graphicData uri="http://schemas.openxmlformats.org/drawingml/2006/picture">
+                <pic:pic xmlns:pic="http://schemas.openxmlformats.org/drawingml/2006/picture">
+                  <pic:nvPicPr>
+                    <pic:cNvPr id="1" name=""/>
+                    <pic:cNvPicPr/>
+                  </pic:nvPicPr>
+                  <pic:blipFill>
+                    <a:blip r:embed="rId22" cstate="print">
+                      <a:extLst>
+                        <a:ext uri="{28A0092B-C50C-407E-A947-70E740481C1C}">
+                          <a14:useLocalDpi xmlns:a14="http://schemas.microsoft.com/office/drawing/2010/main" val="0"/>
+                        </a:ext>
+                      </a:extLst>
+                    </a:blip>
+                    <a:stretch>
+                      <a:fillRect/>
+                    </a:stretch>
+                  </pic:blipFill>
+                  <pic:spPr>
+                    <a:xfrm>
+                      <a:off x="0" y="0"/>
+                      <a:ext cx="5254625" cy="3449320"/>
+                    </a:xfrm>
+                    <a:prstGeom prst="rect">
+                      <a:avLst/>
+                    </a:prstGeom>
+                    <a:ln w="12700">
+                      <a:noFill/>
+                    </a:ln>
+                  </pic:spPr>
+                </pic:pic>
+              </a:graphicData>
+            </a:graphic>
+            <wp14:sizeRelH relativeFrom="page">
+              <wp14:pctWidth>0</wp14:pctWidth>
+            </wp14:sizeRelH>
+            <wp14:sizeRelV relativeFrom="page">
+              <wp14:pctHeight>0</wp14:pctHeight>
+            </wp14:sizeRelV>
+          </wp:anchor>
+        </w:drawing>
+      </w:r>
+      <w:r>
+        <w:rPr>
+          <w:noProof/>
+        </w:rPr>
         <mc:AlternateContent>
           <mc:Choice Requires="wps">
             <w:drawing>
-              <wp:anchor distT="0" distB="0" distL="114300" distR="114300" simplePos="0" relativeHeight="251702272" behindDoc="0" locked="0" layoutInCell="1" allowOverlap="1" wp14:anchorId="5DC91523" wp14:editId="133CE3BF">
+              <wp:anchor distT="0" distB="0" distL="114300" distR="114300" simplePos="0" relativeHeight="251702272" behindDoc="0" locked="0" layoutInCell="1" allowOverlap="1" wp14:anchorId="5DC91523" wp14:editId="77DB5130">
                 <wp:simplePos x="0" y="0"/>
                 <wp:positionH relativeFrom="column">
                   <wp:posOffset>918210</wp:posOffset>
@@ -9734,27 +9779,14 @@
                             <w:r>
                               <w:t xml:space="preserve">Figure </w:t>
                             </w:r>
-                            <w:r>
-                              <w:fldChar w:fldCharType="begin"/>
-                            </w:r>
-                            <w:r>
-                              <w:instrText xml:space="preserve"> SEQ Figure \* ARABIC </w:instrText>
-                            </w:r>
-                            <w:r>
-                              <w:fldChar w:fldCharType="separate"/>
-                            </w:r>
-                            <w:r>
-                              <w:rPr>
-                                <w:noProof/>
-                              </w:rPr>
-                              <w:t>1</w:t>
-                            </w:r>
-                            <w:r>
-                              <w:rPr>
-                                <w:noProof/>
-                              </w:rPr>
-                              <w:fldChar w:fldCharType="end"/>
-                            </w:r>
+                            <w:fldSimple w:instr=" SEQ Figure \* ARABIC ">
+                              <w:r>
+                                <w:rPr>
+                                  <w:noProof/>
+                                </w:rPr>
+                                <w:t>1</w:t>
+                              </w:r>
+                            </w:fldSimple>
                             <w:r>
                               <w:t xml:space="preserve"> : Schéma des classes et des éléments de l'application</w:t>
                             </w:r>
@@ -9791,27 +9823,14 @@
                       <w:r>
                         <w:t xml:space="preserve">Figure </w:t>
                       </w:r>
-                      <w:r>
-                        <w:fldChar w:fldCharType="begin"/>
-                      </w:r>
-                      <w:r>
-                        <w:instrText xml:space="preserve"> SEQ Figure \* ARABIC </w:instrText>
-                      </w:r>
-                      <w:r>
-                        <w:fldChar w:fldCharType="separate"/>
-                      </w:r>
-                      <w:r>
-                        <w:rPr>
-                          <w:noProof/>
-                        </w:rPr>
-                        <w:t>1</w:t>
-                      </w:r>
-                      <w:r>
-                        <w:rPr>
-                          <w:noProof/>
-                        </w:rPr>
-                        <w:fldChar w:fldCharType="end"/>
-                      </w:r>
+                      <w:fldSimple w:instr=" SEQ Figure \* ARABIC ">
+                        <w:r>
+                          <w:rPr>
+                            <w:noProof/>
+                          </w:rPr>
+                          <w:t>1</w:t>
+                        </w:r>
+                      </w:fldSimple>
                       <w:r>
                         <w:t xml:space="preserve"> : Schéma des classes et des éléments de l'application</w:t>
                       </w:r>
@@ -9825,69 +9844,6 @@
         </mc:AlternateContent>
       </w:r>
       <w:r>
-        <w:rPr>
-          <w:noProof/>
-        </w:rPr>
-        <w:drawing>
-          <wp:anchor distT="0" distB="0" distL="114300" distR="114300" simplePos="0" relativeHeight="251700224" behindDoc="0" locked="0" layoutInCell="1" allowOverlap="1" wp14:anchorId="13B0AA0C" wp14:editId="1EFBDDF6">
-            <wp:simplePos x="0" y="0"/>
-            <wp:positionH relativeFrom="column">
-              <wp:posOffset>918210</wp:posOffset>
-            </wp:positionH>
-            <wp:positionV relativeFrom="paragraph">
-              <wp:posOffset>552450</wp:posOffset>
-            </wp:positionV>
-            <wp:extent cx="5254625" cy="3571875"/>
-            <wp:effectExtent l="0" t="0" r="3175" b="9525"/>
-            <wp:wrapTopAndBottom/>
-            <wp:docPr id="198" name="Image 198"/>
-            <wp:cNvGraphicFramePr>
-              <a:graphicFrameLocks xmlns:a="http://schemas.openxmlformats.org/drawingml/2006/main" noChangeAspect="1"/>
-            </wp:cNvGraphicFramePr>
-            <a:graphic xmlns:a="http://schemas.openxmlformats.org/drawingml/2006/main">
-              <a:graphicData uri="http://schemas.openxmlformats.org/drawingml/2006/picture">
-                <pic:pic xmlns:pic="http://schemas.openxmlformats.org/drawingml/2006/picture">
-                  <pic:nvPicPr>
-                    <pic:cNvPr id="1" name=""/>
-                    <pic:cNvPicPr/>
-                  </pic:nvPicPr>
-                  <pic:blipFill>
-                    <a:blip r:embed="rId22" cstate="print">
-                      <a:extLst>
-                        <a:ext uri="{28A0092B-C50C-407E-A947-70E740481C1C}">
-                          <a14:useLocalDpi xmlns:a14="http://schemas.microsoft.com/office/drawing/2010/main" val="0"/>
-                        </a:ext>
-                      </a:extLst>
-                    </a:blip>
-                    <a:stretch>
-                      <a:fillRect/>
-                    </a:stretch>
-                  </pic:blipFill>
-                  <pic:spPr>
-                    <a:xfrm>
-                      <a:off x="0" y="0"/>
-                      <a:ext cx="5254625" cy="3571875"/>
-                    </a:xfrm>
-                    <a:prstGeom prst="rect">
-                      <a:avLst/>
-                    </a:prstGeom>
-                    <a:ln w="12700">
-                      <a:noFill/>
-                    </a:ln>
-                  </pic:spPr>
-                </pic:pic>
-              </a:graphicData>
-            </a:graphic>
-            <wp14:sizeRelH relativeFrom="page">
-              <wp14:pctWidth>0</wp14:pctWidth>
-            </wp14:sizeRelH>
-            <wp14:sizeRelV relativeFrom="page">
-              <wp14:pctHeight>0</wp14:pctHeight>
-            </wp14:sizeRelV>
-          </wp:anchor>
-        </w:drawing>
-      </w:r>
-      <w:r>
         <w:t xml:space="preserve">Les classes principales sont celles qui gèrent les fenêtres, c’est depuis ces éléments que </w:t>
       </w:r>
       <w:r>
@@ -9919,15 +9875,7 @@
           <w:color w:val="009DD9" w:themeColor="accent2"/>
           <w:sz w:val="22"/>
         </w:rPr>
-        <w:t xml:space="preserve">Classe </w:t>
-      </w:r>
-      <w:proofErr w:type="spellStart"/>
-      <w:r>
-        <w:rPr>
-          <w:color w:val="009DD9" w:themeColor="accent2"/>
-          <w:sz w:val="22"/>
-        </w:rPr>
-        <w:t>Login</w:t>
+        <w:t>Classe Login</w:t>
       </w:r>
       <w:r>
         <w:rPr>
@@ -9936,7 +9884,6 @@
         </w:rPr>
         <w:t>Window</w:t>
       </w:r>
-      <w:proofErr w:type="spellEnd"/>
     </w:p>
     <w:p>
       <w:pPr>
@@ -9959,17 +9906,8 @@
           <w:color w:val="009DD9" w:themeColor="accent2"/>
           <w:sz w:val="22"/>
         </w:rPr>
-        <w:t xml:space="preserve">Classe </w:t>
-      </w:r>
-      <w:proofErr w:type="spellStart"/>
-      <w:r>
-        <w:rPr>
-          <w:color w:val="009DD9" w:themeColor="accent2"/>
-          <w:sz w:val="22"/>
-        </w:rPr>
-        <w:t>DbManager</w:t>
-      </w:r>
-      <w:proofErr w:type="spellEnd"/>
+        <w:t>Classe DbManager</w:t>
+      </w:r>
     </w:p>
     <w:p>
       <w:pPr>
@@ -10010,7 +9948,20 @@
         <w:t>MailStorage</w:t>
       </w:r>
       <w:r>
-        <w:t>. C’est dans ce code que la vérification continuelle des fichiers s’exécute. Les fichiers ajoutés au dossier local sont envoyés à la boite mail et les fichiers manquants dans le dossier local y sont rajoutés.</w:t>
+        <w:t>. C’est dans ce code que la vérification continuelle des fichiers s’exécute. Les fichiers ajoutés au dossier local sont envoyés à la boite mail et les fichiers manquants dans le dossier local y sont rajoutés</w:t>
+      </w:r>
+      <w:r>
+        <w:t xml:space="preserve"> via la classe </w:t>
+      </w:r>
+      <w:r>
+        <w:rPr>
+          <w:i/>
+          <w:color w:val="05676C" w:themeColor="accent3" w:themeShade="80"/>
+        </w:rPr>
+        <w:t>FileManager</w:t>
+      </w:r>
+      <w:r>
+        <w:t>.</w:t>
       </w:r>
     </w:p>
     <w:p>
@@ -10029,7 +9980,13 @@
         <w:lastRenderedPageBreak/>
         <w:t xml:space="preserve">Classe </w:t>
       </w:r>
-      <w:proofErr w:type="spellStart"/>
+      <w:r>
+        <w:rPr>
+          <w:color w:val="009DD9" w:themeColor="accent2"/>
+          <w:sz w:val="22"/>
+        </w:rPr>
+        <w:t xml:space="preserve">statique </w:t>
+      </w:r>
       <w:r>
         <w:rPr>
           <w:color w:val="009DD9" w:themeColor="accent2"/>
@@ -10037,7 +9994,6 @@
         </w:rPr>
         <w:t>MailManager</w:t>
       </w:r>
-      <w:proofErr w:type="spellEnd"/>
     </w:p>
     <w:p>
       <w:pPr>
@@ -10046,7 +10002,6 @@
       <w:r>
         <w:t xml:space="preserve">Pour envoyer et recevoir des mails il faut une connexion IMAP constante. C’est le rôle de la classe </w:t>
       </w:r>
-      <w:proofErr w:type="spellStart"/>
       <w:r>
         <w:rPr>
           <w:i/>
@@ -10054,7 +10009,6 @@
         </w:rPr>
         <w:t>MailManager</w:t>
       </w:r>
-      <w:proofErr w:type="spellEnd"/>
       <w:r>
         <w:t>. Les envois et réception de mail ainsi que leur contenu y est géré.</w:t>
       </w:r>
@@ -10083,17 +10037,22 @@
           <w:color w:val="009DD9" w:themeColor="accent2"/>
           <w:sz w:val="22"/>
         </w:rPr>
-        <w:t xml:space="preserve">Classe </w:t>
-      </w:r>
-      <w:proofErr w:type="spellStart"/>
+        <w:t>Classe</w:t>
+      </w:r>
       <w:r>
         <w:rPr>
           <w:color w:val="009DD9" w:themeColor="accent2"/>
           <w:sz w:val="22"/>
         </w:rPr>
-        <w:t>FilesManager</w:t>
-      </w:r>
-      <w:proofErr w:type="spellEnd"/>
+        <w:t xml:space="preserve"> statique</w:t>
+      </w:r>
+      <w:r>
+        <w:rPr>
+          <w:color w:val="009DD9" w:themeColor="accent2"/>
+          <w:sz w:val="22"/>
+        </w:rPr>
+        <w:t xml:space="preserve"> FilesManager</w:t>
+      </w:r>
     </w:p>
     <w:p>
       <w:pPr>
@@ -10109,6 +10068,46 @@
       </w:pPr>
       <w:r>
         <w:t>Les fichiers sont transformés en texte Base64 qui est ensuite placé dans le contenu du mail, tandis que les mails récupérés sont retransformés en fichiers afin d’être placés dans le dossier local.</w:t>
+      </w:r>
+    </w:p>
+    <w:p>
+      <w:pPr>
+        <w:pStyle w:val="Retraitcorpsdetexte3"/>
+      </w:pPr>
+      <w:r>
+        <w:t xml:space="preserve">C’est depuis cette classe que l’utilisation de la classe </w:t>
+      </w:r>
+      <w:r>
+        <w:rPr>
+          <w:i/>
+          <w:color w:val="05676C" w:themeColor="accent3" w:themeShade="80"/>
+        </w:rPr>
+        <w:t>MailManager</w:t>
+      </w:r>
+      <w:r>
+        <w:rPr>
+          <w:color w:val="05676C" w:themeColor="accent3" w:themeShade="80"/>
+        </w:rPr>
+        <w:t xml:space="preserve"> </w:t>
+      </w:r>
+      <w:r>
+        <w:t xml:space="preserve">se fait. </w:t>
+      </w:r>
+      <w:r>
+        <w:rPr>
+          <w:i/>
+          <w:color w:val="05676C" w:themeColor="accent3" w:themeShade="80"/>
+        </w:rPr>
+        <w:t>FilesManager</w:t>
+      </w:r>
+      <w:r>
+        <w:rPr>
+          <w:color w:val="05676C" w:themeColor="accent3" w:themeShade="80"/>
+        </w:rPr>
+        <w:t xml:space="preserve"> </w:t>
+      </w:r>
+      <w:r>
+        <w:t>se charge d’envoyer les données du fichier pour que l’envoi dans la boite mail se fasse.</w:t>
       </w:r>
     </w:p>
     <w:p>
@@ -10124,17 +10123,8 @@
           <w:color w:val="009DD9" w:themeColor="accent2"/>
           <w:sz w:val="22"/>
         </w:rPr>
-        <w:t xml:space="preserve">Classe statique </w:t>
-      </w:r>
-      <w:proofErr w:type="spellStart"/>
-      <w:r>
-        <w:rPr>
-          <w:color w:val="009DD9" w:themeColor="accent2"/>
-          <w:sz w:val="22"/>
-        </w:rPr>
-        <w:t>Globals</w:t>
-      </w:r>
-      <w:proofErr w:type="spellEnd"/>
+        <w:t>Classe statique Globals</w:t>
+      </w:r>
     </w:p>
     <w:p>
       <w:pPr>
@@ -10143,7 +10133,6 @@
       <w:r>
         <w:t xml:space="preserve">Toutes les variables importantes qui doivent être accessibles partout dans le code se trouvent dans la classe statique </w:t>
       </w:r>
-      <w:proofErr w:type="spellStart"/>
       <w:r>
         <w:rPr>
           <w:i/>
@@ -10151,14 +10140,37 @@
         </w:rPr>
         <w:t>Globals</w:t>
       </w:r>
-      <w:proofErr w:type="spellEnd"/>
       <w:r>
         <w:t>.</w:t>
       </w:r>
     </w:p>
     <w:p>
       <w:pPr>
-        <w:pStyle w:val="Titre3"/>
+        <w:pStyle w:val="Retraitcorpsdetexte3"/>
+        <w:rPr>
+          <w:color w:val="009DD9" w:themeColor="accent2"/>
+          <w:sz w:val="22"/>
+        </w:rPr>
+      </w:pPr>
+      <w:r>
+        <w:rPr>
+          <w:color w:val="009DD9" w:themeColor="accent2"/>
+          <w:sz w:val="22"/>
+        </w:rPr>
+        <w:t>Classe AppFile</w:t>
+      </w:r>
+    </w:p>
+    <w:p>
+      <w:pPr>
+        <w:pStyle w:val="Retraitcorpsdetexte3"/>
+      </w:pPr>
+      <w:r>
+        <w:t>Cette classe représente un fichier. Elle est utilisée afin de disposer de tous les attributs des fichiers : nom, date de création, date de modification, identifiant, etc…</w:t>
+      </w:r>
+    </w:p>
+    <w:p>
+      <w:pPr>
+        <w:pStyle w:val="Retraitcorpsdetexte3"/>
         <w:sectPr>
           <w:headerReference w:type="default" r:id="rId23"/>
           <w:footerReference w:type="default" r:id="rId24"/>
@@ -10169,6 +10181,9 @@
           <w:docGrid w:linePitch="360"/>
         </w:sectPr>
       </w:pPr>
+      <w:r>
+        <w:t>Les instances de cette classe représentent les fichiers du dossier local et de la boite mail. Elles sont stockées dans les listes qui répertorient tous les fichiers.</w:t>
+      </w:r>
     </w:p>
     <w:p>
       <w:pPr>
@@ -10359,27 +10374,14 @@
                             <w:r>
                               <w:t xml:space="preserve">Figure </w:t>
                             </w:r>
-                            <w:r>
-                              <w:fldChar w:fldCharType="begin"/>
-                            </w:r>
-                            <w:r>
-                              <w:instrText xml:space="preserve"> SEQ Figure \* ARABIC </w:instrText>
-                            </w:r>
-                            <w:r>
-                              <w:fldChar w:fldCharType="separate"/>
-                            </w:r>
-                            <w:r>
-                              <w:rPr>
-                                <w:noProof/>
-                              </w:rPr>
-                              <w:t>2</w:t>
-                            </w:r>
-                            <w:r>
-                              <w:rPr>
-                                <w:noProof/>
-                              </w:rPr>
-                              <w:fldChar w:fldCharType="end"/>
-                            </w:r>
+                            <w:fldSimple w:instr=" SEQ Figure \* ARABIC ">
+                              <w:r>
+                                <w:rPr>
+                                  <w:noProof/>
+                                </w:rPr>
+                                <w:t>2</w:t>
+                              </w:r>
+                            </w:fldSimple>
                             <w:r>
                               <w:t xml:space="preserve"> : Fenêtre de connexion</w:t>
                             </w:r>
@@ -10416,27 +10418,14 @@
                       <w:r>
                         <w:t xml:space="preserve">Figure </w:t>
                       </w:r>
-                      <w:r>
-                        <w:fldChar w:fldCharType="begin"/>
-                      </w:r>
-                      <w:r>
-                        <w:instrText xml:space="preserve"> SEQ Figure \* ARABIC </w:instrText>
-                      </w:r>
-                      <w:r>
-                        <w:fldChar w:fldCharType="separate"/>
-                      </w:r>
-                      <w:r>
-                        <w:rPr>
-                          <w:noProof/>
-                        </w:rPr>
-                        <w:t>2</w:t>
-                      </w:r>
-                      <w:r>
-                        <w:rPr>
-                          <w:noProof/>
-                        </w:rPr>
-                        <w:fldChar w:fldCharType="end"/>
-                      </w:r>
+                      <w:fldSimple w:instr=" SEQ Figure \* ARABIC ">
+                        <w:r>
+                          <w:rPr>
+                            <w:noProof/>
+                          </w:rPr>
+                          <w:t>2</w:t>
+                        </w:r>
+                      </w:fldSimple>
                       <w:r>
                         <w:t xml:space="preserve"> : Fenêtre de connexion</w:t>
                       </w:r>
@@ -10585,24 +10574,14 @@
                             <w:r>
                               <w:t xml:space="preserve">Figure </w:t>
                             </w:r>
-                            <w:r>
-                              <w:fldChar w:fldCharType="begin"/>
-                            </w:r>
-                            <w:r>
-                              <w:instrText xml:space="preserve"> SEQ Figure \* ARABIC </w:instrText>
-                            </w:r>
-                            <w:r>
-                              <w:fldChar w:fldCharType="separate"/>
-                            </w:r>
-                            <w:r>
-                              <w:rPr>
-                                <w:noProof/>
-                              </w:rPr>
-                              <w:t>3</w:t>
-                            </w:r>
-                            <w:r>
-                              <w:fldChar w:fldCharType="end"/>
-                            </w:r>
+                            <w:fldSimple w:instr=" SEQ Figure \* ARABIC ">
+                              <w:r>
+                                <w:rPr>
+                                  <w:noProof/>
+                                </w:rPr>
+                                <w:t>3</w:t>
+                              </w:r>
+                            </w:fldSimple>
                             <w:r>
                               <w:t xml:space="preserve"> : Fenêtre de traitement des fichiers</w:t>
                             </w:r>
@@ -10639,24 +10618,14 @@
                       <w:r>
                         <w:t xml:space="preserve">Figure </w:t>
                       </w:r>
-                      <w:r>
-                        <w:fldChar w:fldCharType="begin"/>
-                      </w:r>
-                      <w:r>
-                        <w:instrText xml:space="preserve"> SEQ Figure \* ARABIC </w:instrText>
-                      </w:r>
-                      <w:r>
-                        <w:fldChar w:fldCharType="separate"/>
-                      </w:r>
-                      <w:r>
-                        <w:rPr>
-                          <w:noProof/>
-                        </w:rPr>
-                        <w:t>3</w:t>
-                      </w:r>
-                      <w:r>
-                        <w:fldChar w:fldCharType="end"/>
-                      </w:r>
+                      <w:fldSimple w:instr=" SEQ Figure \* ARABIC ">
+                        <w:r>
+                          <w:rPr>
+                            <w:noProof/>
+                          </w:rPr>
+                          <w:t>3</w:t>
+                        </w:r>
+                      </w:fldSimple>
                       <w:r>
                         <w:t xml:space="preserve"> : Fenêtre de traitement des fichiers</w:t>
                       </w:r>
@@ -12723,7 +12692,6 @@
       <w:r>
         <w:t xml:space="preserve">L’ouverture d’un explorateur Windows est effectuée grâce à la classe </w:t>
       </w:r>
-      <w:proofErr w:type="spellStart"/>
       <w:r>
         <w:rPr>
           <w:i/>
@@ -12731,19 +12699,9 @@
         </w:rPr>
         <w:t>FolderBrowserDialog</w:t>
       </w:r>
-      <w:proofErr w:type="spellEnd"/>
-      <w:r>
-        <w:t xml:space="preserve"> disponible dans le </w:t>
-      </w:r>
-      <w:proofErr w:type="spellStart"/>
-      <w:r>
-        <w:t>namespace</w:t>
-      </w:r>
-      <w:proofErr w:type="spellEnd"/>
-      <w:r>
-        <w:t xml:space="preserve"> </w:t>
-      </w:r>
-      <w:proofErr w:type="spellStart"/>
+      <w:r>
+        <w:t xml:space="preserve"> disponible dans le namespace </w:t>
+      </w:r>
       <w:r>
         <w:rPr>
           <w:i/>
@@ -12751,7 +12709,6 @@
         </w:rPr>
         <w:t>System.Widows.Forms</w:t>
       </w:r>
-      <w:proofErr w:type="spellEnd"/>
       <w:r>
         <w:t>.</w:t>
       </w:r>
@@ -12793,7 +12750,6 @@
       <w:r>
         <w:t xml:space="preserve">Une fois les données validées, le programme doit tenter de se connecter au serveur mail. La classe </w:t>
       </w:r>
-      <w:proofErr w:type="spellStart"/>
       <w:r>
         <w:rPr>
           <w:i/>
@@ -12801,7 +12757,6 @@
         </w:rPr>
         <w:t>MailManager</w:t>
       </w:r>
-      <w:proofErr w:type="spellEnd"/>
       <w:r>
         <w:rPr>
           <w:color w:val="05676C" w:themeColor="accent3" w:themeShade="80"/>
@@ -13386,21 +13341,7 @@
                               <w:rPr>
                                 <w:color w:val="05676C" w:themeColor="accent3" w:themeShade="80"/>
                               </w:rPr>
-                              <w:t xml:space="preserve">User OK, </w:t>
-                            </w:r>
-                            <w:proofErr w:type="spellStart"/>
-                            <w:r>
-                              <w:rPr>
-                                <w:color w:val="05676C" w:themeColor="accent3" w:themeShade="80"/>
-                              </w:rPr>
-                              <w:t>Auth</w:t>
-                            </w:r>
-                            <w:proofErr w:type="spellEnd"/>
-                            <w:r>
-                              <w:rPr>
-                                <w:color w:val="05676C" w:themeColor="accent3" w:themeShade="80"/>
-                              </w:rPr>
-                              <w:t xml:space="preserve"> OK</w:t>
+                              <w:t>User OK, Auth OK</w:t>
                             </w:r>
                           </w:p>
                         </w:txbxContent>
@@ -13439,21 +13380,7 @@
                         <w:rPr>
                           <w:color w:val="05676C" w:themeColor="accent3" w:themeShade="80"/>
                         </w:rPr>
-                        <w:t xml:space="preserve">User OK, </w:t>
-                      </w:r>
-                      <w:proofErr w:type="spellStart"/>
-                      <w:r>
-                        <w:rPr>
-                          <w:color w:val="05676C" w:themeColor="accent3" w:themeShade="80"/>
-                        </w:rPr>
-                        <w:t>Auth</w:t>
-                      </w:r>
-                      <w:proofErr w:type="spellEnd"/>
-                      <w:r>
-                        <w:rPr>
-                          <w:color w:val="05676C" w:themeColor="accent3" w:themeShade="80"/>
-                        </w:rPr>
-                        <w:t xml:space="preserve"> OK</w:t>
+                        <w:t>User OK, Auth OK</w:t>
                       </w:r>
                     </w:p>
                   </w:txbxContent>
@@ -14028,7 +13955,6 @@
       <w:r>
         <w:t xml:space="preserve">Les interactions avec la base de données se font via la classe </w:t>
       </w:r>
-      <w:proofErr w:type="spellStart"/>
       <w:r>
         <w:rPr>
           <w:i/>
@@ -14036,7 +13962,6 @@
         </w:rPr>
         <w:t>DbManager</w:t>
       </w:r>
-      <w:proofErr w:type="spellEnd"/>
       <w:r>
         <w:t xml:space="preserve">. </w:t>
       </w:r>
@@ -23326,28 +23251,12 @@
                                 <w:color w:val="004E6C" w:themeColor="accent2" w:themeShade="80"/>
                               </w:rPr>
                             </w:pPr>
-                            <w:proofErr w:type="spellStart"/>
                             <w:r>
                               <w:rPr>
                                 <w:color w:val="004E6C" w:themeColor="accent2" w:themeShade="80"/>
                               </w:rPr>
-                              <w:t>TextBox</w:t>
+                              <w:t>TextBox : passwordTextBox</w:t>
                             </w:r>
-                            <w:proofErr w:type="spellEnd"/>
-                            <w:r>
-                              <w:rPr>
-                                <w:color w:val="004E6C" w:themeColor="accent2" w:themeShade="80"/>
-                              </w:rPr>
-                              <w:t xml:space="preserve"> : </w:t>
-                            </w:r>
-                            <w:proofErr w:type="spellStart"/>
-                            <w:r>
-                              <w:rPr>
-                                <w:color w:val="004E6C" w:themeColor="accent2" w:themeShade="80"/>
-                              </w:rPr>
-                              <w:t>passwordTextBox</w:t>
-                            </w:r>
-                            <w:proofErr w:type="spellEnd"/>
                           </w:p>
                         </w:txbxContent>
                       </wps:txbx>
@@ -23382,28 +23291,12 @@
                           <w:color w:val="004E6C" w:themeColor="accent2" w:themeShade="80"/>
                         </w:rPr>
                       </w:pPr>
-                      <w:proofErr w:type="spellStart"/>
                       <w:r>
                         <w:rPr>
                           <w:color w:val="004E6C" w:themeColor="accent2" w:themeShade="80"/>
                         </w:rPr>
-                        <w:t>TextBox</w:t>
+                        <w:t>TextBox : passwordTextBox</w:t>
                       </w:r>
-                      <w:proofErr w:type="spellEnd"/>
-                      <w:r>
-                        <w:rPr>
-                          <w:color w:val="004E6C" w:themeColor="accent2" w:themeShade="80"/>
-                        </w:rPr>
-                        <w:t xml:space="preserve"> : </w:t>
-                      </w:r>
-                      <w:proofErr w:type="spellStart"/>
-                      <w:r>
-                        <w:rPr>
-                          <w:color w:val="004E6C" w:themeColor="accent2" w:themeShade="80"/>
-                        </w:rPr>
-                        <w:t>passwordTextBox</w:t>
-                      </w:r>
-                      <w:proofErr w:type="spellEnd"/>
                     </w:p>
                   </w:txbxContent>
                 </v:textbox>
@@ -23493,16 +23386,8 @@
                               <w:rPr>
                                 <w:color w:val="7F7F7F" w:themeColor="text1" w:themeTint="80"/>
                               </w:rPr>
-                              <w:t xml:space="preserve">Label : </w:t>
+                              <w:t>Label : passwordLabel</w:t>
                             </w:r>
-                            <w:proofErr w:type="spellStart"/>
-                            <w:r>
-                              <w:rPr>
-                                <w:color w:val="7F7F7F" w:themeColor="text1" w:themeTint="80"/>
-                              </w:rPr>
-                              <w:t>passwordLabel</w:t>
-                            </w:r>
-                            <w:proofErr w:type="spellEnd"/>
                           </w:p>
                         </w:txbxContent>
                       </wps:txbx>
@@ -23541,16 +23426,8 @@
                         <w:rPr>
                           <w:color w:val="7F7F7F" w:themeColor="text1" w:themeTint="80"/>
                         </w:rPr>
-                        <w:t xml:space="preserve">Label : </w:t>
+                        <w:t>Label : passwordLabel</w:t>
                       </w:r>
-                      <w:proofErr w:type="spellStart"/>
-                      <w:r>
-                        <w:rPr>
-                          <w:color w:val="7F7F7F" w:themeColor="text1" w:themeTint="80"/>
-                        </w:rPr>
-                        <w:t>passwordLabel</w:t>
-                      </w:r>
-                      <w:proofErr w:type="spellEnd"/>
                     </w:p>
                   </w:txbxContent>
                 </v:textbox>
@@ -23641,16 +23518,8 @@
                               <w:rPr>
                                 <w:color w:val="7F7F7F" w:themeColor="text1" w:themeTint="80"/>
                               </w:rPr>
-                              <w:t xml:space="preserve">Label : </w:t>
+                              <w:t>Label : titleLabel</w:t>
                             </w:r>
-                            <w:proofErr w:type="spellStart"/>
-                            <w:r>
-                              <w:rPr>
-                                <w:color w:val="7F7F7F" w:themeColor="text1" w:themeTint="80"/>
-                              </w:rPr>
-                              <w:t>titleLabel</w:t>
-                            </w:r>
-                            <w:proofErr w:type="spellEnd"/>
                           </w:p>
                         </w:txbxContent>
                       </wps:txbx>
@@ -23686,16 +23555,8 @@
                         <w:rPr>
                           <w:color w:val="7F7F7F" w:themeColor="text1" w:themeTint="80"/>
                         </w:rPr>
-                        <w:t xml:space="preserve">Label : </w:t>
+                        <w:t>Label : titleLabel</w:t>
                       </w:r>
-                      <w:proofErr w:type="spellStart"/>
-                      <w:r>
-                        <w:rPr>
-                          <w:color w:val="7F7F7F" w:themeColor="text1" w:themeTint="80"/>
-                        </w:rPr>
-                        <w:t>titleLabel</w:t>
-                      </w:r>
-                      <w:proofErr w:type="spellEnd"/>
                     </w:p>
                   </w:txbxContent>
                 </v:textbox>
@@ -23788,16 +23649,8 @@
                               <w:rPr>
                                 <w:color w:val="387026" w:themeColor="accent5" w:themeShade="80"/>
                               </w:rPr>
-                              <w:t xml:space="preserve">Bouton : </w:t>
+                              <w:t>Bouton : exitButton</w:t>
                             </w:r>
-                            <w:proofErr w:type="spellStart"/>
-                            <w:r>
-                              <w:rPr>
-                                <w:color w:val="387026" w:themeColor="accent5" w:themeShade="80"/>
-                              </w:rPr>
-                              <w:t>exitButton</w:t>
-                            </w:r>
-                            <w:proofErr w:type="spellEnd"/>
                           </w:p>
                         </w:txbxContent>
                       </wps:txbx>
@@ -23836,16 +23689,8 @@
                         <w:rPr>
                           <w:color w:val="387026" w:themeColor="accent5" w:themeShade="80"/>
                         </w:rPr>
-                        <w:t xml:space="preserve">Bouton : </w:t>
+                        <w:t>Bouton : exitButton</w:t>
                       </w:r>
-                      <w:proofErr w:type="spellStart"/>
-                      <w:r>
-                        <w:rPr>
-                          <w:color w:val="387026" w:themeColor="accent5" w:themeShade="80"/>
-                        </w:rPr>
-                        <w:t>exitButton</w:t>
-                      </w:r>
-                      <w:proofErr w:type="spellEnd"/>
                     </w:p>
                   </w:txbxContent>
                 </v:textbox>
@@ -23937,16 +23782,8 @@
                               <w:rPr>
                                 <w:color w:val="387026" w:themeColor="accent5" w:themeShade="80"/>
                               </w:rPr>
-                              <w:t xml:space="preserve">Bouton : </w:t>
+                              <w:t>Bouton : validateButton</w:t>
                             </w:r>
-                            <w:proofErr w:type="spellStart"/>
-                            <w:r>
-                              <w:rPr>
-                                <w:color w:val="387026" w:themeColor="accent5" w:themeShade="80"/>
-                              </w:rPr>
-                              <w:t>validateButton</w:t>
-                            </w:r>
-                            <w:proofErr w:type="spellEnd"/>
                           </w:p>
                         </w:txbxContent>
                       </wps:txbx>
@@ -23985,16 +23822,8 @@
                         <w:rPr>
                           <w:color w:val="387026" w:themeColor="accent5" w:themeShade="80"/>
                         </w:rPr>
-                        <w:t xml:space="preserve">Bouton : </w:t>
+                        <w:t>Bouton : validateButton</w:t>
                       </w:r>
-                      <w:proofErr w:type="spellStart"/>
-                      <w:r>
-                        <w:rPr>
-                          <w:color w:val="387026" w:themeColor="accent5" w:themeShade="80"/>
-                        </w:rPr>
-                        <w:t>validateButton</w:t>
-                      </w:r>
-                      <w:proofErr w:type="spellEnd"/>
                     </w:p>
                   </w:txbxContent>
                 </v:textbox>
@@ -24085,16 +23914,8 @@
                               <w:rPr>
                                 <w:color w:val="387026" w:themeColor="accent5" w:themeShade="80"/>
                               </w:rPr>
-                              <w:t xml:space="preserve">Bouton : </w:t>
+                              <w:t>Bouton : pathButton</w:t>
                             </w:r>
-                            <w:proofErr w:type="spellStart"/>
-                            <w:r>
-                              <w:rPr>
-                                <w:color w:val="387026" w:themeColor="accent5" w:themeShade="80"/>
-                              </w:rPr>
-                              <w:t>pathButton</w:t>
-                            </w:r>
-                            <w:proofErr w:type="spellEnd"/>
                           </w:p>
                         </w:txbxContent>
                       </wps:txbx>
@@ -24130,16 +23951,8 @@
                         <w:rPr>
                           <w:color w:val="387026" w:themeColor="accent5" w:themeShade="80"/>
                         </w:rPr>
-                        <w:t xml:space="preserve">Bouton : </w:t>
+                        <w:t>Bouton : pathButton</w:t>
                       </w:r>
-                      <w:proofErr w:type="spellStart"/>
-                      <w:r>
-                        <w:rPr>
-                          <w:color w:val="387026" w:themeColor="accent5" w:themeShade="80"/>
-                        </w:rPr>
-                        <w:t>pathButton</w:t>
-                      </w:r>
-                      <w:proofErr w:type="spellEnd"/>
                     </w:p>
                   </w:txbxContent>
                 </v:textbox>
@@ -24226,28 +24039,12 @@
                                 <w:color w:val="004E6C" w:themeColor="accent2" w:themeShade="80"/>
                               </w:rPr>
                             </w:pPr>
-                            <w:proofErr w:type="spellStart"/>
                             <w:r>
                               <w:rPr>
                                 <w:color w:val="004E6C" w:themeColor="accent2" w:themeShade="80"/>
                               </w:rPr>
-                              <w:t>TextBox</w:t>
+                              <w:t>TextBox : mailTextBox</w:t>
                             </w:r>
-                            <w:proofErr w:type="spellEnd"/>
-                            <w:r>
-                              <w:rPr>
-                                <w:color w:val="004E6C" w:themeColor="accent2" w:themeShade="80"/>
-                              </w:rPr>
-                              <w:t xml:space="preserve"> : </w:t>
-                            </w:r>
-                            <w:proofErr w:type="spellStart"/>
-                            <w:r>
-                              <w:rPr>
-                                <w:color w:val="004E6C" w:themeColor="accent2" w:themeShade="80"/>
-                              </w:rPr>
-                              <w:t>mailTextBox</w:t>
-                            </w:r>
-                            <w:proofErr w:type="spellEnd"/>
                           </w:p>
                         </w:txbxContent>
                       </wps:txbx>
@@ -24279,28 +24076,12 @@
                           <w:color w:val="004E6C" w:themeColor="accent2" w:themeShade="80"/>
                         </w:rPr>
                       </w:pPr>
-                      <w:proofErr w:type="spellStart"/>
                       <w:r>
                         <w:rPr>
                           <w:color w:val="004E6C" w:themeColor="accent2" w:themeShade="80"/>
                         </w:rPr>
-                        <w:t>TextBox</w:t>
+                        <w:t>TextBox : mailTextBox</w:t>
                       </w:r>
-                      <w:proofErr w:type="spellEnd"/>
-                      <w:r>
-                        <w:rPr>
-                          <w:color w:val="004E6C" w:themeColor="accent2" w:themeShade="80"/>
-                        </w:rPr>
-                        <w:t xml:space="preserve"> : </w:t>
-                      </w:r>
-                      <w:proofErr w:type="spellStart"/>
-                      <w:r>
-                        <w:rPr>
-                          <w:color w:val="004E6C" w:themeColor="accent2" w:themeShade="80"/>
-                        </w:rPr>
-                        <w:t>mailTextBox</w:t>
-                      </w:r>
-                      <w:proofErr w:type="spellEnd"/>
                     </w:p>
                   </w:txbxContent>
                 </v:textbox>
@@ -24387,28 +24168,12 @@
                                 <w:color w:val="004E6C" w:themeColor="accent2" w:themeShade="80"/>
                               </w:rPr>
                             </w:pPr>
-                            <w:proofErr w:type="spellStart"/>
                             <w:r>
                               <w:rPr>
                                 <w:color w:val="004E6C" w:themeColor="accent2" w:themeShade="80"/>
                               </w:rPr>
-                              <w:t>TextBox</w:t>
+                              <w:t>TextBox : portTextBox</w:t>
                             </w:r>
-                            <w:proofErr w:type="spellEnd"/>
-                            <w:r>
-                              <w:rPr>
-                                <w:color w:val="004E6C" w:themeColor="accent2" w:themeShade="80"/>
-                              </w:rPr>
-                              <w:t xml:space="preserve"> : </w:t>
-                            </w:r>
-                            <w:proofErr w:type="spellStart"/>
-                            <w:r>
-                              <w:rPr>
-                                <w:color w:val="004E6C" w:themeColor="accent2" w:themeShade="80"/>
-                              </w:rPr>
-                              <w:t>portTextBox</w:t>
-                            </w:r>
-                            <w:proofErr w:type="spellEnd"/>
                           </w:p>
                         </w:txbxContent>
                       </wps:txbx>
@@ -24440,28 +24205,12 @@
                           <w:color w:val="004E6C" w:themeColor="accent2" w:themeShade="80"/>
                         </w:rPr>
                       </w:pPr>
-                      <w:proofErr w:type="spellStart"/>
                       <w:r>
                         <w:rPr>
                           <w:color w:val="004E6C" w:themeColor="accent2" w:themeShade="80"/>
                         </w:rPr>
-                        <w:t>TextBox</w:t>
+                        <w:t>TextBox : portTextBox</w:t>
                       </w:r>
-                      <w:proofErr w:type="spellEnd"/>
-                      <w:r>
-                        <w:rPr>
-                          <w:color w:val="004E6C" w:themeColor="accent2" w:themeShade="80"/>
-                        </w:rPr>
-                        <w:t xml:space="preserve"> : </w:t>
-                      </w:r>
-                      <w:proofErr w:type="spellStart"/>
-                      <w:r>
-                        <w:rPr>
-                          <w:color w:val="004E6C" w:themeColor="accent2" w:themeShade="80"/>
-                        </w:rPr>
-                        <w:t>portTextBox</w:t>
-                      </w:r>
-                      <w:proofErr w:type="spellEnd"/>
                     </w:p>
                   </w:txbxContent>
                 </v:textbox>
@@ -24552,16 +24301,8 @@
                               <w:rPr>
                                 <w:color w:val="7F7F7F" w:themeColor="text1" w:themeTint="80"/>
                               </w:rPr>
-                              <w:t xml:space="preserve">Label : </w:t>
+                              <w:t>Label : portLabel</w:t>
                             </w:r>
-                            <w:proofErr w:type="spellStart"/>
-                            <w:r>
-                              <w:rPr>
-                                <w:color w:val="7F7F7F" w:themeColor="text1" w:themeTint="80"/>
-                              </w:rPr>
-                              <w:t>portLabel</w:t>
-                            </w:r>
-                            <w:proofErr w:type="spellEnd"/>
                           </w:p>
                         </w:txbxContent>
                       </wps:txbx>
@@ -24597,16 +24338,8 @@
                         <w:rPr>
                           <w:color w:val="7F7F7F" w:themeColor="text1" w:themeTint="80"/>
                         </w:rPr>
-                        <w:t xml:space="preserve">Label : </w:t>
+                        <w:t>Label : portLabel</w:t>
                       </w:r>
-                      <w:proofErr w:type="spellStart"/>
-                      <w:r>
-                        <w:rPr>
-                          <w:color w:val="7F7F7F" w:themeColor="text1" w:themeTint="80"/>
-                        </w:rPr>
-                        <w:t>portLabel</w:t>
-                      </w:r>
-                      <w:proofErr w:type="spellEnd"/>
                     </w:p>
                   </w:txbxContent>
                 </v:textbox>
@@ -24694,28 +24427,12 @@
                                 <w:color w:val="004E6C" w:themeColor="accent2" w:themeShade="80"/>
                               </w:rPr>
                             </w:pPr>
-                            <w:proofErr w:type="spellStart"/>
                             <w:r>
                               <w:rPr>
                                 <w:color w:val="004E6C" w:themeColor="accent2" w:themeShade="80"/>
                               </w:rPr>
-                              <w:t>TextBox</w:t>
+                              <w:t>TextBox : pathTextBox</w:t>
                             </w:r>
-                            <w:proofErr w:type="spellEnd"/>
-                            <w:r>
-                              <w:rPr>
-                                <w:color w:val="004E6C" w:themeColor="accent2" w:themeShade="80"/>
-                              </w:rPr>
-                              <w:t xml:space="preserve"> : </w:t>
-                            </w:r>
-                            <w:proofErr w:type="spellStart"/>
-                            <w:r>
-                              <w:rPr>
-                                <w:color w:val="004E6C" w:themeColor="accent2" w:themeShade="80"/>
-                              </w:rPr>
-                              <w:t>pathTextBox</w:t>
-                            </w:r>
-                            <w:proofErr w:type="spellEnd"/>
                           </w:p>
                         </w:txbxContent>
                       </wps:txbx>
@@ -24747,28 +24464,12 @@
                           <w:color w:val="004E6C" w:themeColor="accent2" w:themeShade="80"/>
                         </w:rPr>
                       </w:pPr>
-                      <w:proofErr w:type="spellStart"/>
                       <w:r>
                         <w:rPr>
                           <w:color w:val="004E6C" w:themeColor="accent2" w:themeShade="80"/>
                         </w:rPr>
-                        <w:t>TextBox</w:t>
+                        <w:t>TextBox : pathTextBox</w:t>
                       </w:r>
-                      <w:proofErr w:type="spellEnd"/>
-                      <w:r>
-                        <w:rPr>
-                          <w:color w:val="004E6C" w:themeColor="accent2" w:themeShade="80"/>
-                        </w:rPr>
-                        <w:t xml:space="preserve"> : </w:t>
-                      </w:r>
-                      <w:proofErr w:type="spellStart"/>
-                      <w:r>
-                        <w:rPr>
-                          <w:color w:val="004E6C" w:themeColor="accent2" w:themeShade="80"/>
-                        </w:rPr>
-                        <w:t>pathTextBox</w:t>
-                      </w:r>
-                      <w:proofErr w:type="spellEnd"/>
                     </w:p>
                   </w:txbxContent>
                 </v:textbox>
@@ -24858,16 +24559,8 @@
                               <w:rPr>
                                 <w:color w:val="7F7F7F" w:themeColor="text1" w:themeTint="80"/>
                               </w:rPr>
-                              <w:t xml:space="preserve">Label : </w:t>
+                              <w:t>Label : pathLabel</w:t>
                             </w:r>
-                            <w:proofErr w:type="spellStart"/>
-                            <w:r>
-                              <w:rPr>
-                                <w:color w:val="7F7F7F" w:themeColor="text1" w:themeTint="80"/>
-                              </w:rPr>
-                              <w:t>pathLabel</w:t>
-                            </w:r>
-                            <w:proofErr w:type="spellEnd"/>
                           </w:p>
                         </w:txbxContent>
                       </wps:txbx>
@@ -24903,16 +24596,8 @@
                         <w:rPr>
                           <w:color w:val="7F7F7F" w:themeColor="text1" w:themeTint="80"/>
                         </w:rPr>
-                        <w:t xml:space="preserve">Label : </w:t>
+                        <w:t>Label : pathLabel</w:t>
                       </w:r>
-                      <w:proofErr w:type="spellStart"/>
-                      <w:r>
-                        <w:rPr>
-                          <w:color w:val="7F7F7F" w:themeColor="text1" w:themeTint="80"/>
-                        </w:rPr>
-                        <w:t>pathLabel</w:t>
-                      </w:r>
-                      <w:proofErr w:type="spellEnd"/>
                     </w:p>
                   </w:txbxContent>
                 </v:textbox>
@@ -25002,16 +24687,8 @@
                               <w:rPr>
                                 <w:color w:val="7F7F7F" w:themeColor="text1" w:themeTint="80"/>
                               </w:rPr>
-                              <w:t xml:space="preserve">Label : </w:t>
+                              <w:t>Label : mailLabel</w:t>
                             </w:r>
-                            <w:proofErr w:type="spellStart"/>
-                            <w:r>
-                              <w:rPr>
-                                <w:color w:val="7F7F7F" w:themeColor="text1" w:themeTint="80"/>
-                              </w:rPr>
-                              <w:t>mailLabel</w:t>
-                            </w:r>
-                            <w:proofErr w:type="spellEnd"/>
                           </w:p>
                         </w:txbxContent>
                       </wps:txbx>
@@ -25047,16 +24724,8 @@
                         <w:rPr>
                           <w:color w:val="7F7F7F" w:themeColor="text1" w:themeTint="80"/>
                         </w:rPr>
-                        <w:t xml:space="preserve">Label : </w:t>
+                        <w:t>Label : mailLabel</w:t>
                       </w:r>
-                      <w:proofErr w:type="spellStart"/>
-                      <w:r>
-                        <w:rPr>
-                          <w:color w:val="7F7F7F" w:themeColor="text1" w:themeTint="80"/>
-                        </w:rPr>
-                        <w:t>mailLabel</w:t>
-                      </w:r>
-                      <w:proofErr w:type="spellEnd"/>
                     </w:p>
                   </w:txbxContent>
                 </v:textbox>
@@ -25144,28 +24813,12 @@
                                 <w:color w:val="004E6C" w:themeColor="accent2" w:themeShade="80"/>
                               </w:rPr>
                             </w:pPr>
-                            <w:proofErr w:type="spellStart"/>
                             <w:r>
                               <w:rPr>
                                 <w:color w:val="004E6C" w:themeColor="accent2" w:themeShade="80"/>
                               </w:rPr>
-                              <w:t>TextBox</w:t>
+                              <w:t>TextBox : serverTextBox</w:t>
                             </w:r>
-                            <w:proofErr w:type="spellEnd"/>
-                            <w:r>
-                              <w:rPr>
-                                <w:color w:val="004E6C" w:themeColor="accent2" w:themeShade="80"/>
-                              </w:rPr>
-                              <w:t xml:space="preserve"> : </w:t>
-                            </w:r>
-                            <w:proofErr w:type="spellStart"/>
-                            <w:r>
-                              <w:rPr>
-                                <w:color w:val="004E6C" w:themeColor="accent2" w:themeShade="80"/>
-                              </w:rPr>
-                              <w:t>serverTextBox</w:t>
-                            </w:r>
-                            <w:proofErr w:type="spellEnd"/>
                           </w:p>
                         </w:txbxContent>
                       </wps:txbx>
@@ -25197,28 +24850,12 @@
                           <w:color w:val="004E6C" w:themeColor="accent2" w:themeShade="80"/>
                         </w:rPr>
                       </w:pPr>
-                      <w:proofErr w:type="spellStart"/>
                       <w:r>
                         <w:rPr>
                           <w:color w:val="004E6C" w:themeColor="accent2" w:themeShade="80"/>
                         </w:rPr>
-                        <w:t>TextBox</w:t>
+                        <w:t>TextBox : serverTextBox</w:t>
                       </w:r>
-                      <w:proofErr w:type="spellEnd"/>
-                      <w:r>
-                        <w:rPr>
-                          <w:color w:val="004E6C" w:themeColor="accent2" w:themeShade="80"/>
-                        </w:rPr>
-                        <w:t xml:space="preserve"> : </w:t>
-                      </w:r>
-                      <w:proofErr w:type="spellStart"/>
-                      <w:r>
-                        <w:rPr>
-                          <w:color w:val="004E6C" w:themeColor="accent2" w:themeShade="80"/>
-                        </w:rPr>
-                        <w:t>serverTextBox</w:t>
-                      </w:r>
-                      <w:proofErr w:type="spellEnd"/>
                     </w:p>
                   </w:txbxContent>
                 </v:textbox>
@@ -25309,16 +24946,8 @@
                               <w:rPr>
                                 <w:color w:val="7F7F7F" w:themeColor="text1" w:themeTint="80"/>
                               </w:rPr>
-                              <w:t xml:space="preserve">Label : </w:t>
+                              <w:t>Label : serverLabel</w:t>
                             </w:r>
-                            <w:proofErr w:type="spellStart"/>
-                            <w:r>
-                              <w:rPr>
-                                <w:color w:val="7F7F7F" w:themeColor="text1" w:themeTint="80"/>
-                              </w:rPr>
-                              <w:t>serverLabel</w:t>
-                            </w:r>
-                            <w:proofErr w:type="spellEnd"/>
                           </w:p>
                         </w:txbxContent>
                       </wps:txbx>
@@ -25357,16 +24986,8 @@
                         <w:rPr>
                           <w:color w:val="7F7F7F" w:themeColor="text1" w:themeTint="80"/>
                         </w:rPr>
-                        <w:t xml:space="preserve">Label : </w:t>
+                        <w:t>Label : serverLabel</w:t>
                       </w:r>
-                      <w:proofErr w:type="spellStart"/>
-                      <w:r>
-                        <w:rPr>
-                          <w:color w:val="7F7F7F" w:themeColor="text1" w:themeTint="80"/>
-                        </w:rPr>
-                        <w:t>serverLabel</w:t>
-                      </w:r>
-                      <w:proofErr w:type="spellEnd"/>
                     </w:p>
                   </w:txbxContent>
                 </v:textbox>
@@ -25555,7 +25176,6 @@
       <w:r>
         <w:t xml:space="preserve">Ci-dessous la liste complète de toutes les fonctions présentes dans la classe </w:t>
       </w:r>
-      <w:proofErr w:type="spellStart"/>
       <w:r>
         <w:rPr>
           <w:i/>
@@ -25563,7 +25183,6 @@
         </w:rPr>
         <w:t>LoginWindow</w:t>
       </w:r>
-      <w:proofErr w:type="spellEnd"/>
       <w:r>
         <w:t>.</w:t>
       </w:r>
@@ -25621,13 +25240,11 @@
               <w:jc w:val="left"/>
               <w:cnfStyle w:val="100000000000" w:firstRow="1" w:lastRow="0" w:firstColumn="0" w:lastColumn="0" w:oddVBand="0" w:evenVBand="0" w:oddHBand="0" w:evenHBand="0" w:firstRowFirstColumn="0" w:firstRowLastColumn="0" w:lastRowFirstColumn="0" w:lastRowLastColumn="0"/>
             </w:pPr>
-            <w:proofErr w:type="spellStart"/>
-            <w:r>
-              <w:t>LoginWindow</w:t>
-            </w:r>
-            <w:proofErr w:type="spellEnd"/>
-            <w:r>
-              <w:t>()</w:t>
+            <w:r>
+              <w:t>LoginWindow()</w:t>
+            </w:r>
+            <w:r>
+              <w:t xml:space="preserve"> - Constructeur</w:t>
             </w:r>
           </w:p>
         </w:tc>
@@ -25743,32 +25360,10 @@
               <w:pStyle w:val="Retraitcorpsdetexte3"/>
               <w:spacing w:before="120" w:line="240" w:lineRule="auto"/>
               <w:ind w:left="0"/>
-              <w:jc w:val="left"/>
               <w:cnfStyle w:val="000000100000" w:firstRow="0" w:lastRow="0" w:firstColumn="0" w:lastColumn="0" w:oddVBand="0" w:evenVBand="0" w:oddHBand="1" w:evenHBand="0" w:firstRowFirstColumn="0" w:firstRowLastColumn="0" w:lastRowFirstColumn="0" w:lastRowLastColumn="0"/>
             </w:pPr>
-            <w:proofErr w:type="spellStart"/>
-            <w:r>
-              <w:t>LoginWindow</w:t>
-            </w:r>
-            <w:proofErr w:type="spellEnd"/>
-            <w:r>
-              <w:t xml:space="preserve">() est le </w:t>
-            </w:r>
-            <w:proofErr w:type="spellStart"/>
-            <w:r>
-              <w:t>contructeur</w:t>
-            </w:r>
-            <w:proofErr w:type="spellEnd"/>
-            <w:r>
-              <w:t xml:space="preserve"> de la </w:t>
-            </w:r>
-            <w:proofErr w:type="spellStart"/>
-            <w:r>
-              <w:t>calsse</w:t>
-            </w:r>
-            <w:proofErr w:type="spellEnd"/>
-            <w:r>
-              <w:t xml:space="preserve"> du même nom.</w:t>
+            <w:r>
+              <w:t>LoginWindow() est le contructeur de la calsse du même nom.</w:t>
             </w:r>
           </w:p>
           <w:p>
@@ -25776,7 +25371,6 @@
               <w:pStyle w:val="Retraitcorpsdetexte3"/>
               <w:spacing w:before="120" w:line="240" w:lineRule="auto"/>
               <w:ind w:left="0"/>
-              <w:jc w:val="left"/>
               <w:cnfStyle w:val="000000100000" w:firstRow="0" w:lastRow="0" w:firstColumn="0" w:lastColumn="0" w:oddVBand="0" w:evenVBand="0" w:oddHBand="1" w:evenHBand="0" w:firstRowFirstColumn="0" w:firstRowLastColumn="0" w:lastRowFirstColumn="0" w:lastRowLastColumn="0"/>
             </w:pPr>
             <w:r>
@@ -25788,19 +25382,10 @@
               <w:pStyle w:val="Retraitcorpsdetexte3"/>
               <w:spacing w:before="120" w:line="240" w:lineRule="auto"/>
               <w:ind w:left="0"/>
-              <w:jc w:val="left"/>
               <w:cnfStyle w:val="000000100000" w:firstRow="0" w:lastRow="0" w:firstColumn="0" w:lastColumn="0" w:oddVBand="0" w:evenVBand="0" w:oddHBand="1" w:evenHBand="0" w:firstRowFirstColumn="0" w:firstRowLastColumn="0" w:lastRowFirstColumn="0" w:lastRowLastColumn="0"/>
             </w:pPr>
             <w:r>
-              <w:t xml:space="preserve">La nouvelle instance s’ajoute ensuite à la classe </w:t>
-            </w:r>
-            <w:proofErr w:type="spellStart"/>
-            <w:r>
-              <w:t>Globals</w:t>
-            </w:r>
-            <w:proofErr w:type="spellEnd"/>
-            <w:r>
-              <w:t xml:space="preserve"> dans sa variable dédiée.</w:t>
+              <w:t>La nouvelle instance s’ajoute ensuite à la classe Globals dans sa variable dédiée.</w:t>
             </w:r>
           </w:p>
           <w:p>
@@ -25808,7 +25393,6 @@
               <w:pStyle w:val="Retraitcorpsdetexte3"/>
               <w:spacing w:before="120" w:line="240" w:lineRule="auto"/>
               <w:ind w:left="0"/>
-              <w:jc w:val="left"/>
               <w:cnfStyle w:val="000000100000" w:firstRow="0" w:lastRow="0" w:firstColumn="0" w:lastColumn="0" w:oddVBand="0" w:evenVBand="0" w:oddHBand="1" w:evenHBand="0" w:firstRowFirstColumn="0" w:firstRowLastColumn="0" w:lastRowFirstColumn="0" w:lastRowLastColumn="0"/>
             </w:pPr>
             <w:r>
@@ -25876,13 +25460,8 @@
               <w:jc w:val="left"/>
               <w:cnfStyle w:val="100000000000" w:firstRow="1" w:lastRow="0" w:firstColumn="0" w:lastColumn="0" w:oddVBand="0" w:evenVBand="0" w:oddHBand="0" w:evenHBand="0" w:firstRowFirstColumn="0" w:firstRowLastColumn="0" w:lastRowFirstColumn="0" w:lastRowLastColumn="0"/>
             </w:pPr>
-            <w:proofErr w:type="spellStart"/>
-            <w:r>
-              <w:t>OnShown</w:t>
-            </w:r>
-            <w:proofErr w:type="spellEnd"/>
-            <w:r>
-              <w:t>()</w:t>
+            <w:r>
+              <w:t>OnShown()</w:t>
             </w:r>
             <w:r>
               <w:t xml:space="preserve"> - Evénement</w:t>
@@ -25932,13 +25511,8 @@
               <w:t>Object</w:t>
             </w:r>
             <w:r>
-              <w:t xml:space="preserve"> </w:t>
-            </w:r>
-            <w:proofErr w:type="spellStart"/>
-            <w:r>
-              <w:t>sender</w:t>
-            </w:r>
-            <w:proofErr w:type="spellEnd"/>
+              <w:t xml:space="preserve"> sender</w:t>
+            </w:r>
           </w:p>
           <w:p>
             <w:pPr>
@@ -25948,14 +25522,12 @@
               <w:jc w:val="left"/>
               <w:cnfStyle w:val="000000100000" w:firstRow="0" w:lastRow="0" w:firstColumn="0" w:lastColumn="0" w:oddVBand="0" w:evenVBand="0" w:oddHBand="1" w:evenHBand="0" w:firstRowFirstColumn="0" w:firstRowLastColumn="0" w:lastRowFirstColumn="0" w:lastRowLastColumn="0"/>
             </w:pPr>
-            <w:proofErr w:type="spellStart"/>
             <w:r>
               <w:rPr>
                 <w:b/>
               </w:rPr>
               <w:t>EventArgs</w:t>
             </w:r>
-            <w:proofErr w:type="spellEnd"/>
             <w:r>
               <w:t xml:space="preserve"> e</w:t>
             </w:r>
@@ -26032,19 +25604,10 @@
               <w:pStyle w:val="Retraitcorpsdetexte3"/>
               <w:spacing w:before="120" w:line="240" w:lineRule="auto"/>
               <w:ind w:left="0"/>
-              <w:jc w:val="left"/>
               <w:cnfStyle w:val="000000100000" w:firstRow="0" w:lastRow="0" w:firstColumn="0" w:lastColumn="0" w:oddVBand="0" w:evenVBand="0" w:oddHBand="1" w:evenHBand="0" w:firstRowFirstColumn="0" w:firstRowLastColumn="0" w:lastRowFirstColumn="0" w:lastRowLastColumn="0"/>
             </w:pPr>
             <w:r>
-              <w:t xml:space="preserve">Cette fonction est </w:t>
-            </w:r>
-            <w:proofErr w:type="spellStart"/>
-            <w:r>
-              <w:t>apellée</w:t>
-            </w:r>
-            <w:proofErr w:type="spellEnd"/>
-            <w:r>
-              <w:t xml:space="preserve"> lorsque tous les objets de la fenêtre sont tous affichés à l’écran.</w:t>
+              <w:t>Cette fonction est apellée lorsque tous les objets de la fenêtre sont tous affichés à l’écran.</w:t>
             </w:r>
           </w:p>
           <w:p>
@@ -26052,19 +25615,10 @@
               <w:pStyle w:val="Retraitcorpsdetexte3"/>
               <w:spacing w:before="120" w:line="240" w:lineRule="auto"/>
               <w:ind w:left="0"/>
-              <w:jc w:val="left"/>
               <w:cnfStyle w:val="000000100000" w:firstRow="0" w:lastRow="0" w:firstColumn="0" w:lastColumn="0" w:oddVBand="0" w:evenVBand="0" w:oddHBand="1" w:evenHBand="0" w:firstRowFirstColumn="0" w:firstRowLastColumn="0" w:lastRowFirstColumn="0" w:lastRowLastColumn="0"/>
             </w:pPr>
             <w:r>
-              <w:t xml:space="preserve">Son but n’est que  d’appeler la fonction </w:t>
-            </w:r>
-            <w:proofErr w:type="spellStart"/>
-            <w:r>
-              <w:t>FillFormWithExistingUser</w:t>
-            </w:r>
-            <w:proofErr w:type="spellEnd"/>
-            <w:r>
-              <w:t>().</w:t>
+              <w:t>Son but n’est que  d’appeler la fonction FillFormWithExistingUser().</w:t>
             </w:r>
           </w:p>
         </w:tc>
@@ -26134,13 +25688,8 @@
               <w:jc w:val="left"/>
               <w:cnfStyle w:val="100000000000" w:firstRow="1" w:lastRow="0" w:firstColumn="0" w:lastColumn="0" w:oddVBand="0" w:evenVBand="0" w:oddHBand="0" w:evenHBand="0" w:firstRowFirstColumn="0" w:firstRowLastColumn="0" w:lastRowFirstColumn="0" w:lastRowLastColumn="0"/>
             </w:pPr>
-            <w:proofErr w:type="spellStart"/>
-            <w:r>
-              <w:t>ValidateConnection</w:t>
-            </w:r>
-            <w:proofErr w:type="spellEnd"/>
-            <w:r>
-              <w:t>() - Evénement</w:t>
+            <w:r>
+              <w:t>ValidateConnection() - Evénement</w:t>
             </w:r>
           </w:p>
         </w:tc>
@@ -26187,13 +25736,8 @@
               <w:t>Object</w:t>
             </w:r>
             <w:r>
-              <w:t xml:space="preserve"> </w:t>
-            </w:r>
-            <w:proofErr w:type="spellStart"/>
-            <w:r>
-              <w:t>sender</w:t>
-            </w:r>
-            <w:proofErr w:type="spellEnd"/>
+              <w:t xml:space="preserve"> sender</w:t>
+            </w:r>
           </w:p>
           <w:p>
             <w:pPr>
@@ -26203,14 +25747,12 @@
               <w:jc w:val="left"/>
               <w:cnfStyle w:val="000000100000" w:firstRow="0" w:lastRow="0" w:firstColumn="0" w:lastColumn="0" w:oddVBand="0" w:evenVBand="0" w:oddHBand="1" w:evenHBand="0" w:firstRowFirstColumn="0" w:firstRowLastColumn="0" w:lastRowFirstColumn="0" w:lastRowLastColumn="0"/>
             </w:pPr>
-            <w:proofErr w:type="spellStart"/>
             <w:r>
               <w:rPr>
                 <w:b/>
               </w:rPr>
               <w:t>EventArgs</w:t>
             </w:r>
-            <w:proofErr w:type="spellEnd"/>
             <w:r>
               <w:t xml:space="preserve"> e</w:t>
             </w:r>
@@ -26287,7 +25829,6 @@
               <w:pStyle w:val="Retraitcorpsdetexte3"/>
               <w:spacing w:before="120" w:line="240" w:lineRule="auto"/>
               <w:ind w:left="0"/>
-              <w:jc w:val="left"/>
               <w:cnfStyle w:val="000000100000" w:firstRow="0" w:lastRow="0" w:firstColumn="0" w:lastColumn="0" w:oddVBand="0" w:evenVBand="0" w:oddHBand="1" w:evenHBand="0" w:firstRowFirstColumn="0" w:firstRowLastColumn="0" w:lastRowFirstColumn="0" w:lastRowLastColumn="0"/>
             </w:pPr>
             <w:r>
@@ -26299,7 +25840,6 @@
               <w:pStyle w:val="Retraitcorpsdetexte3"/>
               <w:spacing w:before="120" w:line="240" w:lineRule="auto"/>
               <w:ind w:left="0"/>
-              <w:jc w:val="left"/>
               <w:cnfStyle w:val="000000100000" w:firstRow="0" w:lastRow="0" w:firstColumn="0" w:lastColumn="0" w:oddVBand="0" w:evenVBand="0" w:oddHBand="1" w:evenHBand="0" w:firstRowFirstColumn="0" w:firstRowLastColumn="0" w:lastRowFirstColumn="0" w:lastRowLastColumn="0"/>
             </w:pPr>
             <w:r>
@@ -26311,19 +25851,10 @@
               <w:pStyle w:val="Retraitcorpsdetexte3"/>
               <w:spacing w:before="120" w:line="240" w:lineRule="auto"/>
               <w:ind w:left="0"/>
-              <w:jc w:val="left"/>
               <w:cnfStyle w:val="000000100000" w:firstRow="0" w:lastRow="0" w:firstColumn="0" w:lastColumn="0" w:oddVBand="0" w:evenVBand="0" w:oddHBand="1" w:evenHBand="0" w:firstRowFirstColumn="0" w:firstRowLastColumn="0" w:lastRowFirstColumn="0" w:lastRowLastColumn="0"/>
             </w:pPr>
             <w:r>
-              <w:t>Ensuite, sir les champs sont valides, une connexion à la boite mail via la classe « </w:t>
-            </w:r>
-            <w:proofErr w:type="spellStart"/>
-            <w:r>
-              <w:t>MailManager</w:t>
-            </w:r>
-            <w:proofErr w:type="spellEnd"/>
-            <w:r>
-              <w:t> » est lancée.</w:t>
+              <w:t>Ensuite, sir les champs sont valides, une connexion à la boite mail via la classe « MailManager » est lancée.</w:t>
             </w:r>
           </w:p>
           <w:p>
@@ -26331,19 +25862,10 @@
               <w:pStyle w:val="Retraitcorpsdetexte3"/>
               <w:spacing w:before="120" w:line="240" w:lineRule="auto"/>
               <w:ind w:left="0"/>
-              <w:jc w:val="left"/>
               <w:cnfStyle w:val="000000100000" w:firstRow="0" w:lastRow="0" w:firstColumn="0" w:lastColumn="0" w:oddVBand="0" w:evenVBand="0" w:oddHBand="1" w:evenHBand="0" w:firstRowFirstColumn="0" w:firstRowLastColumn="0" w:lastRowFirstColumn="0" w:lastRowLastColumn="0"/>
             </w:pPr>
             <w:r>
-              <w:t>Si la connexion réussit, une instance de « </w:t>
-            </w:r>
-            <w:proofErr w:type="spellStart"/>
-            <w:r>
-              <w:t>DbManager</w:t>
-            </w:r>
-            <w:proofErr w:type="spellEnd"/>
-            <w:r>
-              <w:t> » est créée et les données fournies par l’</w:t>
+              <w:t>Si la connexion réussit, une instance de « DbManager » est créée et les données fournies par l’</w:t>
             </w:r>
             <w:r>
               <w:t>utilisateur.</w:t>
@@ -26354,7 +25876,6 @@
               <w:pStyle w:val="Retraitcorpsdetexte3"/>
               <w:spacing w:before="120" w:line="240" w:lineRule="auto"/>
               <w:ind w:left="0"/>
-              <w:jc w:val="left"/>
               <w:cnfStyle w:val="000000100000" w:firstRow="0" w:lastRow="0" w:firstColumn="0" w:lastColumn="0" w:oddVBand="0" w:evenVBand="0" w:oddHBand="1" w:evenHBand="0" w:firstRowFirstColumn="0" w:firstRowLastColumn="0" w:lastRowFirstColumn="0" w:lastRowLastColumn="0"/>
             </w:pPr>
             <w:r>
@@ -26422,13 +25943,8 @@
               <w:jc w:val="left"/>
               <w:cnfStyle w:val="100000000000" w:firstRow="1" w:lastRow="0" w:firstColumn="0" w:lastColumn="0" w:oddVBand="0" w:evenVBand="0" w:oddHBand="0" w:evenHBand="0" w:firstRowFirstColumn="0" w:firstRowLastColumn="0" w:lastRowFirstColumn="0" w:lastRowLastColumn="0"/>
             </w:pPr>
-            <w:proofErr w:type="spellStart"/>
-            <w:r>
-              <w:t>ValidateConnection</w:t>
-            </w:r>
-            <w:proofErr w:type="spellEnd"/>
-            <w:r>
-              <w:t>() - Evénement</w:t>
+            <w:r>
+              <w:t>ValidateConnection() - Evénement</w:t>
             </w:r>
           </w:p>
         </w:tc>
@@ -26475,13 +25991,8 @@
               <w:t>Object</w:t>
             </w:r>
             <w:r>
-              <w:t xml:space="preserve"> </w:t>
-            </w:r>
-            <w:proofErr w:type="spellStart"/>
-            <w:r>
-              <w:t>sender</w:t>
-            </w:r>
-            <w:proofErr w:type="spellEnd"/>
+              <w:t xml:space="preserve"> sender</w:t>
+            </w:r>
           </w:p>
           <w:p>
             <w:pPr>
@@ -26491,14 +26002,12 @@
               <w:jc w:val="left"/>
               <w:cnfStyle w:val="000000100000" w:firstRow="0" w:lastRow="0" w:firstColumn="0" w:lastColumn="0" w:oddVBand="0" w:evenVBand="0" w:oddHBand="1" w:evenHBand="0" w:firstRowFirstColumn="0" w:firstRowLastColumn="0" w:lastRowFirstColumn="0" w:lastRowLastColumn="0"/>
             </w:pPr>
-            <w:proofErr w:type="spellStart"/>
             <w:r>
               <w:rPr>
                 <w:b/>
               </w:rPr>
               <w:t>EventArgs</w:t>
             </w:r>
-            <w:proofErr w:type="spellEnd"/>
             <w:r>
               <w:t xml:space="preserve"> e</w:t>
             </w:r>
@@ -26575,7 +26084,6 @@
               <w:pStyle w:val="Retraitcorpsdetexte3"/>
               <w:spacing w:before="120" w:line="240" w:lineRule="auto"/>
               <w:ind w:left="0"/>
-              <w:jc w:val="left"/>
               <w:cnfStyle w:val="000000100000" w:firstRow="0" w:lastRow="0" w:firstColumn="0" w:lastColumn="0" w:oddVBand="0" w:evenVBand="0" w:oddHBand="1" w:evenHBand="0" w:firstRowFirstColumn="0" w:firstRowLastColumn="0" w:lastRowFirstColumn="0" w:lastRowLastColumn="0"/>
             </w:pPr>
             <w:r>
@@ -26587,7 +26095,6 @@
               <w:pStyle w:val="Retraitcorpsdetexte3"/>
               <w:spacing w:before="120" w:line="240" w:lineRule="auto"/>
               <w:ind w:left="0"/>
-              <w:jc w:val="left"/>
               <w:cnfStyle w:val="000000100000" w:firstRow="0" w:lastRow="0" w:firstColumn="0" w:lastColumn="0" w:oddVBand="0" w:evenVBand="0" w:oddHBand="1" w:evenHBand="0" w:firstRowFirstColumn="0" w:firstRowLastColumn="0" w:lastRowFirstColumn="0" w:lastRowLastColumn="0"/>
             </w:pPr>
             <w:r>
@@ -26599,19 +26106,10 @@
               <w:pStyle w:val="Retraitcorpsdetexte3"/>
               <w:spacing w:before="120" w:line="240" w:lineRule="auto"/>
               <w:ind w:left="0"/>
-              <w:jc w:val="left"/>
               <w:cnfStyle w:val="000000100000" w:firstRow="0" w:lastRow="0" w:firstColumn="0" w:lastColumn="0" w:oddVBand="0" w:evenVBand="0" w:oddHBand="1" w:evenHBand="0" w:firstRowFirstColumn="0" w:firstRowLastColumn="0" w:lastRowFirstColumn="0" w:lastRowLastColumn="0"/>
             </w:pPr>
             <w:r>
-              <w:t>Ensuite, sir les champs sont valides, une connexion à la boite mail via la classe « </w:t>
-            </w:r>
-            <w:proofErr w:type="spellStart"/>
-            <w:r>
-              <w:t>MailManager</w:t>
-            </w:r>
-            <w:proofErr w:type="spellEnd"/>
-            <w:r>
-              <w:t> » est lancée.</w:t>
+              <w:t>Ensuite, sir les champs sont valides, une connexion à la boite mail via la classe « MailManager » est lancée.</w:t>
             </w:r>
           </w:p>
           <w:p>
@@ -26619,19 +26117,10 @@
               <w:pStyle w:val="Retraitcorpsdetexte3"/>
               <w:spacing w:before="120" w:line="240" w:lineRule="auto"/>
               <w:ind w:left="0"/>
-              <w:jc w:val="left"/>
               <w:cnfStyle w:val="000000100000" w:firstRow="0" w:lastRow="0" w:firstColumn="0" w:lastColumn="0" w:oddVBand="0" w:evenVBand="0" w:oddHBand="1" w:evenHBand="0" w:firstRowFirstColumn="0" w:firstRowLastColumn="0" w:lastRowFirstColumn="0" w:lastRowLastColumn="0"/>
             </w:pPr>
             <w:r>
-              <w:t>Si la connexion réussit, une instance de « </w:t>
-            </w:r>
-            <w:proofErr w:type="spellStart"/>
-            <w:r>
-              <w:t>DbManager</w:t>
-            </w:r>
-            <w:proofErr w:type="spellEnd"/>
-            <w:r>
-              <w:t> » est créée et les données fournies par l’</w:t>
+              <w:t>Si la connexion réussit, une instance de « DbManager » est créée et les données fournies par l’</w:t>
             </w:r>
           </w:p>
         </w:tc>
@@ -26701,13 +26190,8 @@
               <w:jc w:val="left"/>
               <w:cnfStyle w:val="100000000000" w:firstRow="1" w:lastRow="0" w:firstColumn="0" w:lastColumn="0" w:oddVBand="0" w:evenVBand="0" w:oddHBand="0" w:evenHBand="0" w:firstRowFirstColumn="0" w:firstRowLastColumn="0" w:lastRowFirstColumn="0" w:lastRowLastColumn="0"/>
             </w:pPr>
-            <w:proofErr w:type="spellStart"/>
-            <w:r>
-              <w:t>FillFormWithExistingUser</w:t>
-            </w:r>
-            <w:proofErr w:type="spellEnd"/>
-            <w:r>
-              <w:t>()</w:t>
+            <w:r>
+              <w:t>FillFormWithExistingUser()</w:t>
             </w:r>
           </w:p>
         </w:tc>
@@ -26823,17 +26307,11 @@
               <w:pStyle w:val="Retraitcorpsdetexte3"/>
               <w:spacing w:before="120" w:line="240" w:lineRule="auto"/>
               <w:ind w:left="0"/>
-              <w:jc w:val="left"/>
               <w:cnfStyle w:val="000000100000" w:firstRow="0" w:lastRow="0" w:firstColumn="0" w:lastColumn="0" w:oddVBand="0" w:evenVBand="0" w:oddHBand="1" w:evenHBand="0" w:firstRowFirstColumn="0" w:firstRowLastColumn="0" w:lastRowFirstColumn="0" w:lastRowLastColumn="0"/>
             </w:pPr>
             <w:r>
-              <w:t>Cette fonction est systématiquement appelée lorsque le programme est lancé. C’est depuis la fonction « </w:t>
-            </w:r>
-            <w:proofErr w:type="spellStart"/>
-            <w:r>
-              <w:t>OnShow</w:t>
-            </w:r>
-            <w:proofErr w:type="spellEnd"/>
+              <w:t>Cette fonction est systématiquement appelée lorsque le programme est lancé. C’est depuis la fonction « OnShow</w:t>
+            </w:r>
             <w:r>
               <w:t>()</w:t>
             </w:r>
@@ -26846,7 +26324,6 @@
               <w:pStyle w:val="Retraitcorpsdetexte3"/>
               <w:spacing w:before="120" w:line="240" w:lineRule="auto"/>
               <w:ind w:left="0"/>
-              <w:jc w:val="left"/>
               <w:cnfStyle w:val="000000100000" w:firstRow="0" w:lastRow="0" w:firstColumn="0" w:lastColumn="0" w:oddVBand="0" w:evenVBand="0" w:oddHBand="1" w:evenHBand="0" w:firstRowFirstColumn="0" w:firstRowLastColumn="0" w:lastRowFirstColumn="0" w:lastRowLastColumn="0"/>
             </w:pPr>
             <w:r>
@@ -26858,16 +26335,10 @@
               <w:pStyle w:val="Retraitcorpsdetexte3"/>
               <w:spacing w:before="120" w:line="240" w:lineRule="auto"/>
               <w:ind w:left="0"/>
-              <w:jc w:val="left"/>
               <w:cnfStyle w:val="000000100000" w:firstRow="0" w:lastRow="0" w:firstColumn="0" w:lastColumn="0" w:oddVBand="0" w:evenVBand="0" w:oddHBand="1" w:evenHBand="0" w:firstRowFirstColumn="0" w:firstRowLastColumn="0" w:lastRowFirstColumn="0" w:lastRowLastColumn="0"/>
             </w:pPr>
             <w:r>
-              <w:t>Une vérification est ensuite faite dans la base de données afin de récu</w:t>
-            </w:r>
-            <w:bookmarkStart w:id="58" w:name="_GoBack"/>
-            <w:bookmarkEnd w:id="58"/>
-            <w:r>
-              <w:t>pérer des données existantes si il y en a.</w:t>
+              <w:t>Une vérification est ensuite faite dans la base de données afin de récupérer des données existantes si il y en a.</w:t>
             </w:r>
           </w:p>
           <w:p>
@@ -26875,31 +26346,17 @@
               <w:pStyle w:val="Retraitcorpsdetexte3"/>
               <w:spacing w:before="120" w:line="240" w:lineRule="auto"/>
               <w:ind w:left="0"/>
-              <w:jc w:val="left"/>
               <w:cnfStyle w:val="000000100000" w:firstRow="0" w:lastRow="0" w:firstColumn="0" w:lastColumn="0" w:oddVBand="0" w:evenVBand="0" w:oddHBand="1" w:evenHBand="0" w:firstRowFirstColumn="0" w:firstRowLastColumn="0" w:lastRowFirstColumn="0" w:lastRowLastColumn="0"/>
             </w:pPr>
             <w:r>
-              <w:t xml:space="preserve">Dans le cas </w:t>
-            </w:r>
-            <w:proofErr w:type="spellStart"/>
-            <w:r>
-              <w:t>ou</w:t>
-            </w:r>
-            <w:proofErr w:type="spellEnd"/>
-            <w:r>
-              <w:t xml:space="preserve"> il existe des données dans la base de données, elles sont récupérées et placées dans les champs de </w:t>
+              <w:t xml:space="preserve">Dans le cas ou il existe des données dans la base de données, elles sont récupérées et placées dans les champs de </w:t>
             </w:r>
             <w:r>
               <w:t>formulaire</w:t>
             </w:r>
             <w:r>
-              <w:t>. La fonction « </w:t>
-            </w:r>
-            <w:proofErr w:type="spellStart"/>
-            <w:r>
-              <w:t>ValidateConnection</w:t>
-            </w:r>
-            <w:proofErr w:type="spellEnd"/>
+              <w:t>. La fonction « ValidateConnection</w:t>
+            </w:r>
             <w:r>
               <w:t>()</w:t>
             </w:r>
@@ -26912,7 +26369,6 @@
               <w:pStyle w:val="Retraitcorpsdetexte3"/>
               <w:spacing w:before="120" w:line="240" w:lineRule="auto"/>
               <w:ind w:left="0"/>
-              <w:jc w:val="left"/>
               <w:cnfStyle w:val="000000100000" w:firstRow="0" w:lastRow="0" w:firstColumn="0" w:lastColumn="0" w:oddVBand="0" w:evenVBand="0" w:oddHBand="1" w:evenHBand="0" w:firstRowFirstColumn="0" w:firstRowLastColumn="0" w:lastRowFirstColumn="0" w:lastRowLastColumn="0"/>
             </w:pPr>
             <w:r>
@@ -26980,11 +26436,9 @@
               <w:jc w:val="left"/>
               <w:cnfStyle w:val="100000000000" w:firstRow="1" w:lastRow="0" w:firstColumn="0" w:lastColumn="0" w:oddVBand="0" w:evenVBand="0" w:oddHBand="0" w:evenHBand="0" w:firstRowFirstColumn="0" w:firstRowLastColumn="0" w:lastRowFirstColumn="0" w:lastRowLastColumn="0"/>
             </w:pPr>
-            <w:proofErr w:type="spellStart"/>
             <w:r>
               <w:t>SelectDirectory</w:t>
             </w:r>
-            <w:proofErr w:type="spellEnd"/>
             <w:r>
               <w:t>() - Evénement</w:t>
             </w:r>
@@ -27033,13 +26487,8 @@
               <w:t>Object</w:t>
             </w:r>
             <w:r>
-              <w:t xml:space="preserve"> </w:t>
-            </w:r>
-            <w:proofErr w:type="spellStart"/>
-            <w:r>
-              <w:t>sender</w:t>
-            </w:r>
-            <w:proofErr w:type="spellEnd"/>
+              <w:t xml:space="preserve"> sender</w:t>
+            </w:r>
           </w:p>
           <w:p>
             <w:pPr>
@@ -27049,14 +26498,12 @@
               <w:jc w:val="left"/>
               <w:cnfStyle w:val="000000100000" w:firstRow="0" w:lastRow="0" w:firstColumn="0" w:lastColumn="0" w:oddVBand="0" w:evenVBand="0" w:oddHBand="1" w:evenHBand="0" w:firstRowFirstColumn="0" w:firstRowLastColumn="0" w:lastRowFirstColumn="0" w:lastRowLastColumn="0"/>
             </w:pPr>
-            <w:proofErr w:type="spellStart"/>
             <w:r>
               <w:rPr>
                 <w:b/>
               </w:rPr>
               <w:t>EventArgs</w:t>
             </w:r>
-            <w:proofErr w:type="spellEnd"/>
             <w:r>
               <w:t xml:space="preserve"> e</w:t>
             </w:r>
@@ -27133,7 +26580,6 @@
               <w:pStyle w:val="Retraitcorpsdetexte3"/>
               <w:spacing w:before="120" w:line="240" w:lineRule="auto"/>
               <w:ind w:left="0"/>
-              <w:jc w:val="left"/>
               <w:cnfStyle w:val="000000100000" w:firstRow="0" w:lastRow="0" w:firstColumn="0" w:lastColumn="0" w:oddVBand="0" w:evenVBand="0" w:oddHBand="1" w:evenHBand="0" w:firstRowFirstColumn="0" w:firstRowLastColumn="0" w:lastRowFirstColumn="0" w:lastRowLastColumn="0"/>
             </w:pPr>
             <w:r>
@@ -27145,7 +26591,6 @@
               <w:pStyle w:val="Retraitcorpsdetexte3"/>
               <w:spacing w:before="120" w:line="240" w:lineRule="auto"/>
               <w:ind w:left="0"/>
-              <w:jc w:val="left"/>
               <w:cnfStyle w:val="000000100000" w:firstRow="0" w:lastRow="0" w:firstColumn="0" w:lastColumn="0" w:oddVBand="0" w:evenVBand="0" w:oddHBand="1" w:evenHBand="0" w:firstRowFirstColumn="0" w:firstRowLastColumn="0" w:lastRowFirstColumn="0" w:lastRowLastColumn="0"/>
             </w:pPr>
             <w:r>
@@ -27213,11 +26658,9 @@
               <w:jc w:val="left"/>
               <w:cnfStyle w:val="100000000000" w:firstRow="1" w:lastRow="0" w:firstColumn="0" w:lastColumn="0" w:oddVBand="0" w:evenVBand="0" w:oddHBand="0" w:evenHBand="0" w:firstRowFirstColumn="0" w:firstRowLastColumn="0" w:lastRowFirstColumn="0" w:lastRowLastColumn="0"/>
             </w:pPr>
-            <w:proofErr w:type="spellStart"/>
             <w:r>
               <w:t>MoveWindow</w:t>
             </w:r>
-            <w:proofErr w:type="spellEnd"/>
             <w:r>
               <w:t>() - Evénement</w:t>
             </w:r>
@@ -27266,13 +26709,8 @@
               <w:t>Object</w:t>
             </w:r>
             <w:r>
-              <w:t xml:space="preserve"> </w:t>
-            </w:r>
-            <w:proofErr w:type="spellStart"/>
-            <w:r>
-              <w:t>sender</w:t>
-            </w:r>
-            <w:proofErr w:type="spellEnd"/>
+              <w:t xml:space="preserve"> sender</w:t>
+            </w:r>
           </w:p>
           <w:p>
             <w:pPr>
@@ -27282,14 +26720,12 @@
               <w:jc w:val="left"/>
               <w:cnfStyle w:val="000000100000" w:firstRow="0" w:lastRow="0" w:firstColumn="0" w:lastColumn="0" w:oddVBand="0" w:evenVBand="0" w:oddHBand="1" w:evenHBand="0" w:firstRowFirstColumn="0" w:firstRowLastColumn="0" w:lastRowFirstColumn="0" w:lastRowLastColumn="0"/>
             </w:pPr>
-            <w:proofErr w:type="spellStart"/>
             <w:r>
               <w:rPr>
                 <w:b/>
               </w:rPr>
               <w:t>EventArgs</w:t>
             </w:r>
-            <w:proofErr w:type="spellEnd"/>
             <w:r>
               <w:t xml:space="preserve"> e</w:t>
             </w:r>
@@ -27366,7 +26802,6 @@
               <w:pStyle w:val="Retraitcorpsdetexte3"/>
               <w:spacing w:before="120" w:line="240" w:lineRule="auto"/>
               <w:ind w:left="0"/>
-              <w:jc w:val="left"/>
               <w:cnfStyle w:val="000000100000" w:firstRow="0" w:lastRow="0" w:firstColumn="0" w:lastColumn="0" w:oddVBand="0" w:evenVBand="0" w:oddHBand="1" w:evenHBand="0" w:firstRowFirstColumn="0" w:firstRowLastColumn="0" w:lastRowFirstColumn="0" w:lastRowLastColumn="0"/>
             </w:pPr>
             <w:r>
@@ -27435,11 +26870,9 @@
               <w:jc w:val="left"/>
               <w:cnfStyle w:val="100000000000" w:firstRow="1" w:lastRow="0" w:firstColumn="0" w:lastColumn="0" w:oddVBand="0" w:evenVBand="0" w:oddHBand="0" w:evenHBand="0" w:firstRowFirstColumn="0" w:firstRowLastColumn="0" w:lastRowFirstColumn="0" w:lastRowLastColumn="0"/>
             </w:pPr>
-            <w:proofErr w:type="spellStart"/>
             <w:r>
               <w:t>ExitApplication</w:t>
             </w:r>
-            <w:proofErr w:type="spellEnd"/>
             <w:r>
               <w:t>() - Evénement</w:t>
             </w:r>
@@ -27488,13 +26921,8 @@
               <w:t>Object</w:t>
             </w:r>
             <w:r>
-              <w:t xml:space="preserve"> </w:t>
-            </w:r>
-            <w:proofErr w:type="spellStart"/>
-            <w:r>
-              <w:t>sender</w:t>
-            </w:r>
-            <w:proofErr w:type="spellEnd"/>
+              <w:t xml:space="preserve"> sender</w:t>
+            </w:r>
           </w:p>
           <w:p>
             <w:pPr>
@@ -27504,14 +26932,12 @@
               <w:jc w:val="left"/>
               <w:cnfStyle w:val="000000100000" w:firstRow="0" w:lastRow="0" w:firstColumn="0" w:lastColumn="0" w:oddVBand="0" w:evenVBand="0" w:oddHBand="1" w:evenHBand="0" w:firstRowFirstColumn="0" w:firstRowLastColumn="0" w:lastRowFirstColumn="0" w:lastRowLastColumn="0"/>
             </w:pPr>
-            <w:proofErr w:type="spellStart"/>
             <w:r>
               <w:rPr>
                 <w:b/>
               </w:rPr>
               <w:t>EventArgs</w:t>
             </w:r>
-            <w:proofErr w:type="spellEnd"/>
             <w:r>
               <w:t xml:space="preserve"> e</w:t>
             </w:r>
@@ -27588,14 +27014,10 @@
               <w:pStyle w:val="Retraitcorpsdetexte3"/>
               <w:spacing w:before="120" w:line="240" w:lineRule="auto"/>
               <w:ind w:left="0"/>
-              <w:jc w:val="left"/>
               <w:cnfStyle w:val="000000100000" w:firstRow="0" w:lastRow="0" w:firstColumn="0" w:lastColumn="0" w:oddVBand="0" w:evenVBand="0" w:oddHBand="1" w:evenHBand="0" w:firstRowFirstColumn="0" w:firstRowLastColumn="0" w:lastRowFirstColumn="0" w:lastRowLastColumn="0"/>
             </w:pPr>
             <w:r>
-              <w:t xml:space="preserve">Fonction appelée lorsque l’utilisateur </w:t>
-            </w:r>
-            <w:r>
-              <w:t>clique sur le bouton pour quitter l’application.</w:t>
+              <w:t>Fonction appelée lorsque l’utilisateur clique sur le bouton pour quitter l’application.</w:t>
             </w:r>
           </w:p>
         </w:tc>
@@ -27610,95 +27032,1763 @@
       <w:pPr>
         <w:pStyle w:val="Titre3"/>
       </w:pPr>
-      <w:bookmarkStart w:id="59" w:name="_Toc482353739"/>
-      <w:r>
-        <w:lastRenderedPageBreak/>
+      <w:bookmarkStart w:id="58" w:name="_Toc482353739"/>
+      <w:r>
         <w:t>Connexion au serveur IMAP</w:t>
+      </w:r>
+      <w:bookmarkEnd w:id="58"/>
+      <w:r>
+        <w:t xml:space="preserve"> et interactions boite mail</w:t>
+      </w:r>
+    </w:p>
+    <w:p>
+      <w:pPr>
+        <w:pStyle w:val="Retraitcorpsdetexte3"/>
+      </w:pPr>
+      <w:r>
+        <w:t xml:space="preserve">Pour que des communications avec la boite mail de l’utilisateur puissent se faire, il faut commencer par établir une connexion continue avec le serveur IMAP. Toutes les interactions avec le serveur IMAP et la boite mail se font depuis la classe </w:t>
+      </w:r>
+      <w:r>
+        <w:rPr>
+          <w:i/>
+          <w:color w:val="05676C" w:themeColor="accent3" w:themeShade="80"/>
+        </w:rPr>
+        <w:t>MailManager</w:t>
+      </w:r>
+      <w:r>
+        <w:t>.</w:t>
+      </w:r>
+    </w:p>
+    <w:p>
+      <w:pPr>
+        <w:pStyle w:val="Retraitcorpsdetexte3"/>
+      </w:pPr>
+      <w:r>
+        <w:t>Dans cette classe plusieurs fonctions sont disponibles pour interagir avec la boite mail. Il est possible d’établir une connexion, de se déconnecter, d’envoyer ou encore de recevoir des mails.</w:t>
+      </w:r>
+    </w:p>
+    <w:tbl>
+      <w:tblPr>
+        <w:tblStyle w:val="TableauListe5Fonc-Accentuation3"/>
+        <w:tblW w:w="7229" w:type="dxa"/>
+        <w:tblInd w:w="1813" w:type="dxa"/>
+        <w:tblBorders>
+          <w:top w:val="none" w:sz="0" w:space="0" w:color="auto"/>
+          <w:left w:val="none" w:sz="0" w:space="0" w:color="auto"/>
+          <w:bottom w:val="none" w:sz="0" w:space="0" w:color="auto"/>
+          <w:right w:val="none" w:sz="0" w:space="0" w:color="auto"/>
+        </w:tblBorders>
+        <w:shd w:val="clear" w:color="auto" w:fill="05676C" w:themeFill="accent3" w:themeFillShade="80"/>
+        <w:tblLook w:val="04A0" w:firstRow="1" w:lastRow="0" w:firstColumn="1" w:lastColumn="0" w:noHBand="0" w:noVBand="1"/>
+      </w:tblPr>
+      <w:tblGrid>
+        <w:gridCol w:w="2410"/>
+        <w:gridCol w:w="4819"/>
+      </w:tblGrid>
+      <w:tr>
+        <w:trPr>
+          <w:cnfStyle w:val="100000000000" w:firstRow="1" w:lastRow="0" w:firstColumn="0" w:lastColumn="0" w:oddVBand="0" w:evenVBand="0" w:oddHBand="0" w:evenHBand="0" w:firstRowFirstColumn="0" w:firstRowLastColumn="0" w:lastRowFirstColumn="0" w:lastRowLastColumn="0"/>
+        </w:trPr>
+        <w:tc>
+          <w:tcPr>
+            <w:cnfStyle w:val="001000000100" w:firstRow="0" w:lastRow="0" w:firstColumn="1" w:lastColumn="0" w:oddVBand="0" w:evenVBand="0" w:oddHBand="0" w:evenHBand="0" w:firstRowFirstColumn="1" w:firstRowLastColumn="0" w:lastRowFirstColumn="0" w:lastRowLastColumn="0"/>
+            <w:tcW w:w="2410" w:type="dxa"/>
+            <w:shd w:val="clear" w:color="auto" w:fill="05676C" w:themeFill="accent3" w:themeFillShade="80"/>
+          </w:tcPr>
+          <w:p>
+            <w:pPr>
+              <w:pStyle w:val="Retraitcorpsdetexte3"/>
+              <w:spacing w:before="120" w:line="240" w:lineRule="auto"/>
+              <w:ind w:left="0"/>
+              <w:jc w:val="left"/>
+            </w:pPr>
+            <w:r>
+              <w:t>Fonction</w:t>
+            </w:r>
+          </w:p>
+        </w:tc>
+        <w:tc>
+          <w:tcPr>
+            <w:tcW w:w="4819" w:type="dxa"/>
+            <w:shd w:val="clear" w:color="auto" w:fill="05676C" w:themeFill="accent3" w:themeFillShade="80"/>
+          </w:tcPr>
+          <w:p>
+            <w:pPr>
+              <w:pStyle w:val="Retraitcorpsdetexte3"/>
+              <w:spacing w:before="120" w:line="240" w:lineRule="auto"/>
+              <w:ind w:left="0"/>
+              <w:jc w:val="left"/>
+              <w:cnfStyle w:val="100000000000" w:firstRow="1" w:lastRow="0" w:firstColumn="0" w:lastColumn="0" w:oddVBand="0" w:evenVBand="0" w:oddHBand="0" w:evenHBand="0" w:firstRowFirstColumn="0" w:firstRowLastColumn="0" w:lastRowFirstColumn="0" w:lastRowLastColumn="0"/>
+            </w:pPr>
+            <w:r>
+              <w:t>ConnectIMAP()</w:t>
+            </w:r>
+          </w:p>
+        </w:tc>
+      </w:tr>
+      <w:tr>
+        <w:trPr>
+          <w:cnfStyle w:val="000000100000" w:firstRow="0" w:lastRow="0" w:firstColumn="0" w:lastColumn="0" w:oddVBand="0" w:evenVBand="0" w:oddHBand="1" w:evenHBand="0" w:firstRowFirstColumn="0" w:firstRowLastColumn="0" w:lastRowFirstColumn="0" w:lastRowLastColumn="0"/>
+        </w:trPr>
+        <w:tc>
+          <w:tcPr>
+            <w:cnfStyle w:val="001000000000" w:firstRow="0" w:lastRow="0" w:firstColumn="1" w:lastColumn="0" w:oddVBand="0" w:evenVBand="0" w:oddHBand="0" w:evenHBand="0" w:firstRowFirstColumn="0" w:firstRowLastColumn="0" w:lastRowFirstColumn="0" w:lastRowLastColumn="0"/>
+            <w:tcW w:w="2410" w:type="dxa"/>
+            <w:shd w:val="clear" w:color="auto" w:fill="05676C" w:themeFill="accent3" w:themeFillShade="80"/>
+          </w:tcPr>
+          <w:p>
+            <w:pPr>
+              <w:pStyle w:val="Retraitcorpsdetexte3"/>
+              <w:spacing w:before="120" w:line="240" w:lineRule="auto"/>
+              <w:ind w:left="0"/>
+              <w:jc w:val="left"/>
+            </w:pPr>
+            <w:r>
+              <w:t>Paramètres</w:t>
+            </w:r>
+          </w:p>
+        </w:tc>
+        <w:tc>
+          <w:tcPr>
+            <w:tcW w:w="4819" w:type="dxa"/>
+            <w:shd w:val="clear" w:color="auto" w:fill="05676C" w:themeFill="accent3" w:themeFillShade="80"/>
+          </w:tcPr>
+          <w:p>
+            <w:pPr>
+              <w:pStyle w:val="Retraitcorpsdetexte3"/>
+              <w:spacing w:before="120" w:line="240" w:lineRule="auto"/>
+              <w:ind w:left="0"/>
+              <w:jc w:val="left"/>
+              <w:cnfStyle w:val="000000100000" w:firstRow="0" w:lastRow="0" w:firstColumn="0" w:lastColumn="0" w:oddVBand="0" w:evenVBand="0" w:oddHBand="1" w:evenHBand="0" w:firstRowFirstColumn="0" w:firstRowLastColumn="0" w:lastRowFirstColumn="0" w:lastRowLastColumn="0"/>
+            </w:pPr>
+            <w:r>
+              <w:rPr>
+                <w:b/>
+              </w:rPr>
+              <w:t xml:space="preserve">String </w:t>
+            </w:r>
+            <w:r>
+              <w:t>strServer</w:t>
+            </w:r>
+          </w:p>
+          <w:p>
+            <w:pPr>
+              <w:pStyle w:val="Retraitcorpsdetexte3"/>
+              <w:spacing w:before="120" w:line="240" w:lineRule="auto"/>
+              <w:ind w:left="0"/>
+              <w:jc w:val="left"/>
+              <w:cnfStyle w:val="000000100000" w:firstRow="0" w:lastRow="0" w:firstColumn="0" w:lastColumn="0" w:oddVBand="0" w:evenVBand="0" w:oddHBand="1" w:evenHBand="0" w:firstRowFirstColumn="0" w:firstRowLastColumn="0" w:lastRowFirstColumn="0" w:lastRowLastColumn="0"/>
+            </w:pPr>
+            <w:r>
+              <w:rPr>
+                <w:b/>
+              </w:rPr>
+              <w:t xml:space="preserve">String </w:t>
+            </w:r>
+            <w:r>
+              <w:t>strPort</w:t>
+            </w:r>
+          </w:p>
+          <w:p>
+            <w:pPr>
+              <w:pStyle w:val="Retraitcorpsdetexte3"/>
+              <w:spacing w:before="120" w:line="240" w:lineRule="auto"/>
+              <w:ind w:left="0"/>
+              <w:jc w:val="left"/>
+              <w:cnfStyle w:val="000000100000" w:firstRow="0" w:lastRow="0" w:firstColumn="0" w:lastColumn="0" w:oddVBand="0" w:evenVBand="0" w:oddHBand="1" w:evenHBand="0" w:firstRowFirstColumn="0" w:firstRowLastColumn="0" w:lastRowFirstColumn="0" w:lastRowLastColumn="0"/>
+            </w:pPr>
+            <w:r>
+              <w:rPr>
+                <w:b/>
+              </w:rPr>
+              <w:t xml:space="preserve">String </w:t>
+            </w:r>
+            <w:r>
+              <w:t>strUser</w:t>
+            </w:r>
+          </w:p>
+          <w:p>
+            <w:pPr>
+              <w:pStyle w:val="Retraitcorpsdetexte3"/>
+              <w:spacing w:before="120" w:line="240" w:lineRule="auto"/>
+              <w:ind w:left="0"/>
+              <w:jc w:val="left"/>
+              <w:cnfStyle w:val="000000100000" w:firstRow="0" w:lastRow="0" w:firstColumn="0" w:lastColumn="0" w:oddVBand="0" w:evenVBand="0" w:oddHBand="1" w:evenHBand="0" w:firstRowFirstColumn="0" w:firstRowLastColumn="0" w:lastRowFirstColumn="0" w:lastRowLastColumn="0"/>
+            </w:pPr>
+            <w:r>
+              <w:rPr>
+                <w:b/>
+              </w:rPr>
+              <w:t xml:space="preserve">String </w:t>
+            </w:r>
+            <w:r>
+              <w:t>strPassword</w:t>
+            </w:r>
+          </w:p>
+        </w:tc>
+      </w:tr>
+      <w:tr>
+        <w:tc>
+          <w:tcPr>
+            <w:cnfStyle w:val="001000000000" w:firstRow="0" w:lastRow="0" w:firstColumn="1" w:lastColumn="0" w:oddVBand="0" w:evenVBand="0" w:oddHBand="0" w:evenHBand="0" w:firstRowFirstColumn="0" w:firstRowLastColumn="0" w:lastRowFirstColumn="0" w:lastRowLastColumn="0"/>
+            <w:tcW w:w="2410" w:type="dxa"/>
+            <w:shd w:val="clear" w:color="auto" w:fill="05676C" w:themeFill="accent3" w:themeFillShade="80"/>
+          </w:tcPr>
+          <w:p>
+            <w:pPr>
+              <w:pStyle w:val="Retraitcorpsdetexte3"/>
+              <w:spacing w:before="120" w:line="240" w:lineRule="auto"/>
+              <w:ind w:left="0"/>
+              <w:jc w:val="left"/>
+            </w:pPr>
+            <w:r>
+              <w:t>Retour</w:t>
+            </w:r>
+          </w:p>
+        </w:tc>
+        <w:tc>
+          <w:tcPr>
+            <w:tcW w:w="4819" w:type="dxa"/>
+            <w:shd w:val="clear" w:color="auto" w:fill="05676C" w:themeFill="accent3" w:themeFillShade="80"/>
+          </w:tcPr>
+          <w:p>
+            <w:pPr>
+              <w:pStyle w:val="Retraitcorpsdetexte3"/>
+              <w:spacing w:before="120" w:line="240" w:lineRule="auto"/>
+              <w:ind w:left="0"/>
+              <w:jc w:val="left"/>
+              <w:cnfStyle w:val="000000000000" w:firstRow="0" w:lastRow="0" w:firstColumn="0" w:lastColumn="0" w:oddVBand="0" w:evenVBand="0" w:oddHBand="0" w:evenHBand="0" w:firstRowFirstColumn="0" w:firstRowLastColumn="0" w:lastRowFirstColumn="0" w:lastRowLastColumn="0"/>
+            </w:pPr>
+            <w:r>
+              <w:rPr>
+                <w:b/>
+              </w:rPr>
+              <w:t xml:space="preserve">Bool </w:t>
+            </w:r>
+            <w:r>
+              <w:t>- Résultat de la connexion</w:t>
+            </w:r>
+          </w:p>
+        </w:tc>
+      </w:tr>
+      <w:tr>
+        <w:trPr>
+          <w:cnfStyle w:val="000000100000" w:firstRow="0" w:lastRow="0" w:firstColumn="0" w:lastColumn="0" w:oddVBand="0" w:evenVBand="0" w:oddHBand="1" w:evenHBand="0" w:firstRowFirstColumn="0" w:firstRowLastColumn="0" w:lastRowFirstColumn="0" w:lastRowLastColumn="0"/>
+        </w:trPr>
+        <w:tc>
+          <w:tcPr>
+            <w:cnfStyle w:val="001000000000" w:firstRow="0" w:lastRow="0" w:firstColumn="1" w:lastColumn="0" w:oddVBand="0" w:evenVBand="0" w:oddHBand="0" w:evenHBand="0" w:firstRowFirstColumn="0" w:firstRowLastColumn="0" w:lastRowFirstColumn="0" w:lastRowLastColumn="0"/>
+            <w:tcW w:w="2410" w:type="dxa"/>
+            <w:shd w:val="clear" w:color="auto" w:fill="05676C" w:themeFill="accent3" w:themeFillShade="80"/>
+          </w:tcPr>
+          <w:p>
+            <w:pPr>
+              <w:pStyle w:val="Retraitcorpsdetexte3"/>
+              <w:spacing w:before="120" w:line="240" w:lineRule="auto"/>
+              <w:ind w:left="0"/>
+              <w:jc w:val="left"/>
+            </w:pPr>
+            <w:r>
+              <w:t>Description détaillée</w:t>
+            </w:r>
+          </w:p>
+        </w:tc>
+        <w:tc>
+          <w:tcPr>
+            <w:tcW w:w="4819" w:type="dxa"/>
+            <w:shd w:val="clear" w:color="auto" w:fill="05676C" w:themeFill="accent3" w:themeFillShade="80"/>
+          </w:tcPr>
+          <w:p>
+            <w:pPr>
+              <w:pStyle w:val="Retraitcorpsdetexte3"/>
+              <w:spacing w:before="120" w:line="240" w:lineRule="auto"/>
+              <w:ind w:left="0"/>
+              <w:cnfStyle w:val="000000100000" w:firstRow="0" w:lastRow="0" w:firstColumn="0" w:lastColumn="0" w:oddVBand="0" w:evenVBand="0" w:oddHBand="1" w:evenHBand="0" w:firstRowFirstColumn="0" w:firstRowLastColumn="0" w:lastRowFirstColumn="0" w:lastRowLastColumn="0"/>
+            </w:pPr>
+            <w:r>
+              <w:t>Cette fonction est appelée depuis la fenêtre de Login un fois que le formulaire de connexion a été validé.</w:t>
+            </w:r>
+          </w:p>
+          <w:p>
+            <w:pPr>
+              <w:pStyle w:val="Retraitcorpsdetexte3"/>
+              <w:spacing w:before="120" w:line="240" w:lineRule="auto"/>
+              <w:ind w:left="0"/>
+              <w:cnfStyle w:val="000000100000" w:firstRow="0" w:lastRow="0" w:firstColumn="0" w:lastColumn="0" w:oddVBand="0" w:evenVBand="0" w:oddHBand="1" w:evenHBand="0" w:firstRowFirstColumn="0" w:firstRowLastColumn="0" w:lastRowFirstColumn="0" w:lastRowLastColumn="0"/>
+            </w:pPr>
+            <w:r>
+              <w:t>C’est dans ce code que la connexion au serveur IMAP est initiée.</w:t>
+            </w:r>
+          </w:p>
+          <w:p>
+            <w:pPr>
+              <w:pStyle w:val="Retraitcorpsdetexte3"/>
+              <w:spacing w:before="120" w:line="240" w:lineRule="auto"/>
+              <w:ind w:left="0"/>
+              <w:cnfStyle w:val="000000100000" w:firstRow="0" w:lastRow="0" w:firstColumn="0" w:lastColumn="0" w:oddVBand="0" w:evenVBand="0" w:oddHBand="1" w:evenHBand="0" w:firstRowFirstColumn="0" w:firstRowLastColumn="0" w:lastRowFirstColumn="0" w:lastRowLastColumn="0"/>
+            </w:pPr>
+            <w:r>
+              <w:t>Des messages d’erreur et un booléen sont envoyés en retour en cas de problème de connexion au serveur IMAP et à la boite mail.</w:t>
+            </w:r>
+          </w:p>
+        </w:tc>
+      </w:tr>
+    </w:tbl>
+    <w:p>
+      <w:pPr>
+        <w:pStyle w:val="Retraitcorpsdetexte3"/>
+      </w:pPr>
+    </w:p>
+    <w:tbl>
+      <w:tblPr>
+        <w:tblStyle w:val="TableauListe5Fonc-Accentuation3"/>
+        <w:tblW w:w="7229" w:type="dxa"/>
+        <w:tblInd w:w="1813" w:type="dxa"/>
+        <w:tblBorders>
+          <w:top w:val="none" w:sz="0" w:space="0" w:color="auto"/>
+          <w:left w:val="none" w:sz="0" w:space="0" w:color="auto"/>
+          <w:bottom w:val="none" w:sz="0" w:space="0" w:color="auto"/>
+          <w:right w:val="none" w:sz="0" w:space="0" w:color="auto"/>
+        </w:tblBorders>
+        <w:shd w:val="clear" w:color="auto" w:fill="05676C" w:themeFill="accent3" w:themeFillShade="80"/>
+        <w:tblLook w:val="04A0" w:firstRow="1" w:lastRow="0" w:firstColumn="1" w:lastColumn="0" w:noHBand="0" w:noVBand="1"/>
+      </w:tblPr>
+      <w:tblGrid>
+        <w:gridCol w:w="2410"/>
+        <w:gridCol w:w="4819"/>
+      </w:tblGrid>
+      <w:tr>
+        <w:trPr>
+          <w:cnfStyle w:val="100000000000" w:firstRow="1" w:lastRow="0" w:firstColumn="0" w:lastColumn="0" w:oddVBand="0" w:evenVBand="0" w:oddHBand="0" w:evenHBand="0" w:firstRowFirstColumn="0" w:firstRowLastColumn="0" w:lastRowFirstColumn="0" w:lastRowLastColumn="0"/>
+        </w:trPr>
+        <w:tc>
+          <w:tcPr>
+            <w:cnfStyle w:val="001000000100" w:firstRow="0" w:lastRow="0" w:firstColumn="1" w:lastColumn="0" w:oddVBand="0" w:evenVBand="0" w:oddHBand="0" w:evenHBand="0" w:firstRowFirstColumn="1" w:firstRowLastColumn="0" w:lastRowFirstColumn="0" w:lastRowLastColumn="0"/>
+            <w:tcW w:w="2410" w:type="dxa"/>
+            <w:shd w:val="clear" w:color="auto" w:fill="05676C" w:themeFill="accent3" w:themeFillShade="80"/>
+          </w:tcPr>
+          <w:p>
+            <w:pPr>
+              <w:pStyle w:val="Retraitcorpsdetexte3"/>
+              <w:spacing w:before="120" w:line="240" w:lineRule="auto"/>
+              <w:ind w:left="0"/>
+              <w:jc w:val="left"/>
+            </w:pPr>
+            <w:r>
+              <w:t>Fonction</w:t>
+            </w:r>
+          </w:p>
+        </w:tc>
+        <w:tc>
+          <w:tcPr>
+            <w:tcW w:w="4819" w:type="dxa"/>
+            <w:shd w:val="clear" w:color="auto" w:fill="05676C" w:themeFill="accent3" w:themeFillShade="80"/>
+          </w:tcPr>
+          <w:p>
+            <w:pPr>
+              <w:pStyle w:val="Retraitcorpsdetexte3"/>
+              <w:spacing w:before="120" w:line="240" w:lineRule="auto"/>
+              <w:ind w:left="0"/>
+              <w:jc w:val="left"/>
+              <w:cnfStyle w:val="100000000000" w:firstRow="1" w:lastRow="0" w:firstColumn="0" w:lastColumn="0" w:oddVBand="0" w:evenVBand="0" w:oddHBand="0" w:evenHBand="0" w:firstRowFirstColumn="0" w:firstRowLastColumn="0" w:lastRowFirstColumn="0" w:lastRowLastColumn="0"/>
+            </w:pPr>
+            <w:r>
+              <w:t>DisconnectIMAP()</w:t>
+            </w:r>
+          </w:p>
+        </w:tc>
+      </w:tr>
+      <w:tr>
+        <w:trPr>
+          <w:cnfStyle w:val="000000100000" w:firstRow="0" w:lastRow="0" w:firstColumn="0" w:lastColumn="0" w:oddVBand="0" w:evenVBand="0" w:oddHBand="1" w:evenHBand="0" w:firstRowFirstColumn="0" w:firstRowLastColumn="0" w:lastRowFirstColumn="0" w:lastRowLastColumn="0"/>
+        </w:trPr>
+        <w:tc>
+          <w:tcPr>
+            <w:cnfStyle w:val="001000000000" w:firstRow="0" w:lastRow="0" w:firstColumn="1" w:lastColumn="0" w:oddVBand="0" w:evenVBand="0" w:oddHBand="0" w:evenHBand="0" w:firstRowFirstColumn="0" w:firstRowLastColumn="0" w:lastRowFirstColumn="0" w:lastRowLastColumn="0"/>
+            <w:tcW w:w="2410" w:type="dxa"/>
+            <w:shd w:val="clear" w:color="auto" w:fill="05676C" w:themeFill="accent3" w:themeFillShade="80"/>
+          </w:tcPr>
+          <w:p>
+            <w:pPr>
+              <w:pStyle w:val="Retraitcorpsdetexte3"/>
+              <w:spacing w:before="120" w:line="240" w:lineRule="auto"/>
+              <w:ind w:left="0"/>
+              <w:jc w:val="left"/>
+            </w:pPr>
+            <w:r>
+              <w:t>Paramètres</w:t>
+            </w:r>
+          </w:p>
+        </w:tc>
+        <w:tc>
+          <w:tcPr>
+            <w:tcW w:w="4819" w:type="dxa"/>
+            <w:shd w:val="clear" w:color="auto" w:fill="05676C" w:themeFill="accent3" w:themeFillShade="80"/>
+          </w:tcPr>
+          <w:p>
+            <w:pPr>
+              <w:pStyle w:val="Retraitcorpsdetexte3"/>
+              <w:spacing w:before="120" w:line="240" w:lineRule="auto"/>
+              <w:ind w:left="0"/>
+              <w:jc w:val="left"/>
+              <w:cnfStyle w:val="000000100000" w:firstRow="0" w:lastRow="0" w:firstColumn="0" w:lastColumn="0" w:oddVBand="0" w:evenVBand="0" w:oddHBand="1" w:evenHBand="0" w:firstRowFirstColumn="0" w:firstRowLastColumn="0" w:lastRowFirstColumn="0" w:lastRowLastColumn="0"/>
+            </w:pPr>
+            <w:r>
+              <w:t>-</w:t>
+            </w:r>
+          </w:p>
+        </w:tc>
+      </w:tr>
+      <w:tr>
+        <w:tc>
+          <w:tcPr>
+            <w:cnfStyle w:val="001000000000" w:firstRow="0" w:lastRow="0" w:firstColumn="1" w:lastColumn="0" w:oddVBand="0" w:evenVBand="0" w:oddHBand="0" w:evenHBand="0" w:firstRowFirstColumn="0" w:firstRowLastColumn="0" w:lastRowFirstColumn="0" w:lastRowLastColumn="0"/>
+            <w:tcW w:w="2410" w:type="dxa"/>
+            <w:shd w:val="clear" w:color="auto" w:fill="05676C" w:themeFill="accent3" w:themeFillShade="80"/>
+          </w:tcPr>
+          <w:p>
+            <w:pPr>
+              <w:pStyle w:val="Retraitcorpsdetexte3"/>
+              <w:spacing w:before="120" w:line="240" w:lineRule="auto"/>
+              <w:ind w:left="0"/>
+              <w:jc w:val="left"/>
+            </w:pPr>
+            <w:r>
+              <w:t>Retour</w:t>
+            </w:r>
+          </w:p>
+        </w:tc>
+        <w:tc>
+          <w:tcPr>
+            <w:tcW w:w="4819" w:type="dxa"/>
+            <w:shd w:val="clear" w:color="auto" w:fill="05676C" w:themeFill="accent3" w:themeFillShade="80"/>
+          </w:tcPr>
+          <w:p>
+            <w:pPr>
+              <w:pStyle w:val="Retraitcorpsdetexte3"/>
+              <w:spacing w:before="120" w:line="240" w:lineRule="auto"/>
+              <w:ind w:left="0"/>
+              <w:jc w:val="left"/>
+              <w:cnfStyle w:val="000000000000" w:firstRow="0" w:lastRow="0" w:firstColumn="0" w:lastColumn="0" w:oddVBand="0" w:evenVBand="0" w:oddHBand="0" w:evenHBand="0" w:firstRowFirstColumn="0" w:firstRowLastColumn="0" w:lastRowFirstColumn="0" w:lastRowLastColumn="0"/>
+            </w:pPr>
+            <w:r>
+              <w:t>-</w:t>
+            </w:r>
+          </w:p>
+        </w:tc>
+      </w:tr>
+      <w:tr>
+        <w:trPr>
+          <w:cnfStyle w:val="000000100000" w:firstRow="0" w:lastRow="0" w:firstColumn="0" w:lastColumn="0" w:oddVBand="0" w:evenVBand="0" w:oddHBand="1" w:evenHBand="0" w:firstRowFirstColumn="0" w:firstRowLastColumn="0" w:lastRowFirstColumn="0" w:lastRowLastColumn="0"/>
+        </w:trPr>
+        <w:tc>
+          <w:tcPr>
+            <w:cnfStyle w:val="001000000000" w:firstRow="0" w:lastRow="0" w:firstColumn="1" w:lastColumn="0" w:oddVBand="0" w:evenVBand="0" w:oddHBand="0" w:evenHBand="0" w:firstRowFirstColumn="0" w:firstRowLastColumn="0" w:lastRowFirstColumn="0" w:lastRowLastColumn="0"/>
+            <w:tcW w:w="2410" w:type="dxa"/>
+            <w:shd w:val="clear" w:color="auto" w:fill="05676C" w:themeFill="accent3" w:themeFillShade="80"/>
+          </w:tcPr>
+          <w:p>
+            <w:pPr>
+              <w:pStyle w:val="Retraitcorpsdetexte3"/>
+              <w:spacing w:before="120" w:line="240" w:lineRule="auto"/>
+              <w:ind w:left="0"/>
+              <w:jc w:val="left"/>
+            </w:pPr>
+            <w:r>
+              <w:lastRenderedPageBreak/>
+              <w:t>Description détaillée</w:t>
+            </w:r>
+          </w:p>
+        </w:tc>
+        <w:tc>
+          <w:tcPr>
+            <w:tcW w:w="4819" w:type="dxa"/>
+            <w:shd w:val="clear" w:color="auto" w:fill="05676C" w:themeFill="accent3" w:themeFillShade="80"/>
+          </w:tcPr>
+          <w:p>
+            <w:pPr>
+              <w:pStyle w:val="Retraitcorpsdetexte3"/>
+              <w:spacing w:before="120" w:line="240" w:lineRule="auto"/>
+              <w:ind w:left="0"/>
+              <w:cnfStyle w:val="000000100000" w:firstRow="0" w:lastRow="0" w:firstColumn="0" w:lastColumn="0" w:oddVBand="0" w:evenVBand="0" w:oddHBand="1" w:evenHBand="0" w:firstRowFirstColumn="0" w:firstRowLastColumn="0" w:lastRowFirstColumn="0" w:lastRowLastColumn="0"/>
+            </w:pPr>
+            <w:r>
+              <w:t>Simple fonction de déconnexion du serveur IMAP.</w:t>
+            </w:r>
+          </w:p>
+        </w:tc>
+      </w:tr>
+    </w:tbl>
+    <w:p>
+      <w:pPr>
+        <w:pStyle w:val="Retraitcorpsdetexte3"/>
+      </w:pPr>
+    </w:p>
+    <w:tbl>
+      <w:tblPr>
+        <w:tblStyle w:val="TableauListe5Fonc-Accentuation3"/>
+        <w:tblW w:w="7229" w:type="dxa"/>
+        <w:tblInd w:w="1813" w:type="dxa"/>
+        <w:tblBorders>
+          <w:top w:val="none" w:sz="0" w:space="0" w:color="auto"/>
+          <w:left w:val="none" w:sz="0" w:space="0" w:color="auto"/>
+          <w:bottom w:val="none" w:sz="0" w:space="0" w:color="auto"/>
+          <w:right w:val="none" w:sz="0" w:space="0" w:color="auto"/>
+        </w:tblBorders>
+        <w:shd w:val="clear" w:color="auto" w:fill="05676C" w:themeFill="accent3" w:themeFillShade="80"/>
+        <w:tblLook w:val="04A0" w:firstRow="1" w:lastRow="0" w:firstColumn="1" w:lastColumn="0" w:noHBand="0" w:noVBand="1"/>
+      </w:tblPr>
+      <w:tblGrid>
+        <w:gridCol w:w="2410"/>
+        <w:gridCol w:w="4819"/>
+      </w:tblGrid>
+      <w:tr>
+        <w:trPr>
+          <w:cnfStyle w:val="100000000000" w:firstRow="1" w:lastRow="0" w:firstColumn="0" w:lastColumn="0" w:oddVBand="0" w:evenVBand="0" w:oddHBand="0" w:evenHBand="0" w:firstRowFirstColumn="0" w:firstRowLastColumn="0" w:lastRowFirstColumn="0" w:lastRowLastColumn="0"/>
+        </w:trPr>
+        <w:tc>
+          <w:tcPr>
+            <w:cnfStyle w:val="001000000100" w:firstRow="0" w:lastRow="0" w:firstColumn="1" w:lastColumn="0" w:oddVBand="0" w:evenVBand="0" w:oddHBand="0" w:evenHBand="0" w:firstRowFirstColumn="1" w:firstRowLastColumn="0" w:lastRowFirstColumn="0" w:lastRowLastColumn="0"/>
+            <w:tcW w:w="2410" w:type="dxa"/>
+            <w:shd w:val="clear" w:color="auto" w:fill="05676C" w:themeFill="accent3" w:themeFillShade="80"/>
+          </w:tcPr>
+          <w:p>
+            <w:pPr>
+              <w:pStyle w:val="Retraitcorpsdetexte3"/>
+              <w:spacing w:before="120" w:line="240" w:lineRule="auto"/>
+              <w:ind w:left="0"/>
+              <w:jc w:val="left"/>
+            </w:pPr>
+            <w:r>
+              <w:t>Fonction</w:t>
+            </w:r>
+          </w:p>
+        </w:tc>
+        <w:tc>
+          <w:tcPr>
+            <w:tcW w:w="4819" w:type="dxa"/>
+            <w:shd w:val="clear" w:color="auto" w:fill="05676C" w:themeFill="accent3" w:themeFillShade="80"/>
+          </w:tcPr>
+          <w:p>
+            <w:pPr>
+              <w:pStyle w:val="Retraitcorpsdetexte3"/>
+              <w:spacing w:before="120" w:line="240" w:lineRule="auto"/>
+              <w:ind w:left="0"/>
+              <w:jc w:val="left"/>
+              <w:cnfStyle w:val="100000000000" w:firstRow="1" w:lastRow="0" w:firstColumn="0" w:lastColumn="0" w:oddVBand="0" w:evenVBand="0" w:oddHBand="0" w:evenHBand="0" w:firstRowFirstColumn="0" w:firstRowLastColumn="0" w:lastRowFirstColumn="0" w:lastRowLastColumn="0"/>
+            </w:pPr>
+            <w:r>
+              <w:t>CreateStorageFolder()</w:t>
+            </w:r>
+          </w:p>
+        </w:tc>
+      </w:tr>
+      <w:tr>
+        <w:trPr>
+          <w:cnfStyle w:val="000000100000" w:firstRow="0" w:lastRow="0" w:firstColumn="0" w:lastColumn="0" w:oddVBand="0" w:evenVBand="0" w:oddHBand="1" w:evenHBand="0" w:firstRowFirstColumn="0" w:firstRowLastColumn="0" w:lastRowFirstColumn="0" w:lastRowLastColumn="0"/>
+        </w:trPr>
+        <w:tc>
+          <w:tcPr>
+            <w:cnfStyle w:val="001000000000" w:firstRow="0" w:lastRow="0" w:firstColumn="1" w:lastColumn="0" w:oddVBand="0" w:evenVBand="0" w:oddHBand="0" w:evenHBand="0" w:firstRowFirstColumn="0" w:firstRowLastColumn="0" w:lastRowFirstColumn="0" w:lastRowLastColumn="0"/>
+            <w:tcW w:w="2410" w:type="dxa"/>
+            <w:shd w:val="clear" w:color="auto" w:fill="05676C" w:themeFill="accent3" w:themeFillShade="80"/>
+          </w:tcPr>
+          <w:p>
+            <w:pPr>
+              <w:pStyle w:val="Retraitcorpsdetexte3"/>
+              <w:spacing w:before="120" w:line="240" w:lineRule="auto"/>
+              <w:ind w:left="0"/>
+              <w:jc w:val="left"/>
+            </w:pPr>
+            <w:r>
+              <w:t>Paramètres</w:t>
+            </w:r>
+          </w:p>
+        </w:tc>
+        <w:tc>
+          <w:tcPr>
+            <w:tcW w:w="4819" w:type="dxa"/>
+            <w:shd w:val="clear" w:color="auto" w:fill="05676C" w:themeFill="accent3" w:themeFillShade="80"/>
+          </w:tcPr>
+          <w:p>
+            <w:pPr>
+              <w:pStyle w:val="Retraitcorpsdetexte3"/>
+              <w:spacing w:before="120" w:line="240" w:lineRule="auto"/>
+              <w:ind w:left="0"/>
+              <w:jc w:val="left"/>
+              <w:cnfStyle w:val="000000100000" w:firstRow="0" w:lastRow="0" w:firstColumn="0" w:lastColumn="0" w:oddVBand="0" w:evenVBand="0" w:oddHBand="1" w:evenHBand="0" w:firstRowFirstColumn="0" w:firstRowLastColumn="0" w:lastRowFirstColumn="0" w:lastRowLastColumn="0"/>
+            </w:pPr>
+            <w:r>
+              <w:t>-</w:t>
+            </w:r>
+          </w:p>
+        </w:tc>
+      </w:tr>
+      <w:tr>
+        <w:tc>
+          <w:tcPr>
+            <w:cnfStyle w:val="001000000000" w:firstRow="0" w:lastRow="0" w:firstColumn="1" w:lastColumn="0" w:oddVBand="0" w:evenVBand="0" w:oddHBand="0" w:evenHBand="0" w:firstRowFirstColumn="0" w:firstRowLastColumn="0" w:lastRowFirstColumn="0" w:lastRowLastColumn="0"/>
+            <w:tcW w:w="2410" w:type="dxa"/>
+            <w:shd w:val="clear" w:color="auto" w:fill="05676C" w:themeFill="accent3" w:themeFillShade="80"/>
+          </w:tcPr>
+          <w:p>
+            <w:pPr>
+              <w:pStyle w:val="Retraitcorpsdetexte3"/>
+              <w:spacing w:before="120" w:line="240" w:lineRule="auto"/>
+              <w:ind w:left="0"/>
+              <w:jc w:val="left"/>
+            </w:pPr>
+            <w:r>
+              <w:t>Retour</w:t>
+            </w:r>
+          </w:p>
+        </w:tc>
+        <w:tc>
+          <w:tcPr>
+            <w:tcW w:w="4819" w:type="dxa"/>
+            <w:shd w:val="clear" w:color="auto" w:fill="05676C" w:themeFill="accent3" w:themeFillShade="80"/>
+          </w:tcPr>
+          <w:p>
+            <w:pPr>
+              <w:pStyle w:val="Retraitcorpsdetexte3"/>
+              <w:spacing w:before="120" w:line="240" w:lineRule="auto"/>
+              <w:ind w:left="0"/>
+              <w:jc w:val="left"/>
+              <w:cnfStyle w:val="000000000000" w:firstRow="0" w:lastRow="0" w:firstColumn="0" w:lastColumn="0" w:oddVBand="0" w:evenVBand="0" w:oddHBand="0" w:evenHBand="0" w:firstRowFirstColumn="0" w:firstRowLastColumn="0" w:lastRowFirstColumn="0" w:lastRowLastColumn="0"/>
+            </w:pPr>
+            <w:r>
+              <w:t>-</w:t>
+            </w:r>
+          </w:p>
+        </w:tc>
+      </w:tr>
+      <w:tr>
+        <w:trPr>
+          <w:cnfStyle w:val="000000100000" w:firstRow="0" w:lastRow="0" w:firstColumn="0" w:lastColumn="0" w:oddVBand="0" w:evenVBand="0" w:oddHBand="1" w:evenHBand="0" w:firstRowFirstColumn="0" w:firstRowLastColumn="0" w:lastRowFirstColumn="0" w:lastRowLastColumn="0"/>
+        </w:trPr>
+        <w:tc>
+          <w:tcPr>
+            <w:cnfStyle w:val="001000000000" w:firstRow="0" w:lastRow="0" w:firstColumn="1" w:lastColumn="0" w:oddVBand="0" w:evenVBand="0" w:oddHBand="0" w:evenHBand="0" w:firstRowFirstColumn="0" w:firstRowLastColumn="0" w:lastRowFirstColumn="0" w:lastRowLastColumn="0"/>
+            <w:tcW w:w="2410" w:type="dxa"/>
+            <w:shd w:val="clear" w:color="auto" w:fill="05676C" w:themeFill="accent3" w:themeFillShade="80"/>
+          </w:tcPr>
+          <w:p>
+            <w:pPr>
+              <w:pStyle w:val="Retraitcorpsdetexte3"/>
+              <w:spacing w:before="120" w:line="240" w:lineRule="auto"/>
+              <w:ind w:left="0"/>
+              <w:jc w:val="left"/>
+            </w:pPr>
+            <w:r>
+              <w:t>Description détaillée</w:t>
+            </w:r>
+          </w:p>
+        </w:tc>
+        <w:tc>
+          <w:tcPr>
+            <w:tcW w:w="4819" w:type="dxa"/>
+            <w:shd w:val="clear" w:color="auto" w:fill="05676C" w:themeFill="accent3" w:themeFillShade="80"/>
+          </w:tcPr>
+          <w:p>
+            <w:pPr>
+              <w:pStyle w:val="Retraitcorpsdetexte3"/>
+              <w:spacing w:before="120" w:line="240" w:lineRule="auto"/>
+              <w:ind w:left="0"/>
+              <w:cnfStyle w:val="000000100000" w:firstRow="0" w:lastRow="0" w:firstColumn="0" w:lastColumn="0" w:oddVBand="0" w:evenVBand="0" w:oddHBand="1" w:evenHBand="0" w:firstRowFirstColumn="0" w:firstRowLastColumn="0" w:lastRowFirstColumn="0" w:lastRowLastColumn="0"/>
+            </w:pPr>
+            <w:r>
+              <w:t>Ce code est appelé directement après que la connexion IMAP soit établie. Il consiste à vérifier que le dossier de mails « MailStorage » existe dans la boite mail de l’utilisateur. Dans le cas contraire, il est crée.</w:t>
+            </w:r>
+          </w:p>
+        </w:tc>
+      </w:tr>
+    </w:tbl>
+    <w:p>
+      <w:pPr>
+        <w:pStyle w:val="Retraitcorpsdetexte3"/>
+      </w:pPr>
+    </w:p>
+    <w:p>
+      <w:pPr>
+        <w:pStyle w:val="Titre3"/>
+      </w:pPr>
+      <w:bookmarkStart w:id="59" w:name="_Toc482353740"/>
+      <w:r>
+        <w:t>Interactions avec la base de données</w:t>
       </w:r>
       <w:bookmarkEnd w:id="59"/>
     </w:p>
     <w:p>
       <w:pPr>
-        <w:pStyle w:val="Titre3"/>
-      </w:pPr>
-      <w:bookmarkStart w:id="60" w:name="_Toc482353740"/>
-      <w:r>
-        <w:t>Interactions avec la base de données</w:t>
-      </w:r>
-      <w:bookmarkEnd w:id="60"/>
+        <w:pStyle w:val="Retraitcorpsdetexte3"/>
+      </w:pPr>
+      <w:r>
+        <w:t>L’utilisation d’une base de données dans le projet permet l’enregistrement des données de l’utilisateur afin que la connexion au serveur IMAP se fasse automatiquement au lancement de l’application.</w:t>
+      </w:r>
     </w:p>
     <w:p>
       <w:pPr>
-        <w:pStyle w:val="Titre3"/>
-      </w:pPr>
-      <w:bookmarkStart w:id="61" w:name="_Toc482353741"/>
-      <w:r>
-        <w:t>Interactions avec la boite mail</w:t>
-      </w:r>
-      <w:bookmarkEnd w:id="61"/>
+        <w:pStyle w:val="Retraitcorpsdetexte3"/>
+      </w:pPr>
+      <w:r>
+        <w:t xml:space="preserve">La classe </w:t>
+      </w:r>
+      <w:r>
+        <w:rPr>
+          <w:i/>
+          <w:color w:val="05676C" w:themeColor="accent3" w:themeShade="80"/>
+        </w:rPr>
+        <w:t>DbManager</w:t>
+      </w:r>
+      <w:r>
+        <w:rPr>
+          <w:color w:val="05676C" w:themeColor="accent3" w:themeShade="80"/>
+        </w:rPr>
+        <w:t xml:space="preserve"> </w:t>
+      </w:r>
+      <w:r>
+        <w:t>se charge d’effectuer toutes les interactions avec la base de données. Il est possible de créer la table de données, de retirer ou d’ajouter des données. L’API utilisée est SQLite.</w:t>
+      </w:r>
     </w:p>
     <w:p>
       <w:pPr>
+        <w:pStyle w:val="Retraitcorpsdetexte3"/>
+      </w:pPr>
+      <w:r>
+        <w:t>Les seules utilisations de la base de données se font lors de l’étape de connexion au serveur IMAP, lors du login utilisateur. Les informations de l’utilisateur sont stockées dès que la connexion IMAP est établie, ce qui permet une reconnexion automatique au prochain lancement de l’application.</w:t>
+      </w:r>
+    </w:p>
+    <w:p>
+      <w:pPr>
+        <w:pStyle w:val="Retraitcorpsdetexte3"/>
+      </w:pPr>
+      <w:r>
+        <w:t xml:space="preserve">Ci-dessous, les fonctions disponibles dans la classe </w:t>
+      </w:r>
+      <w:r>
+        <w:rPr>
+          <w:i/>
+          <w:color w:val="05676C" w:themeColor="accent3" w:themeShade="80"/>
+        </w:rPr>
+        <w:t>DbManager</w:t>
+      </w:r>
+      <w:r>
+        <w:t>.</w:t>
+      </w:r>
+    </w:p>
+    <w:tbl>
+      <w:tblPr>
+        <w:tblStyle w:val="TableauListe5Fonc-Accentuation3"/>
+        <w:tblW w:w="7229" w:type="dxa"/>
+        <w:tblInd w:w="1813" w:type="dxa"/>
+        <w:tblBorders>
+          <w:top w:val="none" w:sz="0" w:space="0" w:color="auto"/>
+          <w:left w:val="none" w:sz="0" w:space="0" w:color="auto"/>
+          <w:bottom w:val="none" w:sz="0" w:space="0" w:color="auto"/>
+          <w:right w:val="none" w:sz="0" w:space="0" w:color="auto"/>
+        </w:tblBorders>
+        <w:shd w:val="clear" w:color="auto" w:fill="05676C" w:themeFill="accent3" w:themeFillShade="80"/>
+        <w:tblLook w:val="04A0" w:firstRow="1" w:lastRow="0" w:firstColumn="1" w:lastColumn="0" w:noHBand="0" w:noVBand="1"/>
+      </w:tblPr>
+      <w:tblGrid>
+        <w:gridCol w:w="2410"/>
+        <w:gridCol w:w="4819"/>
+      </w:tblGrid>
+      <w:tr>
+        <w:trPr>
+          <w:cnfStyle w:val="100000000000" w:firstRow="1" w:lastRow="0" w:firstColumn="0" w:lastColumn="0" w:oddVBand="0" w:evenVBand="0" w:oddHBand="0" w:evenHBand="0" w:firstRowFirstColumn="0" w:firstRowLastColumn="0" w:lastRowFirstColumn="0" w:lastRowLastColumn="0"/>
+        </w:trPr>
+        <w:tc>
+          <w:tcPr>
+            <w:cnfStyle w:val="001000000100" w:firstRow="0" w:lastRow="0" w:firstColumn="1" w:lastColumn="0" w:oddVBand="0" w:evenVBand="0" w:oddHBand="0" w:evenHBand="0" w:firstRowFirstColumn="1" w:firstRowLastColumn="0" w:lastRowFirstColumn="0" w:lastRowLastColumn="0"/>
+            <w:tcW w:w="2410" w:type="dxa"/>
+            <w:shd w:val="clear" w:color="auto" w:fill="05676C" w:themeFill="accent3" w:themeFillShade="80"/>
+          </w:tcPr>
+          <w:p>
+            <w:pPr>
+              <w:pStyle w:val="Retraitcorpsdetexte3"/>
+              <w:spacing w:before="120" w:line="240" w:lineRule="auto"/>
+              <w:ind w:left="0"/>
+              <w:jc w:val="left"/>
+            </w:pPr>
+            <w:r>
+              <w:t>Fonction</w:t>
+            </w:r>
+          </w:p>
+        </w:tc>
+        <w:tc>
+          <w:tcPr>
+            <w:tcW w:w="4819" w:type="dxa"/>
+            <w:shd w:val="clear" w:color="auto" w:fill="05676C" w:themeFill="accent3" w:themeFillShade="80"/>
+          </w:tcPr>
+          <w:p>
+            <w:pPr>
+              <w:pStyle w:val="Retraitcorpsdetexte3"/>
+              <w:spacing w:before="120" w:line="240" w:lineRule="auto"/>
+              <w:ind w:left="0"/>
+              <w:jc w:val="left"/>
+              <w:cnfStyle w:val="100000000000" w:firstRow="1" w:lastRow="0" w:firstColumn="0" w:lastColumn="0" w:oddVBand="0" w:evenVBand="0" w:oddHBand="0" w:evenHBand="0" w:firstRowFirstColumn="0" w:firstRowLastColumn="0" w:lastRowFirstColumn="0" w:lastRowLastColumn="0"/>
+            </w:pPr>
+            <w:r>
+              <w:t>DbManager - Constructeur</w:t>
+            </w:r>
+          </w:p>
+        </w:tc>
+      </w:tr>
+      <w:tr>
+        <w:trPr>
+          <w:cnfStyle w:val="000000100000" w:firstRow="0" w:lastRow="0" w:firstColumn="0" w:lastColumn="0" w:oddVBand="0" w:evenVBand="0" w:oddHBand="1" w:evenHBand="0" w:firstRowFirstColumn="0" w:firstRowLastColumn="0" w:lastRowFirstColumn="0" w:lastRowLastColumn="0"/>
+        </w:trPr>
+        <w:tc>
+          <w:tcPr>
+            <w:cnfStyle w:val="001000000000" w:firstRow="0" w:lastRow="0" w:firstColumn="1" w:lastColumn="0" w:oddVBand="0" w:evenVBand="0" w:oddHBand="0" w:evenHBand="0" w:firstRowFirstColumn="0" w:firstRowLastColumn="0" w:lastRowFirstColumn="0" w:lastRowLastColumn="0"/>
+            <w:tcW w:w="2410" w:type="dxa"/>
+            <w:shd w:val="clear" w:color="auto" w:fill="05676C" w:themeFill="accent3" w:themeFillShade="80"/>
+          </w:tcPr>
+          <w:p>
+            <w:pPr>
+              <w:pStyle w:val="Retraitcorpsdetexte3"/>
+              <w:spacing w:before="120" w:line="240" w:lineRule="auto"/>
+              <w:ind w:left="0"/>
+              <w:jc w:val="left"/>
+            </w:pPr>
+            <w:r>
+              <w:t>Paramètres</w:t>
+            </w:r>
+          </w:p>
+        </w:tc>
+        <w:tc>
+          <w:tcPr>
+            <w:tcW w:w="4819" w:type="dxa"/>
+            <w:shd w:val="clear" w:color="auto" w:fill="05676C" w:themeFill="accent3" w:themeFillShade="80"/>
+          </w:tcPr>
+          <w:p>
+            <w:pPr>
+              <w:pStyle w:val="Retraitcorpsdetexte3"/>
+              <w:spacing w:before="120" w:line="240" w:lineRule="auto"/>
+              <w:ind w:left="0"/>
+              <w:jc w:val="left"/>
+              <w:cnfStyle w:val="000000100000" w:firstRow="0" w:lastRow="0" w:firstColumn="0" w:lastColumn="0" w:oddVBand="0" w:evenVBand="0" w:oddHBand="1" w:evenHBand="0" w:firstRowFirstColumn="0" w:firstRowLastColumn="0" w:lastRowFirstColumn="0" w:lastRowLastColumn="0"/>
+            </w:pPr>
+            <w:r>
+              <w:t>-</w:t>
+            </w:r>
+          </w:p>
+        </w:tc>
+      </w:tr>
+      <w:tr>
+        <w:tc>
+          <w:tcPr>
+            <w:cnfStyle w:val="001000000000" w:firstRow="0" w:lastRow="0" w:firstColumn="1" w:lastColumn="0" w:oddVBand="0" w:evenVBand="0" w:oddHBand="0" w:evenHBand="0" w:firstRowFirstColumn="0" w:firstRowLastColumn="0" w:lastRowFirstColumn="0" w:lastRowLastColumn="0"/>
+            <w:tcW w:w="2410" w:type="dxa"/>
+            <w:shd w:val="clear" w:color="auto" w:fill="05676C" w:themeFill="accent3" w:themeFillShade="80"/>
+          </w:tcPr>
+          <w:p>
+            <w:pPr>
+              <w:pStyle w:val="Retraitcorpsdetexte3"/>
+              <w:spacing w:before="120" w:line="240" w:lineRule="auto"/>
+              <w:ind w:left="0"/>
+              <w:jc w:val="left"/>
+            </w:pPr>
+            <w:r>
+              <w:t>Retour</w:t>
+            </w:r>
+          </w:p>
+        </w:tc>
+        <w:tc>
+          <w:tcPr>
+            <w:tcW w:w="4819" w:type="dxa"/>
+            <w:shd w:val="clear" w:color="auto" w:fill="05676C" w:themeFill="accent3" w:themeFillShade="80"/>
+          </w:tcPr>
+          <w:p>
+            <w:pPr>
+              <w:pStyle w:val="Retraitcorpsdetexte3"/>
+              <w:spacing w:before="120" w:line="240" w:lineRule="auto"/>
+              <w:ind w:left="0"/>
+              <w:jc w:val="left"/>
+              <w:cnfStyle w:val="000000000000" w:firstRow="0" w:lastRow="0" w:firstColumn="0" w:lastColumn="0" w:oddVBand="0" w:evenVBand="0" w:oddHBand="0" w:evenHBand="0" w:firstRowFirstColumn="0" w:firstRowLastColumn="0" w:lastRowFirstColumn="0" w:lastRowLastColumn="0"/>
+            </w:pPr>
+            <w:r>
+              <w:t>-</w:t>
+            </w:r>
+          </w:p>
+        </w:tc>
+      </w:tr>
+      <w:tr>
+        <w:trPr>
+          <w:cnfStyle w:val="000000100000" w:firstRow="0" w:lastRow="0" w:firstColumn="0" w:lastColumn="0" w:oddVBand="0" w:evenVBand="0" w:oddHBand="1" w:evenHBand="0" w:firstRowFirstColumn="0" w:firstRowLastColumn="0" w:lastRowFirstColumn="0" w:lastRowLastColumn="0"/>
+        </w:trPr>
+        <w:tc>
+          <w:tcPr>
+            <w:cnfStyle w:val="001000000000" w:firstRow="0" w:lastRow="0" w:firstColumn="1" w:lastColumn="0" w:oddVBand="0" w:evenVBand="0" w:oddHBand="0" w:evenHBand="0" w:firstRowFirstColumn="0" w:firstRowLastColumn="0" w:lastRowFirstColumn="0" w:lastRowLastColumn="0"/>
+            <w:tcW w:w="2410" w:type="dxa"/>
+            <w:shd w:val="clear" w:color="auto" w:fill="05676C" w:themeFill="accent3" w:themeFillShade="80"/>
+          </w:tcPr>
+          <w:p>
+            <w:pPr>
+              <w:pStyle w:val="Retraitcorpsdetexte3"/>
+              <w:spacing w:before="120" w:line="240" w:lineRule="auto"/>
+              <w:ind w:left="0"/>
+              <w:jc w:val="left"/>
+            </w:pPr>
+            <w:r>
+              <w:t>Description détaillée</w:t>
+            </w:r>
+          </w:p>
+        </w:tc>
+        <w:tc>
+          <w:tcPr>
+            <w:tcW w:w="4819" w:type="dxa"/>
+            <w:shd w:val="clear" w:color="auto" w:fill="05676C" w:themeFill="accent3" w:themeFillShade="80"/>
+          </w:tcPr>
+          <w:p>
+            <w:pPr>
+              <w:pStyle w:val="Retraitcorpsdetexte3"/>
+              <w:spacing w:before="120" w:line="240" w:lineRule="auto"/>
+              <w:ind w:left="0"/>
+              <w:cnfStyle w:val="000000100000" w:firstRow="0" w:lastRow="0" w:firstColumn="0" w:lastColumn="0" w:oddVBand="0" w:evenVBand="0" w:oddHBand="1" w:evenHBand="0" w:firstRowFirstColumn="0" w:firstRowLastColumn="0" w:lastRowFirstColumn="0" w:lastRowLastColumn="0"/>
+            </w:pPr>
+            <w:r>
+              <w:t>Dans ce constructeur, une connexion à la base de données SQLite est lancée.</w:t>
+            </w:r>
+          </w:p>
+          <w:p>
+            <w:pPr>
+              <w:pStyle w:val="Retraitcorpsdetexte3"/>
+              <w:spacing w:before="120" w:line="240" w:lineRule="auto"/>
+              <w:ind w:left="0"/>
+              <w:cnfStyle w:val="000000100000" w:firstRow="0" w:lastRow="0" w:firstColumn="0" w:lastColumn="0" w:oddVBand="0" w:evenVBand="0" w:oddHBand="1" w:evenHBand="0" w:firstRowFirstColumn="0" w:firstRowLastColumn="0" w:lastRowFirstColumn="0" w:lastRowLastColumn="0"/>
+            </w:pPr>
+            <w:r>
+              <w:t>Si la table AppData n’existe pas elle est immédiatement crée afin que les données puissent y être stockées.</w:t>
+            </w:r>
+          </w:p>
+        </w:tc>
+      </w:tr>
+    </w:tbl>
+    <w:p>
+      <w:pPr>
+        <w:pStyle w:val="Retraitcorpsdetexte3"/>
+      </w:pPr>
+    </w:p>
+    <w:tbl>
+      <w:tblPr>
+        <w:tblStyle w:val="TableauListe5Fonc-Accentuation3"/>
+        <w:tblW w:w="7229" w:type="dxa"/>
+        <w:tblInd w:w="1813" w:type="dxa"/>
+        <w:tblBorders>
+          <w:top w:val="none" w:sz="0" w:space="0" w:color="auto"/>
+          <w:left w:val="none" w:sz="0" w:space="0" w:color="auto"/>
+          <w:bottom w:val="none" w:sz="0" w:space="0" w:color="auto"/>
+          <w:right w:val="none" w:sz="0" w:space="0" w:color="auto"/>
+        </w:tblBorders>
+        <w:shd w:val="clear" w:color="auto" w:fill="05676C" w:themeFill="accent3" w:themeFillShade="80"/>
+        <w:tblLook w:val="04A0" w:firstRow="1" w:lastRow="0" w:firstColumn="1" w:lastColumn="0" w:noHBand="0" w:noVBand="1"/>
+      </w:tblPr>
+      <w:tblGrid>
+        <w:gridCol w:w="2410"/>
+        <w:gridCol w:w="4819"/>
+      </w:tblGrid>
+      <w:tr>
+        <w:trPr>
+          <w:cnfStyle w:val="100000000000" w:firstRow="1" w:lastRow="0" w:firstColumn="0" w:lastColumn="0" w:oddVBand="0" w:evenVBand="0" w:oddHBand="0" w:evenHBand="0" w:firstRowFirstColumn="0" w:firstRowLastColumn="0" w:lastRowFirstColumn="0" w:lastRowLastColumn="0"/>
+        </w:trPr>
+        <w:tc>
+          <w:tcPr>
+            <w:cnfStyle w:val="001000000100" w:firstRow="0" w:lastRow="0" w:firstColumn="1" w:lastColumn="0" w:oddVBand="0" w:evenVBand="0" w:oddHBand="0" w:evenHBand="0" w:firstRowFirstColumn="1" w:firstRowLastColumn="0" w:lastRowFirstColumn="0" w:lastRowLastColumn="0"/>
+            <w:tcW w:w="2410" w:type="dxa"/>
+            <w:shd w:val="clear" w:color="auto" w:fill="05676C" w:themeFill="accent3" w:themeFillShade="80"/>
+          </w:tcPr>
+          <w:p>
+            <w:pPr>
+              <w:pStyle w:val="Retraitcorpsdetexte3"/>
+              <w:spacing w:before="120" w:line="240" w:lineRule="auto"/>
+              <w:ind w:left="0"/>
+              <w:jc w:val="left"/>
+            </w:pPr>
+            <w:r>
+              <w:lastRenderedPageBreak/>
+              <w:t>Fonction</w:t>
+            </w:r>
+          </w:p>
+        </w:tc>
+        <w:tc>
+          <w:tcPr>
+            <w:tcW w:w="4819" w:type="dxa"/>
+            <w:shd w:val="clear" w:color="auto" w:fill="05676C" w:themeFill="accent3" w:themeFillShade="80"/>
+          </w:tcPr>
+          <w:p>
+            <w:pPr>
+              <w:pStyle w:val="Retraitcorpsdetexte3"/>
+              <w:spacing w:before="120" w:line="240" w:lineRule="auto"/>
+              <w:ind w:left="0"/>
+              <w:jc w:val="left"/>
+              <w:cnfStyle w:val="100000000000" w:firstRow="1" w:lastRow="0" w:firstColumn="0" w:lastColumn="0" w:oddVBand="0" w:evenVBand="0" w:oddHBand="0" w:evenHBand="0" w:firstRowFirstColumn="0" w:firstRowLastColumn="0" w:lastRowFirstColumn="0" w:lastRowLastColumn="0"/>
+            </w:pPr>
+            <w:r>
+              <w:t>UpdateUserData</w:t>
+            </w:r>
+          </w:p>
+        </w:tc>
+      </w:tr>
+      <w:tr>
+        <w:trPr>
+          <w:cnfStyle w:val="000000100000" w:firstRow="0" w:lastRow="0" w:firstColumn="0" w:lastColumn="0" w:oddVBand="0" w:evenVBand="0" w:oddHBand="1" w:evenHBand="0" w:firstRowFirstColumn="0" w:firstRowLastColumn="0" w:lastRowFirstColumn="0" w:lastRowLastColumn="0"/>
+        </w:trPr>
+        <w:tc>
+          <w:tcPr>
+            <w:cnfStyle w:val="001000000000" w:firstRow="0" w:lastRow="0" w:firstColumn="1" w:lastColumn="0" w:oddVBand="0" w:evenVBand="0" w:oddHBand="0" w:evenHBand="0" w:firstRowFirstColumn="0" w:firstRowLastColumn="0" w:lastRowFirstColumn="0" w:lastRowLastColumn="0"/>
+            <w:tcW w:w="2410" w:type="dxa"/>
+            <w:shd w:val="clear" w:color="auto" w:fill="05676C" w:themeFill="accent3" w:themeFillShade="80"/>
+          </w:tcPr>
+          <w:p>
+            <w:pPr>
+              <w:pStyle w:val="Retraitcorpsdetexte3"/>
+              <w:spacing w:before="120" w:line="240" w:lineRule="auto"/>
+              <w:ind w:left="0"/>
+              <w:jc w:val="left"/>
+            </w:pPr>
+            <w:r>
+              <w:t>Paramètres</w:t>
+            </w:r>
+          </w:p>
+        </w:tc>
+        <w:tc>
+          <w:tcPr>
+            <w:tcW w:w="4819" w:type="dxa"/>
+            <w:shd w:val="clear" w:color="auto" w:fill="05676C" w:themeFill="accent3" w:themeFillShade="80"/>
+          </w:tcPr>
+          <w:p>
+            <w:pPr>
+              <w:pStyle w:val="Retraitcorpsdetexte3"/>
+              <w:spacing w:before="120" w:line="240" w:lineRule="auto"/>
+              <w:ind w:left="0"/>
+              <w:jc w:val="left"/>
+              <w:cnfStyle w:val="000000100000" w:firstRow="0" w:lastRow="0" w:firstColumn="0" w:lastColumn="0" w:oddVBand="0" w:evenVBand="0" w:oddHBand="1" w:evenHBand="0" w:firstRowFirstColumn="0" w:firstRowLastColumn="0" w:lastRowFirstColumn="0" w:lastRowLastColumn="0"/>
+            </w:pPr>
+            <w:r>
+              <w:rPr>
+                <w:b/>
+              </w:rPr>
+              <w:t xml:space="preserve">String </w:t>
+            </w:r>
+            <w:r>
+              <w:t>serverName</w:t>
+            </w:r>
+          </w:p>
+          <w:p>
+            <w:pPr>
+              <w:pStyle w:val="Retraitcorpsdetexte3"/>
+              <w:spacing w:before="120" w:line="240" w:lineRule="auto"/>
+              <w:ind w:left="0"/>
+              <w:jc w:val="left"/>
+              <w:cnfStyle w:val="000000100000" w:firstRow="0" w:lastRow="0" w:firstColumn="0" w:lastColumn="0" w:oddVBand="0" w:evenVBand="0" w:oddHBand="1" w:evenHBand="0" w:firstRowFirstColumn="0" w:firstRowLastColumn="0" w:lastRowFirstColumn="0" w:lastRowLastColumn="0"/>
+            </w:pPr>
+            <w:r>
+              <w:rPr>
+                <w:b/>
+              </w:rPr>
+              <w:t>String</w:t>
+            </w:r>
+            <w:r>
+              <w:rPr>
+                <w:b/>
+              </w:rPr>
+              <w:t xml:space="preserve"> </w:t>
+            </w:r>
+            <w:r>
+              <w:t>serverPort</w:t>
+            </w:r>
+          </w:p>
+          <w:p>
+            <w:pPr>
+              <w:pStyle w:val="Retraitcorpsdetexte3"/>
+              <w:spacing w:before="120" w:line="240" w:lineRule="auto"/>
+              <w:ind w:left="0"/>
+              <w:jc w:val="left"/>
+              <w:cnfStyle w:val="000000100000" w:firstRow="0" w:lastRow="0" w:firstColumn="0" w:lastColumn="0" w:oddVBand="0" w:evenVBand="0" w:oddHBand="1" w:evenHBand="0" w:firstRowFirstColumn="0" w:firstRowLastColumn="0" w:lastRowFirstColumn="0" w:lastRowLastColumn="0"/>
+            </w:pPr>
+            <w:r>
+              <w:rPr>
+                <w:b/>
+              </w:rPr>
+              <w:t>String</w:t>
+            </w:r>
+            <w:r>
+              <w:rPr>
+                <w:b/>
+              </w:rPr>
+              <w:t xml:space="preserve"> </w:t>
+            </w:r>
+            <w:r>
+              <w:t>userMail</w:t>
+            </w:r>
+          </w:p>
+          <w:p>
+            <w:pPr>
+              <w:pStyle w:val="Retraitcorpsdetexte3"/>
+              <w:tabs>
+                <w:tab w:val="clear" w:pos="4395"/>
+                <w:tab w:val="left" w:pos="1028"/>
+              </w:tabs>
+              <w:spacing w:before="120" w:line="240" w:lineRule="auto"/>
+              <w:ind w:left="0"/>
+              <w:jc w:val="left"/>
+              <w:cnfStyle w:val="000000100000" w:firstRow="0" w:lastRow="0" w:firstColumn="0" w:lastColumn="0" w:oddVBand="0" w:evenVBand="0" w:oddHBand="1" w:evenHBand="0" w:firstRowFirstColumn="0" w:firstRowLastColumn="0" w:lastRowFirstColumn="0" w:lastRowLastColumn="0"/>
+            </w:pPr>
+            <w:r>
+              <w:rPr>
+                <w:b/>
+              </w:rPr>
+              <w:t>String</w:t>
+            </w:r>
+            <w:r>
+              <w:rPr>
+                <w:b/>
+              </w:rPr>
+              <w:t xml:space="preserve"> </w:t>
+            </w:r>
+            <w:r>
+              <w:t>userPassword</w:t>
+            </w:r>
+          </w:p>
+          <w:p>
+            <w:pPr>
+              <w:pStyle w:val="Retraitcorpsdetexte3"/>
+              <w:spacing w:before="120" w:line="240" w:lineRule="auto"/>
+              <w:ind w:left="0"/>
+              <w:jc w:val="left"/>
+              <w:cnfStyle w:val="000000100000" w:firstRow="0" w:lastRow="0" w:firstColumn="0" w:lastColumn="0" w:oddVBand="0" w:evenVBand="0" w:oddHBand="1" w:evenHBand="0" w:firstRowFirstColumn="0" w:firstRowLastColumn="0" w:lastRowFirstColumn="0" w:lastRowLastColumn="0"/>
+            </w:pPr>
+            <w:r>
+              <w:rPr>
+                <w:b/>
+              </w:rPr>
+              <w:t>String</w:t>
+            </w:r>
+            <w:r>
+              <w:rPr>
+                <w:b/>
+              </w:rPr>
+              <w:t xml:space="preserve"> </w:t>
+            </w:r>
+            <w:r>
+              <w:t>dirPath</w:t>
+            </w:r>
+          </w:p>
+        </w:tc>
+      </w:tr>
+      <w:tr>
+        <w:tc>
+          <w:tcPr>
+            <w:cnfStyle w:val="001000000000" w:firstRow="0" w:lastRow="0" w:firstColumn="1" w:lastColumn="0" w:oddVBand="0" w:evenVBand="0" w:oddHBand="0" w:evenHBand="0" w:firstRowFirstColumn="0" w:firstRowLastColumn="0" w:lastRowFirstColumn="0" w:lastRowLastColumn="0"/>
+            <w:tcW w:w="2410" w:type="dxa"/>
+            <w:shd w:val="clear" w:color="auto" w:fill="05676C" w:themeFill="accent3" w:themeFillShade="80"/>
+          </w:tcPr>
+          <w:p>
+            <w:pPr>
+              <w:pStyle w:val="Retraitcorpsdetexte3"/>
+              <w:spacing w:before="120" w:line="240" w:lineRule="auto"/>
+              <w:ind w:left="0"/>
+              <w:jc w:val="left"/>
+            </w:pPr>
+            <w:r>
+              <w:t>Retour</w:t>
+            </w:r>
+          </w:p>
+        </w:tc>
+        <w:tc>
+          <w:tcPr>
+            <w:tcW w:w="4819" w:type="dxa"/>
+            <w:shd w:val="clear" w:color="auto" w:fill="05676C" w:themeFill="accent3" w:themeFillShade="80"/>
+          </w:tcPr>
+          <w:p>
+            <w:pPr>
+              <w:pStyle w:val="Retraitcorpsdetexte3"/>
+              <w:spacing w:before="120" w:line="240" w:lineRule="auto"/>
+              <w:ind w:left="0"/>
+              <w:jc w:val="left"/>
+              <w:cnfStyle w:val="000000000000" w:firstRow="0" w:lastRow="0" w:firstColumn="0" w:lastColumn="0" w:oddVBand="0" w:evenVBand="0" w:oddHBand="0" w:evenHBand="0" w:firstRowFirstColumn="0" w:firstRowLastColumn="0" w:lastRowFirstColumn="0" w:lastRowLastColumn="0"/>
+            </w:pPr>
+            <w:r>
+              <w:t>-</w:t>
+            </w:r>
+          </w:p>
+        </w:tc>
+      </w:tr>
+      <w:tr>
+        <w:trPr>
+          <w:cnfStyle w:val="000000100000" w:firstRow="0" w:lastRow="0" w:firstColumn="0" w:lastColumn="0" w:oddVBand="0" w:evenVBand="0" w:oddHBand="1" w:evenHBand="0" w:firstRowFirstColumn="0" w:firstRowLastColumn="0" w:lastRowFirstColumn="0" w:lastRowLastColumn="0"/>
+        </w:trPr>
+        <w:tc>
+          <w:tcPr>
+            <w:cnfStyle w:val="001000000000" w:firstRow="0" w:lastRow="0" w:firstColumn="1" w:lastColumn="0" w:oddVBand="0" w:evenVBand="0" w:oddHBand="0" w:evenHBand="0" w:firstRowFirstColumn="0" w:firstRowLastColumn="0" w:lastRowFirstColumn="0" w:lastRowLastColumn="0"/>
+            <w:tcW w:w="2410" w:type="dxa"/>
+            <w:shd w:val="clear" w:color="auto" w:fill="05676C" w:themeFill="accent3" w:themeFillShade="80"/>
+          </w:tcPr>
+          <w:p>
+            <w:pPr>
+              <w:pStyle w:val="Retraitcorpsdetexte3"/>
+              <w:spacing w:before="120" w:line="240" w:lineRule="auto"/>
+              <w:ind w:left="0"/>
+              <w:jc w:val="left"/>
+            </w:pPr>
+            <w:r>
+              <w:t>Description détaillée</w:t>
+            </w:r>
+          </w:p>
+        </w:tc>
+        <w:tc>
+          <w:tcPr>
+            <w:tcW w:w="4819" w:type="dxa"/>
+            <w:shd w:val="clear" w:color="auto" w:fill="05676C" w:themeFill="accent3" w:themeFillShade="80"/>
+          </w:tcPr>
+          <w:p>
+            <w:pPr>
+              <w:pStyle w:val="Retraitcorpsdetexte3"/>
+              <w:spacing w:before="120" w:line="240" w:lineRule="auto"/>
+              <w:ind w:left="0"/>
+              <w:cnfStyle w:val="000000100000" w:firstRow="0" w:lastRow="0" w:firstColumn="0" w:lastColumn="0" w:oddVBand="0" w:evenVBand="0" w:oddHBand="1" w:evenHBand="0" w:firstRowFirstColumn="0" w:firstRowLastColumn="0" w:lastRowFirstColumn="0" w:lastRowLastColumn="0"/>
+            </w:pPr>
+            <w:r>
+              <w:t>Cette fonction va insérer tous les paramètres entrants dans la table AppData de la base de données.</w:t>
+            </w:r>
+          </w:p>
+          <w:p>
+            <w:pPr>
+              <w:pStyle w:val="Retraitcorpsdetexte3"/>
+              <w:spacing w:before="120" w:line="240" w:lineRule="auto"/>
+              <w:ind w:left="0"/>
+              <w:cnfStyle w:val="000000100000" w:firstRow="0" w:lastRow="0" w:firstColumn="0" w:lastColumn="0" w:oddVBand="0" w:evenVBand="0" w:oddHBand="1" w:evenHBand="0" w:firstRowFirstColumn="0" w:firstRowLastColumn="0" w:lastRowFirstColumn="0" w:lastRowLastColumn="0"/>
+            </w:pPr>
+            <w:r>
+              <w:t>Les données stockées correspondent au nom et port du serveur IMAP, au mail et mot de passe de l’utilisateur et au dossier racine choisi.</w:t>
+            </w:r>
+          </w:p>
+        </w:tc>
+      </w:tr>
+    </w:tbl>
+    <w:p>
+      <w:pPr>
+        <w:pStyle w:val="Retraitcorpsdetexte3"/>
+      </w:pPr>
+    </w:p>
+    <w:tbl>
+      <w:tblPr>
+        <w:tblStyle w:val="TableauListe5Fonc-Accentuation3"/>
+        <w:tblW w:w="7229" w:type="dxa"/>
+        <w:tblInd w:w="1813" w:type="dxa"/>
+        <w:tblBorders>
+          <w:top w:val="none" w:sz="0" w:space="0" w:color="auto"/>
+          <w:left w:val="none" w:sz="0" w:space="0" w:color="auto"/>
+          <w:bottom w:val="none" w:sz="0" w:space="0" w:color="auto"/>
+          <w:right w:val="none" w:sz="0" w:space="0" w:color="auto"/>
+        </w:tblBorders>
+        <w:shd w:val="clear" w:color="auto" w:fill="05676C" w:themeFill="accent3" w:themeFillShade="80"/>
+        <w:tblLook w:val="04A0" w:firstRow="1" w:lastRow="0" w:firstColumn="1" w:lastColumn="0" w:noHBand="0" w:noVBand="1"/>
+      </w:tblPr>
+      <w:tblGrid>
+        <w:gridCol w:w="2410"/>
+        <w:gridCol w:w="4819"/>
+      </w:tblGrid>
+      <w:tr>
+        <w:trPr>
+          <w:cnfStyle w:val="100000000000" w:firstRow="1" w:lastRow="0" w:firstColumn="0" w:lastColumn="0" w:oddVBand="0" w:evenVBand="0" w:oddHBand="0" w:evenHBand="0" w:firstRowFirstColumn="0" w:firstRowLastColumn="0" w:lastRowFirstColumn="0" w:lastRowLastColumn="0"/>
+        </w:trPr>
+        <w:tc>
+          <w:tcPr>
+            <w:cnfStyle w:val="001000000100" w:firstRow="0" w:lastRow="0" w:firstColumn="1" w:lastColumn="0" w:oddVBand="0" w:evenVBand="0" w:oddHBand="0" w:evenHBand="0" w:firstRowFirstColumn="1" w:firstRowLastColumn="0" w:lastRowFirstColumn="0" w:lastRowLastColumn="0"/>
+            <w:tcW w:w="2410" w:type="dxa"/>
+            <w:shd w:val="clear" w:color="auto" w:fill="05676C" w:themeFill="accent3" w:themeFillShade="80"/>
+          </w:tcPr>
+          <w:p>
+            <w:pPr>
+              <w:pStyle w:val="Retraitcorpsdetexte3"/>
+              <w:spacing w:before="120" w:line="240" w:lineRule="auto"/>
+              <w:ind w:left="0"/>
+              <w:jc w:val="left"/>
+            </w:pPr>
+            <w:r>
+              <w:t>Fonction</w:t>
+            </w:r>
+          </w:p>
+        </w:tc>
+        <w:tc>
+          <w:tcPr>
+            <w:tcW w:w="4819" w:type="dxa"/>
+            <w:shd w:val="clear" w:color="auto" w:fill="05676C" w:themeFill="accent3" w:themeFillShade="80"/>
+          </w:tcPr>
+          <w:p>
+            <w:pPr>
+              <w:pStyle w:val="Retraitcorpsdetexte3"/>
+              <w:spacing w:before="120" w:line="240" w:lineRule="auto"/>
+              <w:ind w:left="0"/>
+              <w:jc w:val="left"/>
+              <w:cnfStyle w:val="100000000000" w:firstRow="1" w:lastRow="0" w:firstColumn="0" w:lastColumn="0" w:oddVBand="0" w:evenVBand="0" w:oddHBand="0" w:evenHBand="0" w:firstRowFirstColumn="0" w:firstRowLastColumn="0" w:lastRowFirstColumn="0" w:lastRowLastColumn="0"/>
+            </w:pPr>
+            <w:r>
+              <w:t>GetCurrentUserData</w:t>
+            </w:r>
+            <w:r>
+              <w:t>()</w:t>
+            </w:r>
+          </w:p>
+        </w:tc>
+      </w:tr>
+      <w:tr>
+        <w:trPr>
+          <w:cnfStyle w:val="000000100000" w:firstRow="0" w:lastRow="0" w:firstColumn="0" w:lastColumn="0" w:oddVBand="0" w:evenVBand="0" w:oddHBand="1" w:evenHBand="0" w:firstRowFirstColumn="0" w:firstRowLastColumn="0" w:lastRowFirstColumn="0" w:lastRowLastColumn="0"/>
+        </w:trPr>
+        <w:tc>
+          <w:tcPr>
+            <w:cnfStyle w:val="001000000000" w:firstRow="0" w:lastRow="0" w:firstColumn="1" w:lastColumn="0" w:oddVBand="0" w:evenVBand="0" w:oddHBand="0" w:evenHBand="0" w:firstRowFirstColumn="0" w:firstRowLastColumn="0" w:lastRowFirstColumn="0" w:lastRowLastColumn="0"/>
+            <w:tcW w:w="2410" w:type="dxa"/>
+            <w:shd w:val="clear" w:color="auto" w:fill="05676C" w:themeFill="accent3" w:themeFillShade="80"/>
+          </w:tcPr>
+          <w:p>
+            <w:pPr>
+              <w:pStyle w:val="Retraitcorpsdetexte3"/>
+              <w:spacing w:before="120" w:line="240" w:lineRule="auto"/>
+              <w:ind w:left="0"/>
+              <w:jc w:val="left"/>
+            </w:pPr>
+            <w:r>
+              <w:t>Paramètres</w:t>
+            </w:r>
+          </w:p>
+        </w:tc>
+        <w:tc>
+          <w:tcPr>
+            <w:tcW w:w="4819" w:type="dxa"/>
+            <w:shd w:val="clear" w:color="auto" w:fill="05676C" w:themeFill="accent3" w:themeFillShade="80"/>
+          </w:tcPr>
+          <w:p>
+            <w:pPr>
+              <w:pStyle w:val="Retraitcorpsdetexte3"/>
+              <w:spacing w:before="120" w:line="240" w:lineRule="auto"/>
+              <w:ind w:left="0"/>
+              <w:jc w:val="left"/>
+              <w:cnfStyle w:val="000000100000" w:firstRow="0" w:lastRow="0" w:firstColumn="0" w:lastColumn="0" w:oddVBand="0" w:evenVBand="0" w:oddHBand="1" w:evenHBand="0" w:firstRowFirstColumn="0" w:firstRowLastColumn="0" w:lastRowFirstColumn="0" w:lastRowLastColumn="0"/>
+            </w:pPr>
+            <w:r>
+              <w:t>-</w:t>
+            </w:r>
+          </w:p>
+        </w:tc>
+      </w:tr>
+      <w:tr>
+        <w:tc>
+          <w:tcPr>
+            <w:cnfStyle w:val="001000000000" w:firstRow="0" w:lastRow="0" w:firstColumn="1" w:lastColumn="0" w:oddVBand="0" w:evenVBand="0" w:oddHBand="0" w:evenHBand="0" w:firstRowFirstColumn="0" w:firstRowLastColumn="0" w:lastRowFirstColumn="0" w:lastRowLastColumn="0"/>
+            <w:tcW w:w="2410" w:type="dxa"/>
+            <w:shd w:val="clear" w:color="auto" w:fill="05676C" w:themeFill="accent3" w:themeFillShade="80"/>
+          </w:tcPr>
+          <w:p>
+            <w:pPr>
+              <w:pStyle w:val="Retraitcorpsdetexte3"/>
+              <w:spacing w:before="120" w:line="240" w:lineRule="auto"/>
+              <w:ind w:left="0"/>
+              <w:jc w:val="left"/>
+            </w:pPr>
+            <w:r>
+              <w:t>Retour</w:t>
+            </w:r>
+          </w:p>
+        </w:tc>
+        <w:tc>
+          <w:tcPr>
+            <w:tcW w:w="4819" w:type="dxa"/>
+            <w:shd w:val="clear" w:color="auto" w:fill="05676C" w:themeFill="accent3" w:themeFillShade="80"/>
+          </w:tcPr>
+          <w:p>
+            <w:pPr>
+              <w:pStyle w:val="Retraitcorpsdetexte3"/>
+              <w:spacing w:before="120" w:line="240" w:lineRule="auto"/>
+              <w:ind w:left="0"/>
+              <w:jc w:val="left"/>
+              <w:cnfStyle w:val="000000000000" w:firstRow="0" w:lastRow="0" w:firstColumn="0" w:lastColumn="0" w:oddVBand="0" w:evenVBand="0" w:oddHBand="0" w:evenHBand="0" w:firstRowFirstColumn="0" w:firstRowLastColumn="0" w:lastRowFirstColumn="0" w:lastRowLastColumn="0"/>
+              <w:rPr>
+                <w:b/>
+              </w:rPr>
+            </w:pPr>
+            <w:r>
+              <w:rPr>
+                <w:b/>
+              </w:rPr>
+              <w:t>List&lt;String&gt;</w:t>
+            </w:r>
+            <w:r>
+              <w:rPr>
+                <w:b/>
+              </w:rPr>
+              <w:t xml:space="preserve"> </w:t>
+            </w:r>
+            <w:r>
+              <w:t>- Données de l’utilis</w:t>
+            </w:r>
+            <w:r>
+              <w:t>ateur</w:t>
+            </w:r>
+          </w:p>
+        </w:tc>
+      </w:tr>
+      <w:tr>
+        <w:trPr>
+          <w:cnfStyle w:val="000000100000" w:firstRow="0" w:lastRow="0" w:firstColumn="0" w:lastColumn="0" w:oddVBand="0" w:evenVBand="0" w:oddHBand="1" w:evenHBand="0" w:firstRowFirstColumn="0" w:firstRowLastColumn="0" w:lastRowFirstColumn="0" w:lastRowLastColumn="0"/>
+        </w:trPr>
+        <w:tc>
+          <w:tcPr>
+            <w:cnfStyle w:val="001000000000" w:firstRow="0" w:lastRow="0" w:firstColumn="1" w:lastColumn="0" w:oddVBand="0" w:evenVBand="0" w:oddHBand="0" w:evenHBand="0" w:firstRowFirstColumn="0" w:firstRowLastColumn="0" w:lastRowFirstColumn="0" w:lastRowLastColumn="0"/>
+            <w:tcW w:w="2410" w:type="dxa"/>
+            <w:shd w:val="clear" w:color="auto" w:fill="05676C" w:themeFill="accent3" w:themeFillShade="80"/>
+          </w:tcPr>
+          <w:p>
+            <w:pPr>
+              <w:pStyle w:val="Retraitcorpsdetexte3"/>
+              <w:spacing w:before="120" w:line="240" w:lineRule="auto"/>
+              <w:ind w:left="0"/>
+              <w:jc w:val="left"/>
+            </w:pPr>
+            <w:r>
+              <w:t>Description détaillée</w:t>
+            </w:r>
+          </w:p>
+        </w:tc>
+        <w:tc>
+          <w:tcPr>
+            <w:tcW w:w="4819" w:type="dxa"/>
+            <w:shd w:val="clear" w:color="auto" w:fill="05676C" w:themeFill="accent3" w:themeFillShade="80"/>
+          </w:tcPr>
+          <w:p>
+            <w:pPr>
+              <w:pStyle w:val="Retraitcorpsdetexte3"/>
+              <w:spacing w:before="120" w:line="240" w:lineRule="auto"/>
+              <w:ind w:left="0"/>
+              <w:cnfStyle w:val="000000100000" w:firstRow="0" w:lastRow="0" w:firstColumn="0" w:lastColumn="0" w:oddVBand="0" w:evenVBand="0" w:oddHBand="1" w:evenHBand="0" w:firstRowFirstColumn="0" w:firstRowLastColumn="0" w:lastRowFirstColumn="0" w:lastRowLastColumn="0"/>
+            </w:pPr>
+            <w:r>
+              <w:t>Permet de récupérer les données de l’utilisateur qui sont stockées dans la table AppData.</w:t>
+            </w:r>
+          </w:p>
+          <w:p>
+            <w:pPr>
+              <w:pStyle w:val="Retraitcorpsdetexte3"/>
+              <w:spacing w:before="120" w:line="240" w:lineRule="auto"/>
+              <w:ind w:left="0"/>
+              <w:cnfStyle w:val="000000100000" w:firstRow="0" w:lastRow="0" w:firstColumn="0" w:lastColumn="0" w:oddVBand="0" w:evenVBand="0" w:oddHBand="1" w:evenHBand="0" w:firstRowFirstColumn="0" w:firstRowLastColumn="0" w:lastRowFirstColumn="0" w:lastRowLastColumn="0"/>
+            </w:pPr>
+            <w:r>
+              <w:t>Cette fonction retourne une liste avec les valeurs nécessaires pour remplir</w:t>
+            </w:r>
+            <w:r>
+              <w:t xml:space="preserve"> entièrement et </w:t>
+            </w:r>
+            <w:r>
+              <w:t xml:space="preserve"> automatiquement le formulaire de connexion.</w:t>
+            </w:r>
+          </w:p>
+        </w:tc>
+      </w:tr>
+    </w:tbl>
+    <w:p>
+      <w:pPr>
+        <w:pStyle w:val="Retraitcorpsdetexte3"/>
+      </w:pPr>
+    </w:p>
+    <w:tbl>
+      <w:tblPr>
+        <w:tblStyle w:val="TableauListe5Fonc-Accentuation3"/>
+        <w:tblW w:w="7229" w:type="dxa"/>
+        <w:tblInd w:w="1813" w:type="dxa"/>
+        <w:tblBorders>
+          <w:top w:val="none" w:sz="0" w:space="0" w:color="auto"/>
+          <w:left w:val="none" w:sz="0" w:space="0" w:color="auto"/>
+          <w:bottom w:val="none" w:sz="0" w:space="0" w:color="auto"/>
+          <w:right w:val="none" w:sz="0" w:space="0" w:color="auto"/>
+        </w:tblBorders>
+        <w:shd w:val="clear" w:color="auto" w:fill="05676C" w:themeFill="accent3" w:themeFillShade="80"/>
+        <w:tblLook w:val="04A0" w:firstRow="1" w:lastRow="0" w:firstColumn="1" w:lastColumn="0" w:noHBand="0" w:noVBand="1"/>
+      </w:tblPr>
+      <w:tblGrid>
+        <w:gridCol w:w="2410"/>
+        <w:gridCol w:w="4819"/>
+      </w:tblGrid>
+      <w:tr>
+        <w:trPr>
+          <w:cnfStyle w:val="100000000000" w:firstRow="1" w:lastRow="0" w:firstColumn="0" w:lastColumn="0" w:oddVBand="0" w:evenVBand="0" w:oddHBand="0" w:evenHBand="0" w:firstRowFirstColumn="0" w:firstRowLastColumn="0" w:lastRowFirstColumn="0" w:lastRowLastColumn="0"/>
+        </w:trPr>
+        <w:tc>
+          <w:tcPr>
+            <w:cnfStyle w:val="001000000100" w:firstRow="0" w:lastRow="0" w:firstColumn="1" w:lastColumn="0" w:oddVBand="0" w:evenVBand="0" w:oddHBand="0" w:evenHBand="0" w:firstRowFirstColumn="1" w:firstRowLastColumn="0" w:lastRowFirstColumn="0" w:lastRowLastColumn="0"/>
+            <w:tcW w:w="2410" w:type="dxa"/>
+            <w:shd w:val="clear" w:color="auto" w:fill="05676C" w:themeFill="accent3" w:themeFillShade="80"/>
+          </w:tcPr>
+          <w:p>
+            <w:pPr>
+              <w:pStyle w:val="Retraitcorpsdetexte3"/>
+              <w:spacing w:before="120" w:line="240" w:lineRule="auto"/>
+              <w:ind w:left="0"/>
+              <w:jc w:val="left"/>
+            </w:pPr>
+            <w:r>
+              <w:t>Fonction</w:t>
+            </w:r>
+          </w:p>
+        </w:tc>
+        <w:tc>
+          <w:tcPr>
+            <w:tcW w:w="4819" w:type="dxa"/>
+            <w:shd w:val="clear" w:color="auto" w:fill="05676C" w:themeFill="accent3" w:themeFillShade="80"/>
+          </w:tcPr>
+          <w:p>
+            <w:pPr>
+              <w:pStyle w:val="Retraitcorpsdetexte3"/>
+              <w:spacing w:before="120" w:line="240" w:lineRule="auto"/>
+              <w:ind w:left="0"/>
+              <w:jc w:val="left"/>
+              <w:cnfStyle w:val="100000000000" w:firstRow="1" w:lastRow="0" w:firstColumn="0" w:lastColumn="0" w:oddVBand="0" w:evenVBand="0" w:oddHBand="0" w:evenHBand="0" w:firstRowFirstColumn="0" w:firstRowLastColumn="0" w:lastRowFirstColumn="0" w:lastRowLastColumn="0"/>
+            </w:pPr>
+            <w:r>
+              <w:t>ExecuteSQLQuery()</w:t>
+            </w:r>
+          </w:p>
+        </w:tc>
+      </w:tr>
+      <w:tr>
+        <w:trPr>
+          <w:cnfStyle w:val="000000100000" w:firstRow="0" w:lastRow="0" w:firstColumn="0" w:lastColumn="0" w:oddVBand="0" w:evenVBand="0" w:oddHBand="1" w:evenHBand="0" w:firstRowFirstColumn="0" w:firstRowLastColumn="0" w:lastRowFirstColumn="0" w:lastRowLastColumn="0"/>
+        </w:trPr>
+        <w:tc>
+          <w:tcPr>
+            <w:cnfStyle w:val="001000000000" w:firstRow="0" w:lastRow="0" w:firstColumn="1" w:lastColumn="0" w:oddVBand="0" w:evenVBand="0" w:oddHBand="0" w:evenHBand="0" w:firstRowFirstColumn="0" w:firstRowLastColumn="0" w:lastRowFirstColumn="0" w:lastRowLastColumn="0"/>
+            <w:tcW w:w="2410" w:type="dxa"/>
+            <w:shd w:val="clear" w:color="auto" w:fill="05676C" w:themeFill="accent3" w:themeFillShade="80"/>
+          </w:tcPr>
+          <w:p>
+            <w:pPr>
+              <w:pStyle w:val="Retraitcorpsdetexte3"/>
+              <w:spacing w:before="120" w:line="240" w:lineRule="auto"/>
+              <w:ind w:left="0"/>
+              <w:jc w:val="left"/>
+            </w:pPr>
+            <w:r>
+              <w:t>Paramètres</w:t>
+            </w:r>
+          </w:p>
+        </w:tc>
+        <w:tc>
+          <w:tcPr>
+            <w:tcW w:w="4819" w:type="dxa"/>
+            <w:shd w:val="clear" w:color="auto" w:fill="05676C" w:themeFill="accent3" w:themeFillShade="80"/>
+          </w:tcPr>
+          <w:p>
+            <w:pPr>
+              <w:pStyle w:val="Retraitcorpsdetexte3"/>
+              <w:spacing w:before="120" w:line="240" w:lineRule="auto"/>
+              <w:ind w:left="0"/>
+              <w:jc w:val="left"/>
+              <w:cnfStyle w:val="000000100000" w:firstRow="0" w:lastRow="0" w:firstColumn="0" w:lastColumn="0" w:oddVBand="0" w:evenVBand="0" w:oddHBand="1" w:evenHBand="0" w:firstRowFirstColumn="0" w:firstRowLastColumn="0" w:lastRowFirstColumn="0" w:lastRowLastColumn="0"/>
+            </w:pPr>
+            <w:r>
+              <w:t>-</w:t>
+            </w:r>
+          </w:p>
+        </w:tc>
+      </w:tr>
+      <w:tr>
+        <w:tc>
+          <w:tcPr>
+            <w:cnfStyle w:val="001000000000" w:firstRow="0" w:lastRow="0" w:firstColumn="1" w:lastColumn="0" w:oddVBand="0" w:evenVBand="0" w:oddHBand="0" w:evenHBand="0" w:firstRowFirstColumn="0" w:firstRowLastColumn="0" w:lastRowFirstColumn="0" w:lastRowLastColumn="0"/>
+            <w:tcW w:w="2410" w:type="dxa"/>
+            <w:shd w:val="clear" w:color="auto" w:fill="05676C" w:themeFill="accent3" w:themeFillShade="80"/>
+          </w:tcPr>
+          <w:p>
+            <w:pPr>
+              <w:pStyle w:val="Retraitcorpsdetexte3"/>
+              <w:spacing w:before="120" w:line="240" w:lineRule="auto"/>
+              <w:ind w:left="0"/>
+              <w:jc w:val="left"/>
+            </w:pPr>
+            <w:r>
+              <w:t>Retour</w:t>
+            </w:r>
+          </w:p>
+        </w:tc>
+        <w:tc>
+          <w:tcPr>
+            <w:tcW w:w="4819" w:type="dxa"/>
+            <w:shd w:val="clear" w:color="auto" w:fill="05676C" w:themeFill="accent3" w:themeFillShade="80"/>
+          </w:tcPr>
+          <w:p>
+            <w:pPr>
+              <w:pStyle w:val="Retraitcorpsdetexte3"/>
+              <w:spacing w:before="120" w:line="240" w:lineRule="auto"/>
+              <w:ind w:left="0"/>
+              <w:jc w:val="left"/>
+              <w:cnfStyle w:val="000000000000" w:firstRow="0" w:lastRow="0" w:firstColumn="0" w:lastColumn="0" w:oddVBand="0" w:evenVBand="0" w:oddHBand="0" w:evenHBand="0" w:firstRowFirstColumn="0" w:firstRowLastColumn="0" w:lastRowFirstColumn="0" w:lastRowLastColumn="0"/>
+              <w:rPr>
+                <w:b/>
+              </w:rPr>
+            </w:pPr>
+            <w:r>
+              <w:rPr>
+                <w:b/>
+              </w:rPr>
+              <w:t>String</w:t>
+            </w:r>
+            <w:r>
+              <w:rPr>
+                <w:b/>
+              </w:rPr>
+              <w:t xml:space="preserve"> </w:t>
+            </w:r>
+            <w:r>
+              <w:t>–</w:t>
+            </w:r>
+            <w:r>
+              <w:t xml:space="preserve"> </w:t>
+            </w:r>
+            <w:r>
+              <w:t>Requête SQL à exécuter</w:t>
+            </w:r>
+          </w:p>
+        </w:tc>
+      </w:tr>
+      <w:tr>
+        <w:trPr>
+          <w:cnfStyle w:val="000000100000" w:firstRow="0" w:lastRow="0" w:firstColumn="0" w:lastColumn="0" w:oddVBand="0" w:evenVBand="0" w:oddHBand="1" w:evenHBand="0" w:firstRowFirstColumn="0" w:firstRowLastColumn="0" w:lastRowFirstColumn="0" w:lastRowLastColumn="0"/>
+        </w:trPr>
+        <w:tc>
+          <w:tcPr>
+            <w:cnfStyle w:val="001000000000" w:firstRow="0" w:lastRow="0" w:firstColumn="1" w:lastColumn="0" w:oddVBand="0" w:evenVBand="0" w:oddHBand="0" w:evenHBand="0" w:firstRowFirstColumn="0" w:firstRowLastColumn="0" w:lastRowFirstColumn="0" w:lastRowLastColumn="0"/>
+            <w:tcW w:w="2410" w:type="dxa"/>
+            <w:shd w:val="clear" w:color="auto" w:fill="05676C" w:themeFill="accent3" w:themeFillShade="80"/>
+          </w:tcPr>
+          <w:p>
+            <w:pPr>
+              <w:pStyle w:val="Retraitcorpsdetexte3"/>
+              <w:spacing w:before="120" w:line="240" w:lineRule="auto"/>
+              <w:ind w:left="0"/>
+              <w:jc w:val="left"/>
+            </w:pPr>
+            <w:r>
+              <w:t>Description détaillée</w:t>
+            </w:r>
+          </w:p>
+        </w:tc>
+        <w:tc>
+          <w:tcPr>
+            <w:tcW w:w="4819" w:type="dxa"/>
+            <w:shd w:val="clear" w:color="auto" w:fill="05676C" w:themeFill="accent3" w:themeFillShade="80"/>
+          </w:tcPr>
+          <w:p>
+            <w:pPr>
+              <w:pStyle w:val="Retraitcorpsdetexte3"/>
+              <w:spacing w:before="120" w:line="240" w:lineRule="auto"/>
+              <w:ind w:left="0"/>
+              <w:cnfStyle w:val="000000100000" w:firstRow="0" w:lastRow="0" w:firstColumn="0" w:lastColumn="0" w:oddVBand="0" w:evenVBand="0" w:oddHBand="1" w:evenHBand="0" w:firstRowFirstColumn="0" w:firstRowLastColumn="0" w:lastRowFirstColumn="0" w:lastRowLastColumn="0"/>
+            </w:pPr>
+            <w:r>
+              <w:t>Exécute une requête SQL dans la base de données.</w:t>
+            </w:r>
+          </w:p>
+          <w:p>
+            <w:pPr>
+              <w:pStyle w:val="Retraitcorpsdetexte3"/>
+              <w:spacing w:before="120" w:line="240" w:lineRule="auto"/>
+              <w:ind w:left="0"/>
+              <w:cnfStyle w:val="000000100000" w:firstRow="0" w:lastRow="0" w:firstColumn="0" w:lastColumn="0" w:oddVBand="0" w:evenVBand="0" w:oddHBand="1" w:evenHBand="0" w:firstRowFirstColumn="0" w:firstRowLastColumn="0" w:lastRowFirstColumn="0" w:lastRowLastColumn="0"/>
+            </w:pPr>
+            <w:r>
+              <w:t>La requête peut être un INSERT ou un DELETE mais cette fonction ne retourne aucune valeur. Il n’est donc pas possible d’effectuer un SELECT.</w:t>
+            </w:r>
+            <w:bookmarkStart w:id="60" w:name="_GoBack"/>
+            <w:bookmarkEnd w:id="60"/>
+          </w:p>
+        </w:tc>
+      </w:tr>
+    </w:tbl>
+    <w:p>
+      <w:pPr>
+        <w:pStyle w:val="Retraitcorpsdetexte3"/>
+      </w:pPr>
+    </w:p>
+    <w:p>
+      <w:pPr>
         <w:pStyle w:val="Titre2"/>
       </w:pPr>
-      <w:bookmarkStart w:id="62" w:name="_Toc532179968"/>
-      <w:bookmarkStart w:id="63" w:name="_Toc165969652"/>
-      <w:bookmarkStart w:id="64" w:name="_Ref308525868"/>
-      <w:bookmarkStart w:id="65" w:name="_Toc482353742"/>
-      <w:r>
+      <w:bookmarkStart w:id="61" w:name="_Toc532179968"/>
+      <w:bookmarkStart w:id="62" w:name="_Toc165969652"/>
+      <w:bookmarkStart w:id="63" w:name="_Ref308525868"/>
+      <w:bookmarkStart w:id="64" w:name="_Toc482353742"/>
+      <w:r>
+        <w:lastRenderedPageBreak/>
         <w:t>Dossier des tests</w:t>
       </w:r>
+      <w:bookmarkEnd w:id="61"/>
       <w:bookmarkEnd w:id="62"/>
       <w:bookmarkEnd w:id="63"/>
       <w:bookmarkEnd w:id="64"/>
-      <w:bookmarkEnd w:id="65"/>
     </w:p>
     <w:p>
       <w:pPr>
         <w:pStyle w:val="Titre1"/>
       </w:pPr>
-      <w:bookmarkStart w:id="66" w:name="_Toc165969653"/>
-      <w:bookmarkStart w:id="67" w:name="_Toc482353743"/>
+      <w:bookmarkStart w:id="65" w:name="_Toc165969653"/>
+      <w:bookmarkStart w:id="66" w:name="_Toc482353743"/>
       <w:r>
         <w:t>Conclusion</w:t>
       </w:r>
+      <w:bookmarkEnd w:id="65"/>
       <w:bookmarkEnd w:id="66"/>
-      <w:bookmarkEnd w:id="67"/>
     </w:p>
     <w:p>
       <w:pPr>
         <w:pStyle w:val="Titre2"/>
       </w:pPr>
-      <w:bookmarkStart w:id="68" w:name="_Toc165969654"/>
-      <w:bookmarkStart w:id="69" w:name="_Toc482353744"/>
+      <w:bookmarkStart w:id="67" w:name="_Toc165969654"/>
+      <w:bookmarkStart w:id="68" w:name="_Toc482353744"/>
       <w:r>
         <w:t xml:space="preserve">Bilan des </w:t>
       </w:r>
+      <w:bookmarkEnd w:id="67"/>
+      <w:r>
+        <w:t>fonctionnalités demandées</w:t>
+      </w:r>
       <w:bookmarkEnd w:id="68"/>
-      <w:r>
-        <w:t>fonctionnalités demandées</w:t>
-      </w:r>
-      <w:bookmarkEnd w:id="69"/>
     </w:p>
     <w:p>
       <w:pPr>
         <w:pStyle w:val="Titre2"/>
       </w:pPr>
-      <w:bookmarkStart w:id="70" w:name="_Toc165969656"/>
-      <w:bookmarkStart w:id="71" w:name="_Toc482353745"/>
+      <w:bookmarkStart w:id="69" w:name="_Toc165969656"/>
+      <w:bookmarkStart w:id="70" w:name="_Toc482353745"/>
       <w:r>
         <w:t>Bilan personnel</w:t>
       </w:r>
+      <w:bookmarkEnd w:id="69"/>
       <w:bookmarkEnd w:id="70"/>
+    </w:p>
+    <w:p>
+      <w:pPr>
+        <w:pStyle w:val="Titre1"/>
+      </w:pPr>
+      <w:bookmarkStart w:id="71" w:name="_Toc482353746"/>
+      <w:r>
+        <w:t>Divers</w:t>
+      </w:r>
       <w:bookmarkEnd w:id="71"/>
     </w:p>
     <w:p>
       <w:pPr>
-        <w:pStyle w:val="Titre1"/>
-      </w:pPr>
-      <w:bookmarkStart w:id="72" w:name="_Toc482353746"/>
-      <w:r>
-        <w:t>Divers</w:t>
+        <w:pStyle w:val="Titre2"/>
+      </w:pPr>
+      <w:bookmarkStart w:id="72" w:name="_Toc482353747"/>
+      <w:r>
+        <w:t>Journal de t</w:t>
+      </w:r>
+      <w:r>
+        <w:t>ravail</w:t>
       </w:r>
       <w:bookmarkEnd w:id="72"/>
     </w:p>
@@ -27706,12 +28796,9 @@
       <w:pPr>
         <w:pStyle w:val="Titre2"/>
       </w:pPr>
-      <w:bookmarkStart w:id="73" w:name="_Toc482353747"/>
-      <w:r>
-        <w:t>Journal de t</w:t>
-      </w:r>
-      <w:r>
-        <w:t>ravail</w:t>
+      <w:bookmarkStart w:id="73" w:name="_Toc482353748"/>
+      <w:r>
+        <w:t>Webographie</w:t>
       </w:r>
       <w:bookmarkEnd w:id="73"/>
     </w:p>
@@ -27719,17 +28806,7 @@
       <w:pPr>
         <w:pStyle w:val="Titre2"/>
       </w:pPr>
-      <w:bookmarkStart w:id="74" w:name="_Toc482353748"/>
-      <w:r>
-        <w:t>Webographie</w:t>
-      </w:r>
-      <w:bookmarkEnd w:id="74"/>
-    </w:p>
-    <w:p>
-      <w:pPr>
-        <w:pStyle w:val="Titre2"/>
-      </w:pPr>
-      <w:bookmarkStart w:id="75" w:name="_Toc482353749"/>
+      <w:bookmarkStart w:id="74" w:name="_Toc482353749"/>
       <w:r>
         <w:rPr>
           <w:noProof/>
@@ -27805,7 +28882,7 @@
       <w:r>
         <w:t>Cahier des charges</w:t>
       </w:r>
-      <w:bookmarkEnd w:id="75"/>
+      <w:bookmarkEnd w:id="74"/>
     </w:p>
     <w:p>
       <w:pPr>
@@ -28273,7 +29350,7 @@
               <w:noProof/>
               <w:szCs w:val="16"/>
             </w:rPr>
-            <w:t>38</w:t>
+            <w:t>40</w:t>
           </w:r>
           <w:r>
             <w:rPr>
@@ -28435,7 +29512,7 @@
               <w:noProof/>
               <w:szCs w:val="16"/>
             </w:rPr>
-            <w:t>12.05.2017 11:12</w:t>
+            <w:t>12.05.2017 12:03</w:t>
           </w:r>
           <w:r>
             <w:rPr>
@@ -28769,7 +29846,7 @@
               <w:noProof/>
               <w:szCs w:val="16"/>
             </w:rPr>
-            <w:t>37</w:t>
+            <w:t>38</w:t>
           </w:r>
           <w:r>
             <w:rPr>
@@ -28931,7 +30008,7 @@
               <w:noProof/>
               <w:szCs w:val="16"/>
             </w:rPr>
-            <w:t>12.05.2017 11:12</w:t>
+            <w:t>12.05.2017 12:03</w:t>
           </w:r>
           <w:r>
             <w:rPr>
@@ -29265,7 +30342,7 @@
               <w:noProof/>
               <w:szCs w:val="16"/>
             </w:rPr>
-            <w:t>38</w:t>
+            <w:t>40</w:t>
           </w:r>
           <w:r>
             <w:rPr>
@@ -29427,7 +30504,7 @@
               <w:noProof/>
               <w:szCs w:val="16"/>
             </w:rPr>
-            <w:t>12.05.2017 11:12</w:t>
+            <w:t>12.05.2017 12:03</w:t>
           </w:r>
           <w:r>
             <w:rPr>
@@ -29761,7 +30838,7 @@
               <w:noProof/>
               <w:szCs w:val="16"/>
             </w:rPr>
-            <w:t>38</w:t>
+            <w:t>40</w:t>
           </w:r>
           <w:r>
             <w:rPr>
@@ -29923,7 +31000,7 @@
               <w:noProof/>
               <w:szCs w:val="16"/>
             </w:rPr>
-            <w:t>12.05.2017 11:12</w:t>
+            <w:t>12.05.2017 12:03</w:t>
           </w:r>
           <w:r>
             <w:rPr>
@@ -30257,7 +31334,7 @@
               <w:noProof/>
               <w:szCs w:val="16"/>
             </w:rPr>
-            <w:t>38</w:t>
+            <w:t>40</w:t>
           </w:r>
           <w:r>
             <w:rPr>
@@ -30419,7 +31496,7 @@
               <w:noProof/>
               <w:szCs w:val="16"/>
             </w:rPr>
-            <w:t>12.05.2017 11:12</w:t>
+            <w:t>12.05.2017 12:03</w:t>
           </w:r>
           <w:r>
             <w:rPr>
@@ -30753,7 +31830,7 @@
               <w:noProof/>
               <w:szCs w:val="16"/>
             </w:rPr>
-            <w:t>38</w:t>
+            <w:t>40</w:t>
           </w:r>
           <w:r>
             <w:rPr>
@@ -30915,7 +31992,7 @@
               <w:noProof/>
               <w:szCs w:val="16"/>
             </w:rPr>
-            <w:t>12.05.2017 11:12</w:t>
+            <w:t>12.05.2017 12:03</w:t>
           </w:r>
           <w:r>
             <w:rPr>
@@ -31100,21 +32177,7 @@
         <w:rPr>
           <w:sz w:val="16"/>
         </w:rPr>
-        <w:t xml:space="preserve"> « </w:t>
-      </w:r>
-      <w:proofErr w:type="spellStart"/>
-      <w:r>
-        <w:rPr>
-          <w:sz w:val="16"/>
-        </w:rPr>
-        <w:t>Browse</w:t>
-      </w:r>
-      <w:proofErr w:type="spellEnd"/>
-      <w:r>
-        <w:rPr>
-          <w:sz w:val="16"/>
-        </w:rPr>
-        <w:t xml:space="preserve"> for a directory in C# », </w:t>
+        <w:t xml:space="preserve"> « Browse for a directory in C# », </w:t>
       </w:r>
       <w:hyperlink r:id="rId3" w:history="1">
         <w:r>
@@ -31927,7 +32990,7 @@
         <v:path o:extrusionok="f" gradientshapeok="t" o:connecttype="rect"/>
         <o:lock v:ext="edit" aspectratio="t"/>
       </v:shapetype>
-      <v:shape id="_x0000_i1368" type="#_x0000_t75" style="width:11.25pt;height:11.25pt" o:bullet="t">
+      <v:shape id="_x0000_i1055" type="#_x0000_t75" style="width:11.25pt;height:11.25pt" o:bullet="t">
         <v:imagedata r:id="rId1" o:title="BD10263_"/>
       </v:shape>
     </w:pict>
@@ -37629,7 +38692,7 @@
 </file>
 
 <file path=customXml/itemProps1.xml><?xml version="1.0" encoding="utf-8"?>
-<ds:datastoreItem xmlns:ds="http://schemas.openxmlformats.org/officeDocument/2006/customXml" ds:itemID="{3F66EF7D-4BD9-45F0-85BB-DE89B5D714CC}">
+<ds:datastoreItem xmlns:ds="http://schemas.openxmlformats.org/officeDocument/2006/customXml" ds:itemID="{6D3460D7-FA98-49B2-9E94-475716F6C90D}">
   <ds:schemaRefs>
     <ds:schemaRef ds:uri="http://schemas.openxmlformats.org/officeDocument/2006/bibliography"/>
   </ds:schemaRefs>

</xml_diff>